<commit_message>
#7: write-up.docx, finish report
</commit_message>
<xml_diff>
--- a/hw1/write-up.docx
+++ b/hw1/write-up.docx
@@ -567,11 +567,2753 @@
       </w:sdtContent>
     </w:sdt>
     <w:p>
-      <w:r>
+      <w:pPr>
+        <w:rPr>
+          <w:b/>
+          <w:sz w:val="24"/>
+          <w:szCs w:val="24"/>
+        </w:rPr>
+      </w:pPr>
+      <w:r>
+        <w:rPr>
+          <w:b/>
+          <w:sz w:val="24"/>
+          <w:szCs w:val="24"/>
+        </w:rPr>
         <w:lastRenderedPageBreak/>
         <w:t>Introduction</w:t>
       </w:r>
     </w:p>
+    <w:p>
+      <w:pPr>
+        <w:rPr>
+          <w:sz w:val="24"/>
+          <w:szCs w:val="24"/>
+        </w:rPr>
+      </w:pPr>
+      <w:r>
+        <w:rPr>
+          <w:sz w:val="24"/>
+          <w:szCs w:val="24"/>
+        </w:rPr>
+        <w:t>In the field of text mining, and natural language processing, a</w:t>
+      </w:r>
+      <w:r>
+        <w:rPr>
+          <w:sz w:val="24"/>
+          <w:szCs w:val="24"/>
+        </w:rPr>
+        <w:t xml:space="preserve">nalytical studies can often be approached </w:t>
+      </w:r>
+      <w:r>
+        <w:rPr>
+          <w:sz w:val="24"/>
+          <w:szCs w:val="24"/>
+        </w:rPr>
+        <w:t>using</w:t>
+      </w:r>
+      <w:r>
+        <w:rPr>
+          <w:sz w:val="24"/>
+          <w:szCs w:val="24"/>
+        </w:rPr>
+        <w:t xml:space="preserve"> various techniques</w:t>
+      </w:r>
+      <w:r>
+        <w:rPr>
+          <w:sz w:val="24"/>
+          <w:szCs w:val="24"/>
+        </w:rPr>
+        <w:t>.</w:t>
+      </w:r>
+      <w:r>
+        <w:rPr>
+          <w:sz w:val="24"/>
+          <w:szCs w:val="24"/>
+        </w:rPr>
+        <w:t xml:space="preserve"> </w:t>
+      </w:r>
+      <w:r>
+        <w:rPr>
+          <w:sz w:val="24"/>
+          <w:szCs w:val="24"/>
+        </w:rPr>
+        <w:t>Moreover</w:t>
+      </w:r>
+      <w:r>
+        <w:rPr>
+          <w:sz w:val="24"/>
+          <w:szCs w:val="24"/>
+        </w:rPr>
+        <w:t xml:space="preserve">, </w:t>
+      </w:r>
+      <w:r>
+        <w:rPr>
+          <w:sz w:val="24"/>
+          <w:szCs w:val="24"/>
+        </w:rPr>
+        <w:t xml:space="preserve">the </w:t>
+      </w:r>
+      <w:r>
+        <w:rPr>
+          <w:sz w:val="24"/>
+          <w:szCs w:val="24"/>
+        </w:rPr>
+        <w:t xml:space="preserve">general </w:t>
+      </w:r>
+      <w:r>
+        <w:rPr>
+          <w:sz w:val="24"/>
+          <w:szCs w:val="24"/>
+        </w:rPr>
+        <w:t>basis of text mining</w:t>
+      </w:r>
+      <w:r>
+        <w:rPr>
+          <w:sz w:val="24"/>
+          <w:szCs w:val="24"/>
+        </w:rPr>
+        <w:t xml:space="preserve"> </w:t>
+      </w:r>
+      <w:r>
+        <w:rPr>
+          <w:sz w:val="24"/>
+          <w:szCs w:val="24"/>
+        </w:rPr>
+        <w:t xml:space="preserve">often </w:t>
+      </w:r>
+      <w:r>
+        <w:rPr>
+          <w:sz w:val="24"/>
+          <w:szCs w:val="24"/>
+        </w:rPr>
+        <w:t>involves</w:t>
+      </w:r>
+      <w:r>
+        <w:rPr>
+          <w:sz w:val="24"/>
+          <w:szCs w:val="24"/>
+        </w:rPr>
+        <w:t xml:space="preserve"> the</w:t>
+      </w:r>
+      <w:r>
+        <w:rPr>
+          <w:sz w:val="24"/>
+          <w:szCs w:val="24"/>
+        </w:rPr>
+        <w:t xml:space="preserve"> counting of word</w:t>
+      </w:r>
+      <w:r>
+        <w:rPr>
+          <w:sz w:val="24"/>
+          <w:szCs w:val="24"/>
+        </w:rPr>
+        <w:t>s</w:t>
+      </w:r>
+      <w:r>
+        <w:rPr>
+          <w:sz w:val="24"/>
+          <w:szCs w:val="24"/>
+        </w:rPr>
+        <w:t>.</w:t>
+      </w:r>
+      <w:r>
+        <w:rPr>
+          <w:sz w:val="24"/>
+          <w:szCs w:val="24"/>
+        </w:rPr>
+        <w:t xml:space="preserve"> </w:t>
+      </w:r>
+      <w:r>
+        <w:rPr>
+          <w:sz w:val="24"/>
+          <w:szCs w:val="24"/>
+        </w:rPr>
+        <w:t>Having numerical counts</w:t>
+      </w:r>
+      <w:r>
+        <w:rPr>
+          <w:sz w:val="24"/>
+          <w:szCs w:val="24"/>
+        </w:rPr>
+        <w:t xml:space="preserve"> in nested arrays</w:t>
+      </w:r>
+      <w:r>
+        <w:rPr>
+          <w:sz w:val="24"/>
+          <w:szCs w:val="24"/>
+        </w:rPr>
+        <w:t>,</w:t>
+      </w:r>
+      <w:r>
+        <w:rPr>
+          <w:sz w:val="24"/>
+          <w:szCs w:val="24"/>
+        </w:rPr>
+        <w:t xml:space="preserve"> allows the transformation of textual data</w:t>
+      </w:r>
+      <w:r>
+        <w:rPr>
+          <w:sz w:val="24"/>
+          <w:szCs w:val="24"/>
+        </w:rPr>
+        <w:t xml:space="preserve"> </w:t>
+      </w:r>
+      <w:r>
+        <w:rPr>
+          <w:sz w:val="24"/>
+          <w:szCs w:val="24"/>
+        </w:rPr>
+        <w:t>to be operated by</w:t>
+      </w:r>
+      <w:r>
+        <w:rPr>
+          <w:sz w:val="24"/>
+          <w:szCs w:val="24"/>
+        </w:rPr>
+        <w:t xml:space="preserve"> various</w:t>
+      </w:r>
+      <w:r>
+        <w:rPr>
+          <w:sz w:val="24"/>
+          <w:szCs w:val="24"/>
+        </w:rPr>
+        <w:t xml:space="preserve"> </w:t>
+      </w:r>
+      <w:r>
+        <w:rPr>
+          <w:sz w:val="24"/>
+          <w:szCs w:val="24"/>
+        </w:rPr>
+        <w:t>modeling techniques</w:t>
+      </w:r>
+      <w:r>
+        <w:rPr>
+          <w:sz w:val="24"/>
+          <w:szCs w:val="24"/>
+        </w:rPr>
+        <w:t>.</w:t>
+      </w:r>
+      <w:r>
+        <w:rPr>
+          <w:sz w:val="24"/>
+          <w:szCs w:val="24"/>
+        </w:rPr>
+        <w:t xml:space="preserve"> </w:t>
+      </w:r>
+      <w:r>
+        <w:rPr>
+          <w:sz w:val="24"/>
+          <w:szCs w:val="24"/>
+        </w:rPr>
+        <w:t>Analyst</w:t>
+      </w:r>
+      <w:r>
+        <w:rPr>
+          <w:sz w:val="24"/>
+          <w:szCs w:val="24"/>
+        </w:rPr>
+        <w:t>s</w:t>
+      </w:r>
+      <w:r>
+        <w:rPr>
+          <w:sz w:val="24"/>
+          <w:szCs w:val="24"/>
+        </w:rPr>
+        <w:t xml:space="preserve"> ofte</w:t>
+      </w:r>
+      <w:r>
+        <w:rPr>
+          <w:sz w:val="24"/>
+          <w:szCs w:val="24"/>
+        </w:rPr>
+        <w:t xml:space="preserve">n make decisions regarding </w:t>
+      </w:r>
+      <w:r>
+        <w:rPr>
+          <w:sz w:val="24"/>
+          <w:szCs w:val="24"/>
+        </w:rPr>
+        <w:t xml:space="preserve">data </w:t>
+      </w:r>
+      <w:r>
+        <w:rPr>
+          <w:sz w:val="24"/>
+          <w:szCs w:val="24"/>
+        </w:rPr>
+        <w:t xml:space="preserve">preparation </w:t>
+      </w:r>
+      <w:r>
+        <w:rPr>
+          <w:sz w:val="24"/>
+          <w:szCs w:val="24"/>
+        </w:rPr>
+        <w:t>through</w:t>
+      </w:r>
+      <w:r>
+        <w:rPr>
+          <w:sz w:val="24"/>
+          <w:szCs w:val="24"/>
+        </w:rPr>
+        <w:t xml:space="preserve"> </w:t>
+      </w:r>
+      <w:r>
+        <w:rPr>
+          <w:sz w:val="24"/>
+          <w:szCs w:val="24"/>
+        </w:rPr>
+        <w:t>analysis</w:t>
+      </w:r>
+      <w:r>
+        <w:rPr>
+          <w:sz w:val="24"/>
+          <w:szCs w:val="24"/>
+        </w:rPr>
+        <w:t>.</w:t>
+      </w:r>
+      <w:r>
+        <w:rPr>
+          <w:sz w:val="24"/>
+          <w:szCs w:val="24"/>
+        </w:rPr>
+        <w:t xml:space="preserve"> </w:t>
+      </w:r>
+      <w:r>
+        <w:rPr>
+          <w:sz w:val="24"/>
+          <w:szCs w:val="24"/>
+        </w:rPr>
+        <w:t>However,</w:t>
+      </w:r>
+      <w:r>
+        <w:rPr>
+          <w:sz w:val="24"/>
+          <w:szCs w:val="24"/>
+        </w:rPr>
+        <w:t xml:space="preserve"> </w:t>
+      </w:r>
+      <w:r>
+        <w:rPr>
+          <w:sz w:val="24"/>
+          <w:szCs w:val="24"/>
+        </w:rPr>
+        <w:t xml:space="preserve">reporting deadlines </w:t>
+      </w:r>
+      <w:r>
+        <w:rPr>
+          <w:sz w:val="24"/>
+          <w:szCs w:val="24"/>
+        </w:rPr>
+        <w:t xml:space="preserve">often </w:t>
+      </w:r>
+      <w:r>
+        <w:rPr>
+          <w:sz w:val="24"/>
+          <w:szCs w:val="24"/>
+        </w:rPr>
+        <w:t>require analyst</w:t>
+      </w:r>
+      <w:r>
+        <w:rPr>
+          <w:sz w:val="24"/>
+          <w:szCs w:val="24"/>
+        </w:rPr>
+        <w:t>s</w:t>
+      </w:r>
+      <w:r>
+        <w:rPr>
+          <w:sz w:val="24"/>
+          <w:szCs w:val="24"/>
+        </w:rPr>
+        <w:t xml:space="preserve"> to leverage experience</w:t>
+      </w:r>
+      <w:r>
+        <w:rPr>
+          <w:sz w:val="24"/>
+          <w:szCs w:val="24"/>
+        </w:rPr>
+        <w:t xml:space="preserve"> </w:t>
+      </w:r>
+      <w:r>
+        <w:rPr>
+          <w:sz w:val="24"/>
+          <w:szCs w:val="24"/>
+        </w:rPr>
+        <w:t xml:space="preserve">to </w:t>
+      </w:r>
+      <w:r>
+        <w:rPr>
+          <w:sz w:val="24"/>
+          <w:szCs w:val="24"/>
+        </w:rPr>
+        <w:t xml:space="preserve">make </w:t>
+      </w:r>
+      <w:r>
+        <w:rPr>
+          <w:sz w:val="24"/>
+          <w:szCs w:val="24"/>
+        </w:rPr>
+        <w:t>appropriate</w:t>
+      </w:r>
+      <w:r>
+        <w:rPr>
+          <w:sz w:val="24"/>
+          <w:szCs w:val="24"/>
+        </w:rPr>
+        <w:t xml:space="preserve"> decision</w:t>
+      </w:r>
+      <w:r>
+        <w:rPr>
+          <w:sz w:val="24"/>
+          <w:szCs w:val="24"/>
+        </w:rPr>
+        <w:t>s</w:t>
+      </w:r>
+      <w:r>
+        <w:rPr>
+          <w:sz w:val="24"/>
+          <w:szCs w:val="24"/>
+        </w:rPr>
+        <w:t>.</w:t>
+      </w:r>
+    </w:p>
+    <w:p>
+      <w:pPr>
+        <w:rPr>
+          <w:sz w:val="24"/>
+          <w:szCs w:val="24"/>
+        </w:rPr>
+      </w:pPr>
+      <w:r>
+        <w:rPr>
+          <w:sz w:val="24"/>
+          <w:szCs w:val="24"/>
+        </w:rPr>
+        <w:t xml:space="preserve">One may question, what </w:t>
+      </w:r>
+      <w:r>
+        <w:rPr>
+          <w:sz w:val="24"/>
+          <w:szCs w:val="24"/>
+        </w:rPr>
+        <w:t>aspects of a study</w:t>
+      </w:r>
+      <w:r>
+        <w:rPr>
+          <w:sz w:val="24"/>
+          <w:szCs w:val="24"/>
+        </w:rPr>
+        <w:t xml:space="preserve"> </w:t>
+      </w:r>
+      <w:r>
+        <w:rPr>
+          <w:sz w:val="24"/>
+          <w:szCs w:val="24"/>
+        </w:rPr>
+        <w:t>require careful planning?</w:t>
+      </w:r>
+      <w:r>
+        <w:rPr>
+          <w:sz w:val="24"/>
+          <w:szCs w:val="24"/>
+        </w:rPr>
+        <w:t xml:space="preserve"> To generalize, </w:t>
+      </w:r>
+      <w:r>
+        <w:rPr>
+          <w:sz w:val="24"/>
+          <w:szCs w:val="24"/>
+        </w:rPr>
+        <w:t>time management is often an important component to any project. T</w:t>
+      </w:r>
+      <w:r>
+        <w:rPr>
+          <w:sz w:val="24"/>
+          <w:szCs w:val="24"/>
+        </w:rPr>
+        <w:t xml:space="preserve">he ability to </w:t>
+      </w:r>
+      <w:r>
+        <w:rPr>
+          <w:sz w:val="24"/>
+          <w:szCs w:val="24"/>
+        </w:rPr>
+        <w:t>properly manage time</w:t>
+      </w:r>
+      <w:r>
+        <w:rPr>
+          <w:sz w:val="24"/>
+          <w:szCs w:val="24"/>
+        </w:rPr>
+        <w:t xml:space="preserve">, allows </w:t>
+      </w:r>
+      <w:r>
+        <w:rPr>
+          <w:sz w:val="24"/>
+          <w:szCs w:val="24"/>
+        </w:rPr>
+        <w:t>more complicated</w:t>
+      </w:r>
+      <w:r>
+        <w:rPr>
+          <w:sz w:val="24"/>
+          <w:szCs w:val="24"/>
+        </w:rPr>
+        <w:t xml:space="preserve"> segments</w:t>
+      </w:r>
+      <w:r>
+        <w:rPr>
+          <w:sz w:val="24"/>
+          <w:szCs w:val="24"/>
+        </w:rPr>
+        <w:t xml:space="preserve"> (</w:t>
+      </w:r>
+      <w:r>
+        <w:rPr>
+          <w:sz w:val="24"/>
+          <w:szCs w:val="24"/>
+        </w:rPr>
+        <w:t>often analysis</w:t>
+      </w:r>
+      <w:r>
+        <w:rPr>
+          <w:sz w:val="24"/>
+          <w:szCs w:val="24"/>
+        </w:rPr>
+        <w:t xml:space="preserve"> related</w:t>
+      </w:r>
+      <w:r>
+        <w:rPr>
+          <w:sz w:val="24"/>
+          <w:szCs w:val="24"/>
+        </w:rPr>
+        <w:t>)</w:t>
+      </w:r>
+      <w:r>
+        <w:rPr>
+          <w:sz w:val="24"/>
+          <w:szCs w:val="24"/>
+        </w:rPr>
+        <w:t xml:space="preserve"> the time </w:t>
+      </w:r>
+      <w:r>
+        <w:rPr>
+          <w:sz w:val="24"/>
+          <w:szCs w:val="24"/>
+        </w:rPr>
+        <w:t xml:space="preserve">needed </w:t>
+      </w:r>
+      <w:r>
+        <w:rPr>
+          <w:sz w:val="24"/>
+          <w:szCs w:val="24"/>
+        </w:rPr>
+        <w:t xml:space="preserve">to derive necessary </w:t>
+      </w:r>
+      <w:r>
+        <w:rPr>
+          <w:sz w:val="24"/>
+          <w:szCs w:val="24"/>
+        </w:rPr>
+        <w:t>findings</w:t>
+      </w:r>
+      <w:r>
+        <w:rPr>
+          <w:sz w:val="24"/>
+          <w:szCs w:val="24"/>
+        </w:rPr>
+        <w:t xml:space="preserve"> for </w:t>
+      </w:r>
+      <w:r>
+        <w:rPr>
+          <w:sz w:val="24"/>
+          <w:szCs w:val="24"/>
+        </w:rPr>
+        <w:t xml:space="preserve">a </w:t>
+      </w:r>
+      <w:r>
+        <w:rPr>
+          <w:sz w:val="24"/>
+          <w:szCs w:val="24"/>
+        </w:rPr>
+        <w:t xml:space="preserve">meaningful </w:t>
+      </w:r>
+      <w:r>
+        <w:rPr>
+          <w:sz w:val="24"/>
+          <w:szCs w:val="24"/>
+        </w:rPr>
+        <w:t>conclusion</w:t>
+      </w:r>
+      <w:r>
+        <w:rPr>
+          <w:sz w:val="24"/>
+          <w:szCs w:val="24"/>
+        </w:rPr>
+        <w:t>.</w:t>
+      </w:r>
+    </w:p>
+    <w:p>
+      <w:pPr>
+        <w:rPr>
+          <w:sz w:val="24"/>
+          <w:szCs w:val="24"/>
+        </w:rPr>
+      </w:pPr>
+      <w:r>
+        <w:rPr>
+          <w:sz w:val="24"/>
+          <w:szCs w:val="24"/>
+        </w:rPr>
+        <w:t xml:space="preserve">As a general practice </w:t>
+      </w:r>
+      <w:r>
+        <w:rPr>
+          <w:sz w:val="24"/>
+          <w:szCs w:val="24"/>
+        </w:rPr>
+        <w:t>data analyst</w:t>
+      </w:r>
+      <w:r>
+        <w:rPr>
+          <w:sz w:val="24"/>
+          <w:szCs w:val="24"/>
+        </w:rPr>
+        <w:t>s and scientists</w:t>
+      </w:r>
+      <w:r>
+        <w:rPr>
+          <w:sz w:val="24"/>
+          <w:szCs w:val="24"/>
+        </w:rPr>
+        <w:t xml:space="preserve"> need to be comfortable with </w:t>
+      </w:r>
+      <w:r>
+        <w:rPr>
+          <w:sz w:val="24"/>
+          <w:szCs w:val="24"/>
+        </w:rPr>
+        <w:t xml:space="preserve">the tools required </w:t>
+      </w:r>
+      <w:r>
+        <w:rPr>
+          <w:sz w:val="24"/>
+          <w:szCs w:val="24"/>
+        </w:rPr>
+        <w:t>for data preparation</w:t>
+      </w:r>
+      <w:r>
+        <w:rPr>
+          <w:sz w:val="24"/>
+          <w:szCs w:val="24"/>
+        </w:rPr>
+        <w:t>.</w:t>
+      </w:r>
+      <w:r>
+        <w:rPr>
+          <w:sz w:val="24"/>
+          <w:szCs w:val="24"/>
+        </w:rPr>
+        <w:t xml:space="preserve"> </w:t>
+      </w:r>
+      <w:r>
+        <w:rPr>
+          <w:sz w:val="24"/>
+          <w:szCs w:val="24"/>
+        </w:rPr>
+        <w:t xml:space="preserve">These include familiarity with </w:t>
+      </w:r>
+      <w:r>
+        <w:rPr>
+          <w:sz w:val="24"/>
+          <w:szCs w:val="24"/>
+        </w:rPr>
+        <w:t>efficiencies</w:t>
+      </w:r>
+      <w:r>
+        <w:rPr>
+          <w:sz w:val="24"/>
+          <w:szCs w:val="24"/>
+        </w:rPr>
+        <w:t xml:space="preserve"> to ingest data, </w:t>
+      </w:r>
+      <w:r>
+        <w:rPr>
+          <w:sz w:val="24"/>
+          <w:szCs w:val="24"/>
+        </w:rPr>
+        <w:t>with</w:t>
+      </w:r>
+      <w:r>
+        <w:rPr>
+          <w:sz w:val="24"/>
+          <w:szCs w:val="24"/>
+        </w:rPr>
+        <w:t xml:space="preserve"> knowledge of the “right” tools </w:t>
+      </w:r>
+      <w:r>
+        <w:rPr>
+          <w:sz w:val="24"/>
+          <w:szCs w:val="24"/>
+        </w:rPr>
+        <w:t>for the corresponding analysis.</w:t>
+      </w:r>
+      <w:r>
+        <w:rPr>
+          <w:sz w:val="24"/>
+          <w:szCs w:val="24"/>
+        </w:rPr>
+        <w:t xml:space="preserve"> Having the wisdom</w:t>
+      </w:r>
+      <w:r>
+        <w:rPr>
+          <w:sz w:val="24"/>
+          <w:szCs w:val="24"/>
+        </w:rPr>
+        <w:t xml:space="preserve"> and foresight</w:t>
+      </w:r>
+      <w:r>
+        <w:rPr>
+          <w:sz w:val="24"/>
+          <w:szCs w:val="24"/>
+        </w:rPr>
+        <w:t xml:space="preserve"> to accomplish these tasks, allow the analyst to spend more time on the crucial elements</w:t>
+      </w:r>
+      <w:r>
+        <w:rPr>
+          <w:sz w:val="24"/>
+          <w:szCs w:val="24"/>
+        </w:rPr>
+        <w:t xml:space="preserve"> that build the report.</w:t>
+      </w:r>
+      <w:r>
+        <w:rPr>
+          <w:sz w:val="24"/>
+          <w:szCs w:val="24"/>
+        </w:rPr>
+        <w:t xml:space="preserve"> </w:t>
+      </w:r>
+    </w:p>
+    <w:p>
+      <w:pPr>
+        <w:rPr>
+          <w:sz w:val="24"/>
+          <w:szCs w:val="24"/>
+        </w:rPr>
+      </w:pPr>
+    </w:p>
+    <w:p>
+      <w:pPr>
+        <w:rPr>
+          <w:b/>
+          <w:sz w:val="24"/>
+          <w:szCs w:val="24"/>
+        </w:rPr>
+      </w:pPr>
+      <w:r>
+        <w:rPr>
+          <w:b/>
+          <w:sz w:val="24"/>
+          <w:szCs w:val="24"/>
+        </w:rPr>
+        <w:t>Analysis</w:t>
+      </w:r>
+    </w:p>
+    <w:p>
+      <w:pPr>
+        <w:rPr>
+          <w:sz w:val="24"/>
+          <w:szCs w:val="24"/>
+        </w:rPr>
+      </w:pPr>
+      <w:r>
+        <w:rPr>
+          <w:sz w:val="24"/>
+          <w:szCs w:val="24"/>
+        </w:rPr>
+        <w:t>T</w:t>
+      </w:r>
+      <w:r>
+        <w:rPr>
+          <w:sz w:val="24"/>
+          <w:szCs w:val="24"/>
+        </w:rPr>
+        <w:t>wo</w:t>
+      </w:r>
+      <w:r>
+        <w:rPr>
+          <w:sz w:val="24"/>
+          <w:szCs w:val="24"/>
+        </w:rPr>
+        <w:t xml:space="preserve"> different </w:t>
+      </w:r>
+      <w:r>
+        <w:rPr>
+          <w:sz w:val="24"/>
+          <w:szCs w:val="24"/>
+        </w:rPr>
+        <w:t>analysis were performed.</w:t>
+      </w:r>
+      <w:r>
+        <w:rPr>
+          <w:sz w:val="24"/>
+          <w:szCs w:val="24"/>
+        </w:rPr>
+        <w:t xml:space="preserve"> First a </w:t>
+      </w:r>
+      <w:proofErr w:type="spellStart"/>
+      <w:r>
+        <w:rPr>
+          <w:sz w:val="24"/>
+          <w:szCs w:val="24"/>
+        </w:rPr>
+        <w:t>dataframe</w:t>
+      </w:r>
+      <w:proofErr w:type="spellEnd"/>
+      <w:r>
+        <w:rPr>
+          <w:sz w:val="24"/>
+          <w:szCs w:val="24"/>
+        </w:rPr>
+        <w:t xml:space="preserve"> benchmark</w:t>
+      </w:r>
+      <w:r>
+        <w:rPr>
+          <w:sz w:val="24"/>
+          <w:szCs w:val="24"/>
+        </w:rPr>
+        <w:t xml:space="preserve"> was conducted. </w:t>
+      </w:r>
+      <w:r>
+        <w:rPr>
+          <w:sz w:val="24"/>
+          <w:szCs w:val="24"/>
+        </w:rPr>
+        <w:t>P</w:t>
+      </w:r>
+      <w:r>
+        <w:rPr>
+          <w:sz w:val="24"/>
+          <w:szCs w:val="24"/>
+        </w:rPr>
+        <w:t xml:space="preserve">andas were compared </w:t>
+      </w:r>
+      <w:r>
+        <w:rPr>
+          <w:sz w:val="24"/>
+          <w:szCs w:val="24"/>
+        </w:rPr>
+        <w:t>to</w:t>
+      </w:r>
+      <w:r>
+        <w:rPr>
+          <w:sz w:val="24"/>
+          <w:szCs w:val="24"/>
+        </w:rPr>
+        <w:t xml:space="preserve"> </w:t>
+      </w:r>
+      <w:r>
+        <w:rPr>
+          <w:sz w:val="24"/>
+          <w:szCs w:val="24"/>
+        </w:rPr>
+        <w:t xml:space="preserve">a slightly </w:t>
+      </w:r>
+      <w:r>
+        <w:rPr>
+          <w:sz w:val="24"/>
+          <w:szCs w:val="24"/>
+        </w:rPr>
+        <w:t>more verbose methodology.</w:t>
+      </w:r>
+      <w:r>
+        <w:rPr>
+          <w:sz w:val="24"/>
+          <w:szCs w:val="24"/>
+        </w:rPr>
+        <w:t xml:space="preserve"> The comparisons measured how fast a </w:t>
+      </w:r>
+      <w:proofErr w:type="spellStart"/>
+      <w:r>
+        <w:rPr>
+          <w:sz w:val="24"/>
+          <w:szCs w:val="24"/>
+        </w:rPr>
+        <w:t>dataframe</w:t>
+      </w:r>
+      <w:proofErr w:type="spellEnd"/>
+      <w:r>
+        <w:rPr>
+          <w:sz w:val="24"/>
+          <w:szCs w:val="24"/>
+        </w:rPr>
+        <w:t xml:space="preserve"> could be created from a csv file.</w:t>
+      </w:r>
+      <w:r>
+        <w:rPr>
+          <w:sz w:val="24"/>
+          <w:szCs w:val="24"/>
+        </w:rPr>
+        <w:t xml:space="preserve"> Second, </w:t>
+      </w:r>
+      <w:r>
+        <w:rPr>
+          <w:sz w:val="24"/>
+          <w:szCs w:val="24"/>
+        </w:rPr>
+        <w:t>sentiment analysis was conducted using the Vader lexicon</w:t>
+      </w:r>
+      <w:r>
+        <w:rPr>
+          <w:rStyle w:val="FootnoteReference"/>
+          <w:sz w:val="24"/>
+          <w:szCs w:val="24"/>
+        </w:rPr>
+        <w:footnoteReference w:id="1"/>
+      </w:r>
+      <w:r>
+        <w:rPr>
+          <w:sz w:val="24"/>
+          <w:szCs w:val="24"/>
+        </w:rPr>
+        <w:t xml:space="preserve">, as well as </w:t>
+      </w:r>
+      <w:r>
+        <w:rPr>
+          <w:sz w:val="24"/>
+          <w:szCs w:val="24"/>
+        </w:rPr>
+        <w:t>a more verbose classification approach.</w:t>
+      </w:r>
+      <w:r>
+        <w:rPr>
+          <w:sz w:val="24"/>
+          <w:szCs w:val="24"/>
+        </w:rPr>
+        <w:t xml:space="preserve"> Specifically, </w:t>
+      </w:r>
+      <w:proofErr w:type="spellStart"/>
+      <w:r>
+        <w:rPr>
+          <w:sz w:val="24"/>
+          <w:szCs w:val="24"/>
+        </w:rPr>
+        <w:t>nltk</w:t>
+      </w:r>
+      <w:proofErr w:type="spellEnd"/>
+      <w:r>
+        <w:rPr>
+          <w:sz w:val="24"/>
+          <w:szCs w:val="24"/>
+        </w:rPr>
+        <w:t xml:space="preserve"> </w:t>
+      </w:r>
+      <w:r>
+        <w:rPr>
+          <w:sz w:val="24"/>
+          <w:szCs w:val="24"/>
+        </w:rPr>
+        <w:t xml:space="preserve">was used </w:t>
+      </w:r>
+      <w:r>
+        <w:rPr>
+          <w:sz w:val="24"/>
+          <w:szCs w:val="24"/>
+        </w:rPr>
+        <w:t>to split the given data into train and test</w:t>
+      </w:r>
+      <w:r>
+        <w:rPr>
+          <w:sz w:val="24"/>
+          <w:szCs w:val="24"/>
+        </w:rPr>
+        <w:t xml:space="preserve">, </w:t>
+      </w:r>
+      <w:r>
+        <w:rPr>
+          <w:sz w:val="24"/>
+          <w:szCs w:val="24"/>
+        </w:rPr>
+        <w:t>which allowed</w:t>
+      </w:r>
+      <w:r>
+        <w:rPr>
+          <w:sz w:val="24"/>
+          <w:szCs w:val="24"/>
+        </w:rPr>
+        <w:t xml:space="preserve"> a vector count to be converted to a </w:t>
+      </w:r>
+      <w:proofErr w:type="spellStart"/>
+      <w:r>
+        <w:rPr>
+          <w:sz w:val="24"/>
+          <w:szCs w:val="24"/>
+        </w:rPr>
+        <w:t>tfidf</w:t>
+      </w:r>
+      <w:proofErr w:type="spellEnd"/>
+      <w:r>
+        <w:rPr>
+          <w:sz w:val="24"/>
+          <w:szCs w:val="24"/>
+        </w:rPr>
+        <w:t xml:space="preserve"> matrix for a naïve </w:t>
+      </w:r>
+      <w:proofErr w:type="spellStart"/>
+      <w:r>
+        <w:rPr>
+          <w:sz w:val="24"/>
+          <w:szCs w:val="24"/>
+        </w:rPr>
+        <w:t>bayes</w:t>
+      </w:r>
+      <w:proofErr w:type="spellEnd"/>
+      <w:r>
+        <w:rPr>
+          <w:sz w:val="24"/>
+          <w:szCs w:val="24"/>
+        </w:rPr>
+        <w:t xml:space="preserve"> classification</w:t>
+      </w:r>
+      <w:r>
+        <w:rPr>
+          <w:sz w:val="24"/>
+          <w:szCs w:val="24"/>
+        </w:rPr>
+        <w:t xml:space="preserve"> (see Appendix D for associated code)</w:t>
+      </w:r>
+      <w:r>
+        <w:rPr>
+          <w:sz w:val="24"/>
+          <w:szCs w:val="24"/>
+        </w:rPr>
+        <w:t>.</w:t>
+      </w:r>
+    </w:p>
+    <w:p>
+      <w:pPr>
+        <w:rPr>
+          <w:sz w:val="24"/>
+          <w:szCs w:val="24"/>
+        </w:rPr>
+      </w:pPr>
+    </w:p>
+    <w:p>
+      <w:pPr>
+        <w:rPr>
+          <w:b/>
+          <w:sz w:val="24"/>
+          <w:szCs w:val="24"/>
+        </w:rPr>
+      </w:pPr>
+      <w:r>
+        <w:rPr>
+          <w:b/>
+          <w:sz w:val="24"/>
+          <w:szCs w:val="24"/>
+        </w:rPr>
+        <w:t>Data Preparation</w:t>
+      </w:r>
+    </w:p>
+    <w:p>
+      <w:pPr>
+        <w:rPr>
+          <w:sz w:val="24"/>
+          <w:szCs w:val="24"/>
+        </w:rPr>
+      </w:pPr>
+      <w:r>
+        <w:rPr>
+          <w:sz w:val="24"/>
+          <w:szCs w:val="24"/>
+        </w:rPr>
+        <w:t xml:space="preserve">An initial attempt was made to setup a twitter developer account. However, complications </w:t>
+      </w:r>
+      <w:r>
+        <w:rPr>
+          <w:sz w:val="24"/>
+          <w:szCs w:val="24"/>
+        </w:rPr>
+        <w:t xml:space="preserve">including a waiting period </w:t>
+      </w:r>
+      <w:r>
+        <w:rPr>
+          <w:sz w:val="24"/>
+          <w:szCs w:val="24"/>
+        </w:rPr>
+        <w:t xml:space="preserve">for </w:t>
+      </w:r>
+      <w:r>
+        <w:rPr>
+          <w:sz w:val="24"/>
+          <w:szCs w:val="24"/>
+        </w:rPr>
+        <w:t>the</w:t>
+      </w:r>
+      <w:r>
+        <w:rPr>
+          <w:sz w:val="24"/>
+          <w:szCs w:val="24"/>
+        </w:rPr>
+        <w:t xml:space="preserve"> formal account request, </w:t>
+      </w:r>
+      <w:r>
+        <w:rPr>
+          <w:sz w:val="24"/>
+          <w:szCs w:val="24"/>
+        </w:rPr>
+        <w:t xml:space="preserve">encouraged </w:t>
+      </w:r>
+      <w:r>
+        <w:rPr>
+          <w:sz w:val="24"/>
+          <w:szCs w:val="24"/>
+        </w:rPr>
+        <w:t xml:space="preserve">a </w:t>
+      </w:r>
+      <w:r>
+        <w:rPr>
+          <w:sz w:val="24"/>
+          <w:szCs w:val="24"/>
+        </w:rPr>
+        <w:t>manual data collection</w:t>
+      </w:r>
+      <w:r>
+        <w:rPr>
+          <w:sz w:val="24"/>
+          <w:szCs w:val="24"/>
+        </w:rPr>
+        <w:t xml:space="preserve"> process</w:t>
+      </w:r>
+      <w:r>
+        <w:rPr>
+          <w:sz w:val="24"/>
+          <w:szCs w:val="24"/>
+        </w:rPr>
+        <w:t>.</w:t>
+      </w:r>
+      <w:r>
+        <w:rPr>
+          <w:sz w:val="24"/>
+          <w:szCs w:val="24"/>
+        </w:rPr>
+        <w:t xml:space="preserve"> Specifically, using a valid twitter account two terms were searched:</w:t>
+      </w:r>
+    </w:p>
+    <w:p>
+      <w:pPr>
+        <w:pStyle w:val="ListParagraph"/>
+        <w:numPr>
+          <w:ilvl w:val="0"/>
+          <w:numId w:val="1"/>
+        </w:numPr>
+        <w:rPr>
+          <w:sz w:val="24"/>
+          <w:szCs w:val="24"/>
+        </w:rPr>
+      </w:pPr>
+      <w:r>
+        <w:rPr>
+          <w:sz w:val="24"/>
+          <w:szCs w:val="24"/>
+        </w:rPr>
+        <w:t>AI</w:t>
+      </w:r>
+    </w:p>
+    <w:p>
+      <w:pPr>
+        <w:pStyle w:val="ListParagraph"/>
+        <w:numPr>
+          <w:ilvl w:val="0"/>
+          <w:numId w:val="1"/>
+        </w:numPr>
+        <w:rPr>
+          <w:sz w:val="24"/>
+          <w:szCs w:val="24"/>
+        </w:rPr>
+      </w:pPr>
+      <w:r>
+        <w:rPr>
+          <w:sz w:val="24"/>
+          <w:szCs w:val="24"/>
+        </w:rPr>
+        <w:t>AI</w:t>
+      </w:r>
+      <w:r>
+        <w:rPr>
+          <w:sz w:val="24"/>
+          <w:szCs w:val="24"/>
+        </w:rPr>
+        <w:t xml:space="preserve"> dangerous</w:t>
+      </w:r>
+    </w:p>
+    <w:p>
+      <w:pPr>
+        <w:rPr>
+          <w:sz w:val="24"/>
+          <w:szCs w:val="24"/>
+        </w:rPr>
+      </w:pPr>
+      <w:r>
+        <w:rPr>
+          <w:sz w:val="24"/>
+          <w:szCs w:val="24"/>
+        </w:rPr>
+        <w:t>The collected tweets were aggregated into</w:t>
+      </w:r>
+      <w:r>
+        <w:rPr>
+          <w:sz w:val="24"/>
+          <w:szCs w:val="24"/>
+        </w:rPr>
+        <w:t xml:space="preserve"> a csv file</w:t>
+      </w:r>
+      <w:r>
+        <w:rPr>
+          <w:rStyle w:val="FootnoteReference"/>
+          <w:sz w:val="24"/>
+          <w:szCs w:val="24"/>
+        </w:rPr>
+        <w:footnoteReference w:id="2"/>
+      </w:r>
+      <w:r>
+        <w:rPr>
+          <w:sz w:val="24"/>
+          <w:szCs w:val="24"/>
+        </w:rPr>
+        <w:t>. Specifically, a single column contained two factors -</w:t>
+      </w:r>
+      <w:r>
+        <w:rPr>
+          <w:sz w:val="24"/>
+          <w:szCs w:val="24"/>
+        </w:rPr>
+        <w:t xml:space="preserve"> </w:t>
+      </w:r>
+      <w:r>
+        <w:rPr>
+          <w:sz w:val="24"/>
+          <w:szCs w:val="24"/>
+        </w:rPr>
+        <w:t>negative sentiment</w:t>
+      </w:r>
+      <w:r>
+        <w:rPr>
+          <w:sz w:val="24"/>
+          <w:szCs w:val="24"/>
+        </w:rPr>
+        <w:t xml:space="preserve"> (0)</w:t>
+      </w:r>
+      <w:r>
+        <w:rPr>
+          <w:sz w:val="24"/>
+          <w:szCs w:val="24"/>
+        </w:rPr>
+        <w:t>, and positive sentiment</w:t>
+      </w:r>
+      <w:r>
+        <w:rPr>
+          <w:sz w:val="24"/>
+          <w:szCs w:val="24"/>
+        </w:rPr>
+        <w:t xml:space="preserve"> (1)</w:t>
+      </w:r>
+      <w:r>
+        <w:rPr>
+          <w:sz w:val="24"/>
+          <w:szCs w:val="24"/>
+        </w:rPr>
+        <w:t>.</w:t>
+      </w:r>
+      <w:r>
+        <w:rPr>
+          <w:sz w:val="24"/>
+          <w:szCs w:val="24"/>
+        </w:rPr>
+        <w:t xml:space="preserve"> An attempt was made to keep </w:t>
+      </w:r>
+      <w:r>
+        <w:rPr>
+          <w:sz w:val="24"/>
+          <w:szCs w:val="24"/>
+        </w:rPr>
+        <w:lastRenderedPageBreak/>
+        <w:t>the distribution relatively balanced.</w:t>
+      </w:r>
+      <w:r>
+        <w:rPr>
+          <w:sz w:val="24"/>
+          <w:szCs w:val="24"/>
+        </w:rPr>
+        <w:t xml:space="preserve"> </w:t>
+      </w:r>
+      <w:r>
+        <w:rPr>
+          <w:sz w:val="24"/>
+          <w:szCs w:val="24"/>
+        </w:rPr>
+        <w:t>There wer</w:t>
+      </w:r>
+      <w:r>
+        <w:rPr>
+          <w:sz w:val="24"/>
+          <w:szCs w:val="24"/>
+        </w:rPr>
+        <w:t xml:space="preserve">e no criteria’s defining the selection of tweets, other than generally consisting of more words than hashtags. Therefore, the selection process may be biased.  </w:t>
+      </w:r>
+      <w:r>
+        <w:rPr>
+          <w:sz w:val="24"/>
+          <w:szCs w:val="24"/>
+        </w:rPr>
+        <w:t xml:space="preserve">However, 23 instances were positive, while </w:t>
+      </w:r>
+      <w:r>
+        <w:rPr>
+          <w:sz w:val="24"/>
+          <w:szCs w:val="24"/>
+        </w:rPr>
+        <w:t>27 were negative.</w:t>
+      </w:r>
+      <w:r>
+        <w:rPr>
+          <w:sz w:val="24"/>
+          <w:szCs w:val="24"/>
+        </w:rPr>
+        <w:t xml:space="preserve"> Another column consisted of the corresponding tweet text.</w:t>
+      </w:r>
+    </w:p>
+    <w:p>
+      <w:pPr>
+        <w:rPr>
+          <w:sz w:val="24"/>
+          <w:szCs w:val="24"/>
+        </w:rPr>
+      </w:pPr>
+    </w:p>
+    <w:p>
+      <w:pPr>
+        <w:rPr>
+          <w:b/>
+          <w:sz w:val="24"/>
+          <w:szCs w:val="24"/>
+        </w:rPr>
+      </w:pPr>
+      <w:r>
+        <w:rPr>
+          <w:b/>
+          <w:sz w:val="24"/>
+          <w:szCs w:val="24"/>
+        </w:rPr>
+        <w:t>Results</w:t>
+      </w:r>
+    </w:p>
+    <w:p>
+      <w:pPr>
+        <w:rPr>
+          <w:rFonts w:ascii="Lucida Console" w:hAnsi="Lucida Console" w:cs="Lucida Console"/>
+          <w:sz w:val="18"/>
+          <w:szCs w:val="18"/>
+        </w:rPr>
+      </w:pPr>
+      <w:r>
+        <w:rPr>
+          <w:sz w:val="24"/>
+          <w:szCs w:val="24"/>
+        </w:rPr>
+        <w:t xml:space="preserve">Running the comparison for the </w:t>
+      </w:r>
+      <w:proofErr w:type="spellStart"/>
+      <w:r>
+        <w:rPr>
+          <w:sz w:val="24"/>
+          <w:szCs w:val="24"/>
+        </w:rPr>
+        <w:t>dataframe</w:t>
+      </w:r>
+      <w:proofErr w:type="spellEnd"/>
+      <w:r>
+        <w:rPr>
+          <w:sz w:val="24"/>
+          <w:szCs w:val="24"/>
+        </w:rPr>
+        <w:t xml:space="preserve"> creation </w:t>
+      </w:r>
+      <w:r>
+        <w:rPr>
+          <w:sz w:val="24"/>
+          <w:szCs w:val="24"/>
+        </w:rPr>
+        <w:t>indicated that pandas w</w:t>
+      </w:r>
+      <w:r>
+        <w:rPr>
+          <w:sz w:val="24"/>
+          <w:szCs w:val="24"/>
+        </w:rPr>
+        <w:t xml:space="preserve">as slightly faster than the slightly more verbose </w:t>
+      </w:r>
+      <w:proofErr w:type="spellStart"/>
+      <w:r>
+        <w:rPr>
+          <w:sz w:val="24"/>
+          <w:szCs w:val="24"/>
+        </w:rPr>
+        <w:t>numpy</w:t>
+      </w:r>
+      <w:proofErr w:type="spellEnd"/>
+      <w:r>
+        <w:rPr>
+          <w:sz w:val="24"/>
+          <w:szCs w:val="24"/>
+        </w:rPr>
+        <w:t>:</w:t>
+      </w:r>
+    </w:p>
+    <w:p>
+      <w:pPr>
+        <w:jc w:val="center"/>
+        <w:rPr>
+          <w:sz w:val="24"/>
+          <w:szCs w:val="24"/>
+        </w:rPr>
+      </w:pPr>
+      <w:r>
+        <w:rPr>
+          <w:noProof/>
+        </w:rPr>
+        <w:drawing>
+          <wp:inline distT="0" distB="0" distL="0" distR="0" wp14:anchorId="48BC5FFE" wp14:editId="7DBB7653">
+            <wp:extent cx="5657850" cy="4257675"/>
+            <wp:effectExtent l="0" t="0" r="0" b="9525"/>
+            <wp:docPr id="2" name="Picture 2"/>
+            <wp:cNvGraphicFramePr>
+              <a:graphicFrameLocks xmlns:a="http://schemas.openxmlformats.org/drawingml/2006/main" noChangeAspect="1"/>
+            </wp:cNvGraphicFramePr>
+            <a:graphic xmlns:a="http://schemas.openxmlformats.org/drawingml/2006/main">
+              <a:graphicData uri="http://schemas.openxmlformats.org/drawingml/2006/picture">
+                <pic:pic xmlns:pic="http://schemas.openxmlformats.org/drawingml/2006/picture">
+                  <pic:nvPicPr>
+                    <pic:cNvPr id="1" name=""/>
+                    <pic:cNvPicPr/>
+                  </pic:nvPicPr>
+                  <pic:blipFill>
+                    <a:blip r:embed="rId9"/>
+                    <a:stretch>
+                      <a:fillRect/>
+                    </a:stretch>
+                  </pic:blipFill>
+                  <pic:spPr>
+                    <a:xfrm>
+                      <a:off x="0" y="0"/>
+                      <a:ext cx="5657850" cy="4257675"/>
+                    </a:xfrm>
+                    <a:prstGeom prst="rect">
+                      <a:avLst/>
+                    </a:prstGeom>
+                  </pic:spPr>
+                </pic:pic>
+              </a:graphicData>
+            </a:graphic>
+          </wp:inline>
+        </w:drawing>
+      </w:r>
+    </w:p>
+    <w:p>
+      <w:pPr>
+        <w:rPr>
+          <w:sz w:val="24"/>
+          <w:szCs w:val="24"/>
+        </w:rPr>
+      </w:pPr>
+      <w:r>
+        <w:rPr>
+          <w:b/>
+          <w:sz w:val="24"/>
+          <w:szCs w:val="24"/>
+        </w:rPr>
+        <w:t>Figure 1:</w:t>
+      </w:r>
+      <w:r>
+        <w:rPr>
+          <w:sz w:val="24"/>
+          <w:szCs w:val="24"/>
+        </w:rPr>
+        <w:t xml:space="preserve"> </w:t>
+      </w:r>
+      <w:r>
+        <w:t>compar</w:t>
+      </w:r>
+      <w:r>
+        <w:t>ison of</w:t>
+      </w:r>
+      <w:r>
+        <w:t xml:space="preserve"> upload time </w:t>
+      </w:r>
+      <w:r>
+        <w:t>using</w:t>
+      </w:r>
+      <w:r>
+        <w:t xml:space="preserve"> provided csv</w:t>
+      </w:r>
+      <w:r>
+        <w:t>. See Appendix C and D for associated code.</w:t>
+      </w:r>
+    </w:p>
+    <w:p>
+      <w:pPr>
+        <w:rPr>
+          <w:sz w:val="24"/>
+          <w:szCs w:val="24"/>
+        </w:rPr>
+      </w:pPr>
+    </w:p>
+    <w:p>
+      <w:pPr>
+        <w:rPr>
+          <w:sz w:val="24"/>
+          <w:szCs w:val="24"/>
+        </w:rPr>
+      </w:pPr>
+      <w:r>
+        <w:rPr>
+          <w:sz w:val="24"/>
+          <w:szCs w:val="24"/>
+        </w:rPr>
+        <w:t>However, deriving such conclusion is inappropriate. Specifically, running an inferencing methodology, would allow a confidence interval</w:t>
+      </w:r>
+      <w:r>
+        <w:rPr>
+          <w:sz w:val="24"/>
+          <w:szCs w:val="24"/>
+        </w:rPr>
+        <w:t xml:space="preserve"> to j</w:t>
+      </w:r>
+      <w:r>
+        <w:rPr>
+          <w:sz w:val="24"/>
+          <w:szCs w:val="24"/>
+        </w:rPr>
+        <w:t>ustify whether the null hypothesis could be rejected.</w:t>
+      </w:r>
+      <w:r>
+        <w:rPr>
+          <w:sz w:val="24"/>
+          <w:szCs w:val="24"/>
+        </w:rPr>
+        <w:t xml:space="preserve"> More</w:t>
+      </w:r>
+      <w:r>
+        <w:rPr>
+          <w:sz w:val="24"/>
+          <w:szCs w:val="24"/>
+        </w:rPr>
+        <w:t xml:space="preserve">over, </w:t>
+      </w:r>
+      <w:r>
+        <w:rPr>
+          <w:sz w:val="24"/>
+          <w:szCs w:val="24"/>
+        </w:rPr>
+        <w:t>implementing a</w:t>
+      </w:r>
+      <w:r>
+        <w:rPr>
+          <w:sz w:val="24"/>
+          <w:szCs w:val="24"/>
+        </w:rPr>
+        <w:t xml:space="preserve"> </w:t>
+      </w:r>
+      <w:r>
+        <w:rPr>
+          <w:sz w:val="24"/>
+          <w:szCs w:val="24"/>
+        </w:rPr>
+        <w:t>M</w:t>
+      </w:r>
+      <w:r>
+        <w:rPr>
+          <w:sz w:val="24"/>
+          <w:szCs w:val="24"/>
+        </w:rPr>
+        <w:t xml:space="preserve">arkov </w:t>
+      </w:r>
+      <w:r>
+        <w:rPr>
+          <w:sz w:val="24"/>
+          <w:szCs w:val="24"/>
+        </w:rPr>
+        <w:t>C</w:t>
+      </w:r>
+      <w:r>
+        <w:rPr>
+          <w:sz w:val="24"/>
+          <w:szCs w:val="24"/>
+        </w:rPr>
+        <w:t xml:space="preserve">hain </w:t>
+      </w:r>
+      <w:r>
+        <w:rPr>
+          <w:sz w:val="24"/>
+          <w:szCs w:val="24"/>
+        </w:rPr>
+        <w:t>M</w:t>
+      </w:r>
+      <w:r>
+        <w:rPr>
+          <w:sz w:val="24"/>
+          <w:szCs w:val="24"/>
+        </w:rPr>
+        <w:t xml:space="preserve">onte </w:t>
+      </w:r>
+      <w:r>
+        <w:rPr>
+          <w:sz w:val="24"/>
+          <w:szCs w:val="24"/>
+        </w:rPr>
+        <w:t>C</w:t>
+      </w:r>
+      <w:bookmarkStart w:id="0" w:name="_GoBack"/>
+      <w:bookmarkEnd w:id="0"/>
+      <w:r>
+        <w:rPr>
+          <w:sz w:val="24"/>
+          <w:szCs w:val="24"/>
+        </w:rPr>
+        <w:t>arlo (MCMC)</w:t>
+      </w:r>
+      <w:r>
+        <w:rPr>
+          <w:sz w:val="24"/>
+          <w:szCs w:val="24"/>
+        </w:rPr>
+        <w:t xml:space="preserve"> with a high</w:t>
+      </w:r>
+      <w:r>
+        <w:rPr>
+          <w:sz w:val="24"/>
+          <w:szCs w:val="24"/>
+        </w:rPr>
+        <w:t>-</w:t>
+      </w:r>
+      <w:r>
+        <w:rPr>
+          <w:sz w:val="24"/>
+          <w:szCs w:val="24"/>
+        </w:rPr>
+        <w:t>density interval (HDI) could show whether a credible difference exists between the two.</w:t>
+      </w:r>
+    </w:p>
+    <w:p>
+      <w:pPr>
+        <w:rPr>
+          <w:sz w:val="24"/>
+          <w:szCs w:val="24"/>
+        </w:rPr>
+      </w:pPr>
+    </w:p>
+    <w:p>
+      <w:pPr>
+        <w:rPr>
+          <w:sz w:val="24"/>
+          <w:szCs w:val="24"/>
+        </w:rPr>
+      </w:pPr>
+      <w:r>
+        <w:rPr>
+          <w:sz w:val="24"/>
+          <w:szCs w:val="24"/>
+        </w:rPr>
+        <w:lastRenderedPageBreak/>
+        <w:t xml:space="preserve">Next, the </w:t>
+      </w:r>
+      <w:r>
+        <w:rPr>
+          <w:sz w:val="24"/>
+          <w:szCs w:val="24"/>
+        </w:rPr>
+        <w:t>V</w:t>
+      </w:r>
+      <w:r>
+        <w:rPr>
+          <w:sz w:val="24"/>
+          <w:szCs w:val="24"/>
+        </w:rPr>
+        <w:t xml:space="preserve">ader </w:t>
+      </w:r>
+      <w:r>
+        <w:rPr>
+          <w:sz w:val="24"/>
+          <w:szCs w:val="24"/>
+        </w:rPr>
+        <w:t>implementation was applied to provided dataset.</w:t>
+      </w:r>
+      <w:r>
+        <w:rPr>
+          <w:sz w:val="24"/>
+          <w:szCs w:val="24"/>
+        </w:rPr>
+        <w:t xml:space="preserve"> The results indicate </w:t>
+      </w:r>
+      <w:r>
+        <w:rPr>
+          <w:sz w:val="24"/>
+          <w:szCs w:val="24"/>
+        </w:rPr>
+        <w:t>the percentage likelihood that the provided sentence was negative, neutral, or positive.</w:t>
+      </w:r>
+      <w:r>
+        <w:rPr>
+          <w:sz w:val="24"/>
+          <w:szCs w:val="24"/>
+        </w:rPr>
+        <w:t xml:space="preserve"> A full sample output can be reviewed</w:t>
+      </w:r>
+      <w:r>
+        <w:rPr>
+          <w:rStyle w:val="FootnoteReference"/>
+          <w:sz w:val="24"/>
+          <w:szCs w:val="24"/>
+        </w:rPr>
+        <w:footnoteReference w:id="3"/>
+      </w:r>
+      <w:r>
+        <w:rPr>
+          <w:sz w:val="24"/>
+          <w:szCs w:val="24"/>
+        </w:rPr>
+        <w:t>. However, the below provides a sample output:</w:t>
+      </w:r>
+    </w:p>
+    <w:p>
+      <w:pPr>
+        <w:rPr>
+          <w:sz w:val="24"/>
+          <w:szCs w:val="24"/>
+        </w:rPr>
+      </w:pPr>
+    </w:p>
+    <w:tbl>
+      <w:tblPr>
+        <w:tblStyle w:val="GridTable6Colorful"/>
+        <w:tblW w:w="0" w:type="auto"/>
+        <w:tblLook w:val="04A0" w:firstRow="1" w:lastRow="0" w:firstColumn="1" w:lastColumn="0" w:noHBand="0" w:noVBand="1"/>
+      </w:tblPr>
+      <w:tblGrid>
+        <w:gridCol w:w="9350"/>
+      </w:tblGrid>
+      <w:tr>
+        <w:trPr>
+          <w:cnfStyle w:val="100000000000" w:firstRow="1" w:lastRow="0" w:firstColumn="0" w:lastColumn="0" w:oddVBand="0" w:evenVBand="0" w:oddHBand="0" w:evenHBand="0" w:firstRowFirstColumn="0" w:firstRowLastColumn="0" w:lastRowFirstColumn="0" w:lastRowLastColumn="0"/>
+        </w:trPr>
+        <w:tc>
+          <w:tcPr>
+            <w:cnfStyle w:val="001000000000" w:firstRow="0" w:lastRow="0" w:firstColumn="1" w:lastColumn="0" w:oddVBand="0" w:evenVBand="0" w:oddHBand="0" w:evenHBand="0" w:firstRowFirstColumn="0" w:firstRowLastColumn="0" w:lastRowFirstColumn="0" w:lastRowLastColumn="0"/>
+            <w:tcW w:w="9350" w:type="dxa"/>
+          </w:tcPr>
+          <w:p>
+            <w:pPr>
+              <w:rPr>
+                <w:b w:val="0"/>
+                <w:sz w:val="24"/>
+                <w:szCs w:val="24"/>
+              </w:rPr>
+            </w:pPr>
+            <w:r>
+              <w:rPr>
+                <w:b w:val="0"/>
+                <w:sz w:val="24"/>
+                <w:szCs w:val="24"/>
+              </w:rPr>
+              <w:t>Join us in San Francisco April 23-25 at the largest event for the Apache Spark and AI community. Use code T200 to save $200!</w:t>
+            </w:r>
+          </w:p>
+        </w:tc>
+      </w:tr>
+      <w:tr>
+        <w:trPr>
+          <w:cnfStyle w:val="000000100000" w:firstRow="0" w:lastRow="0" w:firstColumn="0" w:lastColumn="0" w:oddVBand="0" w:evenVBand="0" w:oddHBand="1" w:evenHBand="0" w:firstRowFirstColumn="0" w:firstRowLastColumn="0" w:lastRowFirstColumn="0" w:lastRowLastColumn="0"/>
+        </w:trPr>
+        <w:tc>
+          <w:tcPr>
+            <w:cnfStyle w:val="001000000000" w:firstRow="0" w:lastRow="0" w:firstColumn="1" w:lastColumn="0" w:oddVBand="0" w:evenVBand="0" w:oddHBand="0" w:evenHBand="0" w:firstRowFirstColumn="0" w:firstRowLastColumn="0" w:lastRowFirstColumn="0" w:lastRowLastColumn="0"/>
+            <w:tcW w:w="9350" w:type="dxa"/>
+          </w:tcPr>
+          <w:p>
+            <w:pPr>
+              <w:rPr>
+                <w:b w:val="0"/>
+                <w:sz w:val="24"/>
+                <w:szCs w:val="24"/>
+              </w:rPr>
+            </w:pPr>
+            <w:r>
+              <w:rPr>
+                <w:b w:val="0"/>
+                <w:sz w:val="24"/>
+                <w:szCs w:val="24"/>
+              </w:rPr>
+              <w:t>{1: [{'compound': 0.7644}, {'neg': 0.0}, {'neu': 0.734}, {'pos': 0.266}]}</w:t>
+            </w:r>
+          </w:p>
+        </w:tc>
+      </w:tr>
+      <w:tr>
+        <w:tc>
+          <w:tcPr>
+            <w:cnfStyle w:val="001000000000" w:firstRow="0" w:lastRow="0" w:firstColumn="1" w:lastColumn="0" w:oddVBand="0" w:evenVBand="0" w:oddHBand="0" w:evenHBand="0" w:firstRowFirstColumn="0" w:firstRowLastColumn="0" w:lastRowFirstColumn="0" w:lastRowLastColumn="0"/>
+            <w:tcW w:w="9350" w:type="dxa"/>
+          </w:tcPr>
+          <w:p>
+            <w:pPr>
+              <w:rPr>
+                <w:b w:val="0"/>
+                <w:sz w:val="24"/>
+                <w:szCs w:val="24"/>
+              </w:rPr>
+            </w:pPr>
+            <w:r>
+              <w:rPr>
+                <w:b w:val="0"/>
+                <w:sz w:val="24"/>
+                <w:szCs w:val="24"/>
+              </w:rPr>
+              <w:t xml:space="preserve">The UK is </w:t>
+            </w:r>
+            <w:proofErr w:type="spellStart"/>
+            <w:r>
+              <w:rPr>
+                <w:b w:val="0"/>
+                <w:sz w:val="24"/>
+                <w:szCs w:val="24"/>
+              </w:rPr>
+              <w:t>recognised</w:t>
+            </w:r>
+            <w:proofErr w:type="spellEnd"/>
+            <w:r>
+              <w:rPr>
+                <w:b w:val="0"/>
+                <w:sz w:val="24"/>
+                <w:szCs w:val="24"/>
+              </w:rPr>
+              <w:t xml:space="preserve"> worldwide for its creativity and innovation in #music. Studios like </w:t>
+            </w:r>
+            <w:proofErr w:type="spellStart"/>
+            <w:r>
+              <w:rPr>
+                <w:b w:val="0"/>
+                <w:sz w:val="24"/>
+                <w:szCs w:val="24"/>
+              </w:rPr>
+              <w:t>AbbeyRoad</w:t>
+            </w:r>
+            <w:proofErr w:type="spellEnd"/>
+            <w:r>
+              <w:rPr>
+                <w:b w:val="0"/>
+                <w:sz w:val="24"/>
+                <w:szCs w:val="24"/>
+              </w:rPr>
+              <w:t xml:space="preserve"> are leading the way in sound with the use of #AI in recording.</w:t>
+            </w:r>
+          </w:p>
+        </w:tc>
+      </w:tr>
+      <w:tr>
+        <w:trPr>
+          <w:cnfStyle w:val="000000100000" w:firstRow="0" w:lastRow="0" w:firstColumn="0" w:lastColumn="0" w:oddVBand="0" w:evenVBand="0" w:oddHBand="1" w:evenHBand="0" w:firstRowFirstColumn="0" w:firstRowLastColumn="0" w:lastRowFirstColumn="0" w:lastRowLastColumn="0"/>
+        </w:trPr>
+        <w:tc>
+          <w:tcPr>
+            <w:cnfStyle w:val="001000000000" w:firstRow="0" w:lastRow="0" w:firstColumn="1" w:lastColumn="0" w:oddVBand="0" w:evenVBand="0" w:oddHBand="0" w:evenHBand="0" w:firstRowFirstColumn="0" w:firstRowLastColumn="0" w:lastRowFirstColumn="0" w:lastRowLastColumn="0"/>
+            <w:tcW w:w="9350" w:type="dxa"/>
+          </w:tcPr>
+          <w:p>
+            <w:pPr>
+              <w:rPr>
+                <w:b w:val="0"/>
+                <w:sz w:val="24"/>
+                <w:szCs w:val="24"/>
+              </w:rPr>
+            </w:pPr>
+            <w:r>
+              <w:rPr>
+                <w:b w:val="0"/>
+                <w:sz w:val="24"/>
+                <w:szCs w:val="24"/>
+              </w:rPr>
+              <w:t>{2: [{'compound': 0.7717}, {'neg': 0.0}, {'neu': 0.765}, {'pos': 0.235}]}</w:t>
+            </w:r>
+          </w:p>
+        </w:tc>
+      </w:tr>
+    </w:tbl>
+    <w:p>
+      <w:pPr>
+        <w:rPr>
+          <w:sz w:val="24"/>
+          <w:szCs w:val="24"/>
+        </w:rPr>
+      </w:pPr>
+    </w:p>
+    <w:p>
+      <w:pPr>
+        <w:rPr>
+          <w:sz w:val="24"/>
+          <w:szCs w:val="24"/>
+        </w:rPr>
+      </w:pPr>
+      <w:r>
+        <w:rPr>
+          <w:b/>
+          <w:sz w:val="24"/>
+          <w:szCs w:val="24"/>
+        </w:rPr>
+        <w:t>Table 1:</w:t>
+      </w:r>
+      <w:r>
+        <w:rPr>
+          <w:sz w:val="24"/>
+          <w:szCs w:val="24"/>
+        </w:rPr>
+        <w:t xml:space="preserve"> </w:t>
+      </w:r>
+      <w:r>
+        <w:rPr>
+          <w:sz w:val="24"/>
+          <w:szCs w:val="24"/>
+        </w:rPr>
+        <w:t>example of alternating tweet sentence and sentiment score</w:t>
+      </w:r>
+      <w:r>
+        <w:rPr>
+          <w:sz w:val="24"/>
+          <w:szCs w:val="24"/>
+        </w:rPr>
+        <w:t>.</w:t>
+      </w:r>
+      <w:r>
+        <w:rPr>
+          <w:sz w:val="24"/>
+          <w:szCs w:val="24"/>
+        </w:rPr>
+        <w:t xml:space="preserve"> Associated code can be reviewed </w:t>
+      </w:r>
+      <w:r>
+        <w:rPr>
+          <w:sz w:val="24"/>
+          <w:szCs w:val="24"/>
+        </w:rPr>
+        <w:t>in Appendix A and Appendix D.</w:t>
+      </w:r>
+    </w:p>
+    <w:p>
+      <w:pPr>
+        <w:rPr>
+          <w:sz w:val="24"/>
+          <w:szCs w:val="24"/>
+        </w:rPr>
+      </w:pPr>
+    </w:p>
+    <w:p>
+      <w:pPr>
+        <w:rPr>
+          <w:sz w:val="24"/>
+          <w:szCs w:val="24"/>
+        </w:rPr>
+      </w:pPr>
+      <w:r>
+        <w:rPr>
+          <w:sz w:val="24"/>
+          <w:szCs w:val="24"/>
+        </w:rPr>
+        <w:t xml:space="preserve">Furthermore, </w:t>
+      </w:r>
+      <w:r>
+        <w:rPr>
+          <w:sz w:val="24"/>
+          <w:szCs w:val="24"/>
+        </w:rPr>
+        <w:t>since the</w:t>
+      </w:r>
+      <w:r>
+        <w:rPr>
+          <w:sz w:val="24"/>
+          <w:szCs w:val="24"/>
+        </w:rPr>
+        <w:t xml:space="preserve"> coding implemented some built-in structures</w:t>
+      </w:r>
+      <w:r>
+        <w:rPr>
+          <w:rStyle w:val="FootnoteReference"/>
+          <w:sz w:val="24"/>
+          <w:szCs w:val="24"/>
+        </w:rPr>
+        <w:footnoteReference w:id="4"/>
+      </w:r>
+      <w:r>
+        <w:rPr>
+          <w:sz w:val="24"/>
+          <w:szCs w:val="24"/>
+        </w:rPr>
+        <w:t>, the associated code did not involve splitting the data into a train and test.</w:t>
+      </w:r>
+    </w:p>
+    <w:p>
+      <w:pPr>
+        <w:rPr>
+          <w:sz w:val="24"/>
+          <w:szCs w:val="24"/>
+        </w:rPr>
+      </w:pPr>
+    </w:p>
+    <w:p>
+      <w:pPr>
+        <w:rPr>
+          <w:sz w:val="24"/>
+          <w:szCs w:val="24"/>
+        </w:rPr>
+      </w:pPr>
+      <w:r>
+        <w:rPr>
+          <w:sz w:val="24"/>
+          <w:szCs w:val="24"/>
+        </w:rPr>
+        <w:t xml:space="preserve">Finally, </w:t>
+      </w:r>
+      <w:r>
+        <w:rPr>
+          <w:sz w:val="24"/>
+          <w:szCs w:val="24"/>
+        </w:rPr>
+        <w:t xml:space="preserve">a naïve </w:t>
+      </w:r>
+      <w:proofErr w:type="spellStart"/>
+      <w:r>
+        <w:rPr>
+          <w:sz w:val="24"/>
+          <w:szCs w:val="24"/>
+        </w:rPr>
+        <w:t>bayes</w:t>
+      </w:r>
+      <w:proofErr w:type="spellEnd"/>
+      <w:r>
+        <w:rPr>
+          <w:sz w:val="24"/>
+          <w:szCs w:val="24"/>
+        </w:rPr>
+        <w:t xml:space="preserve"> was trained using 75% of the original data, leaving 25% for testing.</w:t>
+      </w:r>
+      <w:r>
+        <w:rPr>
+          <w:sz w:val="24"/>
+          <w:szCs w:val="24"/>
+        </w:rPr>
+        <w:t xml:space="preserve"> </w:t>
+      </w:r>
+      <w:r>
+        <w:rPr>
+          <w:sz w:val="24"/>
+          <w:szCs w:val="24"/>
+        </w:rPr>
+        <w:t xml:space="preserve">Moreover, </w:t>
+      </w:r>
+      <w:r>
+        <w:rPr>
+          <w:sz w:val="24"/>
+          <w:szCs w:val="24"/>
+        </w:rPr>
+        <w:t xml:space="preserve">the </w:t>
+      </w:r>
+      <w:proofErr w:type="spellStart"/>
+      <w:r>
+        <w:rPr>
+          <w:rFonts w:ascii="Courier New" w:hAnsi="Courier New" w:cs="Courier New"/>
+          <w:sz w:val="24"/>
+          <w:szCs w:val="24"/>
+        </w:rPr>
+        <w:t>sklearn</w:t>
+      </w:r>
+      <w:proofErr w:type="spellEnd"/>
+      <w:r>
+        <w:rPr>
+          <w:rFonts w:ascii="Courier New" w:hAnsi="Courier New" w:cs="Courier New"/>
+          <w:sz w:val="24"/>
+          <w:szCs w:val="24"/>
+        </w:rPr>
+        <w:t xml:space="preserve"> </w:t>
+      </w:r>
+      <w:proofErr w:type="spellStart"/>
+      <w:r>
+        <w:rPr>
+          <w:rFonts w:ascii="Courier New" w:hAnsi="Courier New" w:cs="Courier New"/>
+          <w:sz w:val="24"/>
+          <w:szCs w:val="24"/>
+        </w:rPr>
+        <w:t>train_test_split</w:t>
+      </w:r>
+      <w:proofErr w:type="spellEnd"/>
+      <w:r>
+        <w:rPr>
+          <w:sz w:val="24"/>
+          <w:szCs w:val="24"/>
+        </w:rPr>
+        <w:t xml:space="preserve"> naturally implement shuffling</w:t>
+      </w:r>
+      <w:r>
+        <w:rPr>
+          <w:rStyle w:val="FootnoteReference"/>
+          <w:sz w:val="24"/>
+          <w:szCs w:val="24"/>
+        </w:rPr>
+        <w:footnoteReference w:id="5"/>
+      </w:r>
+      <w:r>
+        <w:rPr>
+          <w:sz w:val="24"/>
+          <w:szCs w:val="24"/>
+        </w:rPr>
+        <w:t xml:space="preserve"> to randomize splitting. </w:t>
+      </w:r>
+      <w:r>
+        <w:rPr>
+          <w:sz w:val="24"/>
+          <w:szCs w:val="24"/>
+        </w:rPr>
+        <w:t>S</w:t>
+      </w:r>
+      <w:r>
+        <w:rPr>
+          <w:sz w:val="24"/>
+          <w:szCs w:val="24"/>
+        </w:rPr>
+        <w:t xml:space="preserve">ince the original data encompassed tweets, </w:t>
+      </w:r>
+      <w:r>
+        <w:rPr>
+          <w:sz w:val="24"/>
+          <w:szCs w:val="24"/>
+        </w:rPr>
+        <w:t xml:space="preserve">the </w:t>
+      </w:r>
+      <w:r>
+        <w:rPr>
+          <w:sz w:val="24"/>
+          <w:szCs w:val="24"/>
+        </w:rPr>
+        <w:t xml:space="preserve">count vectorizer, and </w:t>
+      </w:r>
+      <w:proofErr w:type="spellStart"/>
+      <w:r>
+        <w:rPr>
+          <w:sz w:val="24"/>
+          <w:szCs w:val="24"/>
+        </w:rPr>
+        <w:t>tfidf</w:t>
+      </w:r>
+      <w:proofErr w:type="spellEnd"/>
+      <w:r>
+        <w:rPr>
+          <w:sz w:val="24"/>
+          <w:szCs w:val="24"/>
+        </w:rPr>
+        <w:t xml:space="preserve"> transformer </w:t>
+      </w:r>
+      <w:r>
+        <w:rPr>
+          <w:sz w:val="24"/>
+          <w:szCs w:val="24"/>
+        </w:rPr>
+        <w:t>w</w:t>
+      </w:r>
+      <w:r>
+        <w:rPr>
+          <w:sz w:val="24"/>
+          <w:szCs w:val="24"/>
+        </w:rPr>
+        <w:t>ere utilized</w:t>
+      </w:r>
+      <w:r>
+        <w:rPr>
+          <w:sz w:val="24"/>
+          <w:szCs w:val="24"/>
+        </w:rPr>
+        <w:t>,</w:t>
+      </w:r>
+      <w:r>
+        <w:rPr>
+          <w:sz w:val="24"/>
+          <w:szCs w:val="24"/>
+        </w:rPr>
+        <w:t xml:space="preserve"> along with </w:t>
+      </w:r>
+      <w:r>
+        <w:rPr>
+          <w:sz w:val="24"/>
+          <w:szCs w:val="24"/>
+        </w:rPr>
+        <w:t xml:space="preserve">applying </w:t>
+      </w:r>
+      <w:r>
+        <w:rPr>
+          <w:sz w:val="24"/>
+          <w:szCs w:val="24"/>
+        </w:rPr>
+        <w:t>the built-in English stop-words</w:t>
+      </w:r>
+      <w:r>
+        <w:rPr>
+          <w:sz w:val="24"/>
+          <w:szCs w:val="24"/>
+        </w:rPr>
+        <w:t>.</w:t>
+      </w:r>
+    </w:p>
+    <w:p>
+      <w:pPr>
+        <w:jc w:val="center"/>
+        <w:rPr>
+          <w:sz w:val="24"/>
+          <w:szCs w:val="24"/>
+        </w:rPr>
+      </w:pPr>
+      <w:r>
+        <w:rPr>
+          <w:noProof/>
+        </w:rPr>
+        <w:lastRenderedPageBreak/>
+        <w:drawing>
+          <wp:inline distT="0" distB="0" distL="0" distR="0" wp14:anchorId="148CD25E" wp14:editId="18C26759">
+            <wp:extent cx="3868912" cy="3390900"/>
+            <wp:effectExtent l="0" t="0" r="0" b="0"/>
+            <wp:docPr id="1" name="Picture 1"/>
+            <wp:cNvGraphicFramePr>
+              <a:graphicFrameLocks xmlns:a="http://schemas.openxmlformats.org/drawingml/2006/main" noChangeAspect="1"/>
+            </wp:cNvGraphicFramePr>
+            <a:graphic xmlns:a="http://schemas.openxmlformats.org/drawingml/2006/main">
+              <a:graphicData uri="http://schemas.openxmlformats.org/drawingml/2006/picture">
+                <pic:pic xmlns:pic="http://schemas.openxmlformats.org/drawingml/2006/picture">
+                  <pic:nvPicPr>
+                    <pic:cNvPr id="1" name=""/>
+                    <pic:cNvPicPr/>
+                  </pic:nvPicPr>
+                  <pic:blipFill>
+                    <a:blip r:embed="rId10"/>
+                    <a:stretch>
+                      <a:fillRect/>
+                    </a:stretch>
+                  </pic:blipFill>
+                  <pic:spPr>
+                    <a:xfrm>
+                      <a:off x="0" y="0"/>
+                      <a:ext cx="3873432" cy="3394861"/>
+                    </a:xfrm>
+                    <a:prstGeom prst="rect">
+                      <a:avLst/>
+                    </a:prstGeom>
+                  </pic:spPr>
+                </pic:pic>
+              </a:graphicData>
+            </a:graphic>
+          </wp:inline>
+        </w:drawing>
+      </w:r>
+    </w:p>
+    <w:p>
+      <w:pPr>
+        <w:rPr>
+          <w:sz w:val="24"/>
+          <w:szCs w:val="24"/>
+        </w:rPr>
+      </w:pPr>
+      <w:r>
+        <w:rPr>
+          <w:b/>
+          <w:sz w:val="24"/>
+          <w:szCs w:val="24"/>
+        </w:rPr>
+        <w:t>Figure 2:</w:t>
+      </w:r>
+      <w:r>
+        <w:rPr>
+          <w:sz w:val="24"/>
+          <w:szCs w:val="24"/>
+        </w:rPr>
+        <w:t xml:space="preserve"> </w:t>
+      </w:r>
+      <w:r>
+        <w:rPr>
+          <w:sz w:val="24"/>
+          <w:szCs w:val="24"/>
+        </w:rPr>
+        <w:t xml:space="preserve">confusion matrix for naïve </w:t>
+      </w:r>
+      <w:proofErr w:type="spellStart"/>
+      <w:r>
+        <w:rPr>
+          <w:sz w:val="24"/>
+          <w:szCs w:val="24"/>
+        </w:rPr>
+        <w:t>bayes</w:t>
+      </w:r>
+      <w:proofErr w:type="spellEnd"/>
+      <w:r>
+        <w:rPr>
+          <w:sz w:val="24"/>
+          <w:szCs w:val="24"/>
+        </w:rPr>
+        <w:t xml:space="preserve"> classif</w:t>
+      </w:r>
+      <w:r>
+        <w:rPr>
+          <w:sz w:val="24"/>
+          <w:szCs w:val="24"/>
+        </w:rPr>
+        <w:t>i</w:t>
+      </w:r>
+      <w:r>
+        <w:rPr>
+          <w:sz w:val="24"/>
+          <w:szCs w:val="24"/>
+        </w:rPr>
+        <w:t xml:space="preserve">er on AI tweets. Associated code can be reviewed in </w:t>
+      </w:r>
+      <w:r>
+        <w:rPr>
+          <w:sz w:val="24"/>
+          <w:szCs w:val="24"/>
+        </w:rPr>
+        <w:t xml:space="preserve">Appendix </w:t>
+      </w:r>
+      <w:r>
+        <w:rPr>
+          <w:sz w:val="24"/>
+          <w:szCs w:val="24"/>
+        </w:rPr>
+        <w:t>B and Appendix D below.</w:t>
+      </w:r>
+    </w:p>
+    <w:p>
+      <w:pPr>
+        <w:rPr>
+          <w:sz w:val="24"/>
+          <w:szCs w:val="24"/>
+        </w:rPr>
+      </w:pPr>
+    </w:p>
+    <w:p>
+      <w:pPr>
+        <w:rPr>
+          <w:b/>
+          <w:sz w:val="24"/>
+          <w:szCs w:val="24"/>
+        </w:rPr>
+      </w:pPr>
+      <w:r>
+        <w:rPr>
+          <w:b/>
+          <w:sz w:val="24"/>
+          <w:szCs w:val="24"/>
+        </w:rPr>
+        <w:t>Conclusion</w:t>
+      </w:r>
+    </w:p>
+    <w:p>
+      <w:pPr>
+        <w:rPr>
+          <w:sz w:val="24"/>
+          <w:szCs w:val="24"/>
+        </w:rPr>
+      </w:pPr>
+      <w:r>
+        <w:rPr>
+          <w:sz w:val="24"/>
+          <w:szCs w:val="24"/>
+        </w:rPr>
+        <w:t xml:space="preserve">Performing analysis often requires </w:t>
+      </w:r>
+      <w:r>
+        <w:rPr>
+          <w:sz w:val="24"/>
+          <w:szCs w:val="24"/>
+        </w:rPr>
+        <w:t xml:space="preserve">experience and the wisdom </w:t>
+      </w:r>
+      <w:r>
+        <w:rPr>
+          <w:sz w:val="24"/>
+          <w:szCs w:val="24"/>
+        </w:rPr>
+        <w:t>to</w:t>
+      </w:r>
+      <w:r>
+        <w:rPr>
+          <w:sz w:val="24"/>
+          <w:szCs w:val="24"/>
+        </w:rPr>
+        <w:t xml:space="preserve"> </w:t>
+      </w:r>
+      <w:r>
+        <w:rPr>
+          <w:sz w:val="24"/>
+          <w:szCs w:val="24"/>
+        </w:rPr>
+        <w:t xml:space="preserve">select </w:t>
+      </w:r>
+      <w:r>
+        <w:rPr>
+          <w:sz w:val="24"/>
+          <w:szCs w:val="24"/>
+        </w:rPr>
+        <w:t>efficient</w:t>
+      </w:r>
+      <w:r>
+        <w:rPr>
+          <w:sz w:val="24"/>
+          <w:szCs w:val="24"/>
+        </w:rPr>
+        <w:t xml:space="preserve"> </w:t>
+      </w:r>
+      <w:r>
+        <w:rPr>
+          <w:sz w:val="24"/>
+          <w:szCs w:val="24"/>
+        </w:rPr>
+        <w:t>methodologies</w:t>
+      </w:r>
+      <w:r>
+        <w:rPr>
+          <w:sz w:val="24"/>
+          <w:szCs w:val="24"/>
+        </w:rPr>
+        <w:t xml:space="preserve">. </w:t>
+      </w:r>
+      <w:r>
+        <w:rPr>
+          <w:sz w:val="24"/>
+          <w:szCs w:val="24"/>
+        </w:rPr>
+        <w:t>Without applying foundational knowledge</w:t>
+      </w:r>
+      <w:r>
+        <w:rPr>
+          <w:sz w:val="24"/>
+          <w:szCs w:val="24"/>
+        </w:rPr>
+        <w:t xml:space="preserve"> for data preparation and associated analysis,</w:t>
+      </w:r>
+      <w:r>
+        <w:rPr>
+          <w:sz w:val="24"/>
+          <w:szCs w:val="24"/>
+        </w:rPr>
+        <w:t xml:space="preserve"> could jeopardize time management. </w:t>
+      </w:r>
+      <w:r>
+        <w:rPr>
+          <w:sz w:val="24"/>
+          <w:szCs w:val="24"/>
+        </w:rPr>
+        <w:t xml:space="preserve">Simple approaches such as </w:t>
+      </w:r>
+      <w:proofErr w:type="spellStart"/>
+      <w:r>
+        <w:rPr>
+          <w:sz w:val="24"/>
+          <w:szCs w:val="24"/>
+        </w:rPr>
+        <w:t>subsetting</w:t>
+      </w:r>
+      <w:proofErr w:type="spellEnd"/>
+      <w:r>
+        <w:rPr>
+          <w:sz w:val="24"/>
+          <w:szCs w:val="24"/>
+        </w:rPr>
+        <w:t xml:space="preserve"> the original data, could </w:t>
+      </w:r>
+      <w:r>
+        <w:rPr>
+          <w:sz w:val="24"/>
+          <w:szCs w:val="24"/>
+        </w:rPr>
+        <w:t xml:space="preserve">allow analyst to </w:t>
+      </w:r>
+      <w:r>
+        <w:rPr>
+          <w:sz w:val="24"/>
+          <w:szCs w:val="24"/>
+        </w:rPr>
+        <w:t>reduce development</w:t>
+      </w:r>
+      <w:r>
+        <w:rPr>
+          <w:sz w:val="24"/>
+          <w:szCs w:val="24"/>
+        </w:rPr>
+        <w:t xml:space="preserve"> time,</w:t>
+      </w:r>
+      <w:r>
+        <w:rPr>
+          <w:sz w:val="24"/>
+          <w:szCs w:val="24"/>
+        </w:rPr>
+        <w:t xml:space="preserve"> and </w:t>
+      </w:r>
+      <w:r>
+        <w:rPr>
+          <w:sz w:val="24"/>
+          <w:szCs w:val="24"/>
+        </w:rPr>
+        <w:t xml:space="preserve">focus more </w:t>
+      </w:r>
+      <w:r>
+        <w:rPr>
+          <w:sz w:val="24"/>
+          <w:szCs w:val="24"/>
+        </w:rPr>
+        <w:t xml:space="preserve">on </w:t>
+      </w:r>
+      <w:r>
+        <w:rPr>
+          <w:sz w:val="24"/>
+          <w:szCs w:val="24"/>
+        </w:rPr>
+        <w:t>deriving meaningful results</w:t>
+      </w:r>
+      <w:r>
+        <w:rPr>
+          <w:sz w:val="24"/>
+          <w:szCs w:val="24"/>
+        </w:rPr>
+        <w:t>.</w:t>
+      </w:r>
+      <w:r>
+        <w:rPr>
+          <w:sz w:val="24"/>
+          <w:szCs w:val="24"/>
+        </w:rPr>
+        <w:t xml:space="preserve"> Additionally, </w:t>
+      </w:r>
+      <w:r>
+        <w:rPr>
+          <w:sz w:val="24"/>
+          <w:szCs w:val="24"/>
+        </w:rPr>
+        <w:t>many</w:t>
+      </w:r>
+      <w:r>
+        <w:rPr>
+          <w:sz w:val="24"/>
+          <w:szCs w:val="24"/>
+        </w:rPr>
+        <w:t xml:space="preserve"> open source</w:t>
+      </w:r>
+      <w:r>
+        <w:rPr>
+          <w:sz w:val="24"/>
+          <w:szCs w:val="24"/>
+        </w:rPr>
+        <w:t xml:space="preserve"> communities</w:t>
+      </w:r>
+      <w:r>
+        <w:rPr>
+          <w:sz w:val="24"/>
+          <w:szCs w:val="24"/>
+        </w:rPr>
+        <w:t xml:space="preserve"> provide and update many various packages</w:t>
+      </w:r>
+      <w:r>
+        <w:rPr>
+          <w:sz w:val="24"/>
+          <w:szCs w:val="24"/>
+        </w:rPr>
+        <w:t>.</w:t>
+      </w:r>
+      <w:r>
+        <w:rPr>
+          <w:sz w:val="24"/>
+          <w:szCs w:val="24"/>
+        </w:rPr>
+        <w:t xml:space="preserve"> </w:t>
+      </w:r>
+      <w:r>
+        <w:rPr>
+          <w:sz w:val="24"/>
+          <w:szCs w:val="24"/>
+        </w:rPr>
+        <w:t>Keeping abreast of available tools, rather than hardcoding similar approaches</w:t>
+      </w:r>
+      <w:r>
+        <w:rPr>
+          <w:sz w:val="24"/>
+          <w:szCs w:val="24"/>
+        </w:rPr>
+        <w:t>,</w:t>
+      </w:r>
+      <w:r>
+        <w:rPr>
+          <w:sz w:val="24"/>
+          <w:szCs w:val="24"/>
+        </w:rPr>
+        <w:t xml:space="preserve"> can similarly </w:t>
+      </w:r>
+      <w:r>
+        <w:rPr>
+          <w:sz w:val="24"/>
+          <w:szCs w:val="24"/>
+        </w:rPr>
+        <w:t>provide greater time to derive meaningful analysis results</w:t>
+      </w:r>
+      <w:r>
+        <w:rPr>
+          <w:sz w:val="24"/>
+          <w:szCs w:val="24"/>
+        </w:rPr>
+        <w:t>.</w:t>
+      </w:r>
+    </w:p>
+    <w:p>
+      <w:pPr>
+        <w:rPr>
+          <w:sz w:val="24"/>
+          <w:szCs w:val="24"/>
+        </w:rPr>
+      </w:pPr>
+      <w:r>
+        <w:rPr>
+          <w:sz w:val="24"/>
+          <w:szCs w:val="24"/>
+        </w:rPr>
+        <w:t xml:space="preserve">Unlike the </w:t>
+      </w:r>
+      <w:r>
+        <w:rPr>
+          <w:sz w:val="24"/>
+          <w:szCs w:val="24"/>
+        </w:rPr>
+        <w:t>traditional definition of laziness</w:t>
+      </w:r>
+      <w:r>
+        <w:rPr>
+          <w:sz w:val="24"/>
+          <w:szCs w:val="24"/>
+        </w:rPr>
+        <w:t xml:space="preserve"> </w:t>
+      </w:r>
+      <w:r>
+        <w:rPr>
+          <w:sz w:val="24"/>
+          <w:szCs w:val="24"/>
+        </w:rPr>
+        <w:t>(</w:t>
+      </w:r>
+      <w:r>
+        <w:rPr>
+          <w:sz w:val="24"/>
+          <w:szCs w:val="24"/>
+        </w:rPr>
+        <w:t xml:space="preserve">general </w:t>
+      </w:r>
+      <w:r>
+        <w:rPr>
+          <w:sz w:val="24"/>
+          <w:szCs w:val="24"/>
+        </w:rPr>
+        <w:t>lack of motivation</w:t>
+      </w:r>
+      <w:r>
+        <w:rPr>
+          <w:sz w:val="24"/>
+          <w:szCs w:val="24"/>
+        </w:rPr>
+        <w:t>)</w:t>
+      </w:r>
+      <w:r>
+        <w:rPr>
+          <w:sz w:val="24"/>
+          <w:szCs w:val="24"/>
+        </w:rPr>
+        <w:t xml:space="preserve">, </w:t>
+      </w:r>
+      <w:r>
+        <w:rPr>
+          <w:sz w:val="24"/>
+          <w:szCs w:val="24"/>
+        </w:rPr>
+        <w:t>careful</w:t>
+      </w:r>
+      <w:r>
+        <w:rPr>
+          <w:sz w:val="24"/>
+          <w:szCs w:val="24"/>
+        </w:rPr>
+        <w:t>ly being</w:t>
+      </w:r>
+      <w:r>
+        <w:rPr>
+          <w:sz w:val="24"/>
+          <w:szCs w:val="24"/>
+        </w:rPr>
+        <w:t xml:space="preserve"> laz</w:t>
+      </w:r>
+      <w:r>
+        <w:rPr>
+          <w:sz w:val="24"/>
+          <w:szCs w:val="24"/>
+        </w:rPr>
+        <w:t>y</w:t>
+      </w:r>
+      <w:r>
+        <w:rPr>
+          <w:sz w:val="24"/>
+          <w:szCs w:val="24"/>
+        </w:rPr>
+        <w:t xml:space="preserve"> can often yield great returns. In the field of </w:t>
+      </w:r>
+      <w:r>
+        <w:rPr>
+          <w:sz w:val="24"/>
+          <w:szCs w:val="24"/>
+        </w:rPr>
+        <w:t xml:space="preserve">data </w:t>
+      </w:r>
+      <w:r>
+        <w:rPr>
+          <w:sz w:val="24"/>
+          <w:szCs w:val="24"/>
+        </w:rPr>
+        <w:t xml:space="preserve">analysis, deriving meaningful results is the focal business objective. Thus, </w:t>
+      </w:r>
+      <w:r>
+        <w:rPr>
+          <w:sz w:val="24"/>
+          <w:szCs w:val="24"/>
+        </w:rPr>
+        <w:t>automating the necessary tools to derive these end results</w:t>
+      </w:r>
+      <w:r>
+        <w:rPr>
+          <w:sz w:val="24"/>
+          <w:szCs w:val="24"/>
+        </w:rPr>
+        <w:t>,</w:t>
+      </w:r>
+      <w:r>
+        <w:rPr>
+          <w:sz w:val="24"/>
+          <w:szCs w:val="24"/>
+        </w:rPr>
+        <w:t xml:space="preserve"> are equally important to such conclusions.</w:t>
+      </w:r>
+      <w:r>
+        <w:rPr>
+          <w:sz w:val="24"/>
+          <w:szCs w:val="24"/>
+        </w:rPr>
+        <w:t xml:space="preserve"> </w:t>
+      </w:r>
+    </w:p>
     <w:p/>
     <w:p>
       <w:r>
@@ -3511,7 +6253,6 @@
           <w:szCs w:val="20"/>
         </w:rPr>
       </w:pPr>
-      <w:bookmarkStart w:id="0" w:name="_GoBack"/>
       <w:r>
         <w:rPr>
           <w:rFonts w:ascii="Courier New" w:hAnsi="Courier New" w:cs="Courier New"/>
@@ -4273,7 +7014,6 @@
         <w:t>()</w:t>
       </w:r>
     </w:p>
-    <w:bookmarkEnd w:id="0"/>
     <w:p>
       <w:pPr>
         <w:ind w:left="720"/>
@@ -4343,7 +7083,263 @@
       </w:r>
     </w:p>
   </w:footnote>
+  <w:footnote w:id="1">
+    <w:p>
+      <w:pPr>
+        <w:pStyle w:val="FootnoteText"/>
+        <w:rPr>
+          <w:lang w:val="en-CA"/>
+        </w:rPr>
+      </w:pPr>
+      <w:r>
+        <w:rPr>
+          <w:rStyle w:val="FootnoteReference"/>
+        </w:rPr>
+        <w:footnoteRef/>
+      </w:r>
+      <w:r>
+        <w:t xml:space="preserve"> </w:t>
+      </w:r>
+      <w:hyperlink r:id="rId1" w:history="1">
+        <w:r>
+          <w:rPr>
+            <w:rStyle w:val="Hyperlink"/>
+          </w:rPr>
+          <w:t>https://www.nltk.org/api/nltk.sentiment.html</w:t>
+        </w:r>
+      </w:hyperlink>
+    </w:p>
+  </w:footnote>
+  <w:footnote w:id="2">
+    <w:p>
+      <w:pPr>
+        <w:pStyle w:val="FootnoteText"/>
+        <w:rPr>
+          <w:lang w:val="en-CA"/>
+        </w:rPr>
+      </w:pPr>
+      <w:r>
+        <w:rPr>
+          <w:rStyle w:val="FootnoteReference"/>
+        </w:rPr>
+        <w:footnoteRef/>
+      </w:r>
+      <w:r>
+        <w:t xml:space="preserve"> </w:t>
+      </w:r>
+      <w:hyperlink r:id="rId2" w:history="1">
+        <w:r>
+          <w:rPr>
+            <w:rStyle w:val="Hyperlink"/>
+          </w:rPr>
+          <w:t>https://github.com/jeff1evesque/ist-736-hw/blob/master/data/sample-sentiment.csv</w:t>
+        </w:r>
+      </w:hyperlink>
+    </w:p>
+  </w:footnote>
+  <w:footnote w:id="3">
+    <w:p>
+      <w:pPr>
+        <w:pStyle w:val="FootnoteText"/>
+        <w:rPr>
+          <w:lang w:val="en-CA"/>
+        </w:rPr>
+      </w:pPr>
+      <w:r>
+        <w:rPr>
+          <w:rStyle w:val="FootnoteReference"/>
+        </w:rPr>
+        <w:footnoteRef/>
+      </w:r>
+      <w:r>
+        <w:t xml:space="preserve"> </w:t>
+      </w:r>
+      <w:hyperlink r:id="rId3" w:history="1">
+        <w:r>
+          <w:rPr>
+            <w:rStyle w:val="Hyperlink"/>
+          </w:rPr>
+          <w:t>https://github.com/jeff1evesque/ist-736-hw/blob/master/hw1/sample-vader-output.txt</w:t>
+        </w:r>
+      </w:hyperlink>
+    </w:p>
+  </w:footnote>
+  <w:footnote w:id="4">
+    <w:p>
+      <w:pPr>
+        <w:pStyle w:val="FootnoteText"/>
+        <w:rPr>
+          <w:lang w:val="en-CA"/>
+        </w:rPr>
+      </w:pPr>
+      <w:r>
+        <w:rPr>
+          <w:rStyle w:val="FootnoteReference"/>
+        </w:rPr>
+        <w:footnoteRef/>
+      </w:r>
+      <w:r>
+        <w:t xml:space="preserve"> </w:t>
+      </w:r>
+      <w:hyperlink r:id="rId4" w:history="1">
+        <w:r>
+          <w:rPr>
+            <w:rStyle w:val="Hyperlink"/>
+          </w:rPr>
+          <w:t>http://www.nltk.org/howto/sentiment.html</w:t>
+        </w:r>
+      </w:hyperlink>
+    </w:p>
+  </w:footnote>
+  <w:footnote w:id="5">
+    <w:p>
+      <w:pPr>
+        <w:pStyle w:val="FootnoteText"/>
+        <w:rPr>
+          <w:lang w:val="en-CA"/>
+        </w:rPr>
+      </w:pPr>
+      <w:r>
+        <w:rPr>
+          <w:rStyle w:val="FootnoteReference"/>
+        </w:rPr>
+        <w:footnoteRef/>
+      </w:r>
+      <w:r>
+        <w:t xml:space="preserve"> </w:t>
+      </w:r>
+      <w:hyperlink r:id="rId5" w:history="1">
+        <w:r>
+          <w:rPr>
+            <w:rStyle w:val="Hyperlink"/>
+          </w:rPr>
+          <w:t>https://scikit-learn.org/stable/modules/generated/sklearn.model_selection.train_test_split.html</w:t>
+        </w:r>
+      </w:hyperlink>
+    </w:p>
+  </w:footnote>
 </w:footnotes>
+</file>
+
+<file path=word/numbering.xml><?xml version="1.0" encoding="utf-8"?>
+<w:numbering xmlns:wpc="http://schemas.microsoft.com/office/word/2010/wordprocessingCanvas" xmlns:cx="http://schemas.microsoft.com/office/drawing/2014/chartex" xmlns:cx1="http://schemas.microsoft.com/office/drawing/2015/9/8/chartex" xmlns:cx2="http://schemas.microsoft.com/office/drawing/2015/10/21/chartex" xmlns:cx3="http://schemas.microsoft.com/office/drawing/2016/5/9/chartex" xmlns:cx4="http://schemas.microsoft.com/office/drawing/2016/5/10/chartex" xmlns:cx5="http://schemas.microsoft.com/office/drawing/2016/5/11/chartex" xmlns:cx6="http://schemas.microsoft.com/office/drawing/2016/5/12/chartex" xmlns:cx7="http://schemas.microsoft.com/office/drawing/2016/5/13/chartex" xmlns:cx8="http://schemas.microsoft.com/office/drawing/2016/5/14/chartex" xmlns:mc="http://schemas.openxmlformats.org/markup-compatibility/2006" xmlns:aink="http://schemas.microsoft.com/office/drawing/2016/ink" xmlns:am3d="http://schemas.microsoft.com/office/drawing/2017/model3d" xmlns:o="urn:schemas-microsoft-com:office:office" xmlns:r="http://schemas.openxmlformats.org/officeDocument/2006/relationships" xmlns:m="http://schemas.openxmlformats.org/officeDocument/2006/math" xmlns:v="urn:schemas-microsoft-com:vml" xmlns:wp14="http://schemas.microsoft.com/office/word/2010/wordprocessingDrawing" xmlns:wp="http://schemas.openxmlformats.org/drawingml/2006/wordprocessingDrawing" xmlns:w10="urn:schemas-microsoft-com:office:word" xmlns:w="http://schemas.openxmlformats.org/wordprocessingml/2006/main" xmlns:w14="http://schemas.microsoft.com/office/word/2010/wordml" xmlns:w15="http://schemas.microsoft.com/office/word/2012/wordml" xmlns:w16cid="http://schemas.microsoft.com/office/word/2016/wordml/cid" xmlns:w16se="http://schemas.microsoft.com/office/word/2015/wordml/symex" xmlns:wpg="http://schemas.microsoft.com/office/word/2010/wordprocessingGroup" xmlns:wpi="http://schemas.microsoft.com/office/word/2010/wordprocessingInk" xmlns:wne="http://schemas.microsoft.com/office/word/2006/wordml" xmlns:wps="http://schemas.microsoft.com/office/word/2010/wordprocessingShape" mc:Ignorable="w14 w15 w16se w16cid wp14">
+  <w:abstractNum w:abstractNumId="0" w15:restartNumberingAfterBreak="0">
+    <w:nsid w:val="309873E3"/>
+    <w:multiLevelType w:val="hybridMultilevel"/>
+    <w:tmpl w:val="58C63472"/>
+    <w:lvl w:ilvl="0" w:tplc="04090009">
+      <w:start w:val="1"/>
+      <w:numFmt w:val="bullet"/>
+      <w:lvlText w:val=""/>
+      <w:lvlJc w:val="left"/>
+      <w:pPr>
+        <w:ind w:left="720" w:hanging="360"/>
+      </w:pPr>
+      <w:rPr>
+        <w:rFonts w:ascii="Wingdings" w:hAnsi="Wingdings" w:hint="default"/>
+      </w:rPr>
+    </w:lvl>
+    <w:lvl w:ilvl="1" w:tplc="04090003" w:tentative="1">
+      <w:start w:val="1"/>
+      <w:numFmt w:val="bullet"/>
+      <w:lvlText w:val="o"/>
+      <w:lvlJc w:val="left"/>
+      <w:pPr>
+        <w:ind w:left="1440" w:hanging="360"/>
+      </w:pPr>
+      <w:rPr>
+        <w:rFonts w:ascii="Courier New" w:hAnsi="Courier New" w:cs="Courier New" w:hint="default"/>
+      </w:rPr>
+    </w:lvl>
+    <w:lvl w:ilvl="2" w:tplc="04090005" w:tentative="1">
+      <w:start w:val="1"/>
+      <w:numFmt w:val="bullet"/>
+      <w:lvlText w:val=""/>
+      <w:lvlJc w:val="left"/>
+      <w:pPr>
+        <w:ind w:left="2160" w:hanging="360"/>
+      </w:pPr>
+      <w:rPr>
+        <w:rFonts w:ascii="Wingdings" w:hAnsi="Wingdings" w:hint="default"/>
+      </w:rPr>
+    </w:lvl>
+    <w:lvl w:ilvl="3" w:tplc="04090001" w:tentative="1">
+      <w:start w:val="1"/>
+      <w:numFmt w:val="bullet"/>
+      <w:lvlText w:val=""/>
+      <w:lvlJc w:val="left"/>
+      <w:pPr>
+        <w:ind w:left="2880" w:hanging="360"/>
+      </w:pPr>
+      <w:rPr>
+        <w:rFonts w:ascii="Symbol" w:hAnsi="Symbol" w:hint="default"/>
+      </w:rPr>
+    </w:lvl>
+    <w:lvl w:ilvl="4" w:tplc="04090003" w:tentative="1">
+      <w:start w:val="1"/>
+      <w:numFmt w:val="bullet"/>
+      <w:lvlText w:val="o"/>
+      <w:lvlJc w:val="left"/>
+      <w:pPr>
+        <w:ind w:left="3600" w:hanging="360"/>
+      </w:pPr>
+      <w:rPr>
+        <w:rFonts w:ascii="Courier New" w:hAnsi="Courier New" w:cs="Courier New" w:hint="default"/>
+      </w:rPr>
+    </w:lvl>
+    <w:lvl w:ilvl="5" w:tplc="04090005" w:tentative="1">
+      <w:start w:val="1"/>
+      <w:numFmt w:val="bullet"/>
+      <w:lvlText w:val=""/>
+      <w:lvlJc w:val="left"/>
+      <w:pPr>
+        <w:ind w:left="4320" w:hanging="360"/>
+      </w:pPr>
+      <w:rPr>
+        <w:rFonts w:ascii="Wingdings" w:hAnsi="Wingdings" w:hint="default"/>
+      </w:rPr>
+    </w:lvl>
+    <w:lvl w:ilvl="6" w:tplc="04090001" w:tentative="1">
+      <w:start w:val="1"/>
+      <w:numFmt w:val="bullet"/>
+      <w:lvlText w:val=""/>
+      <w:lvlJc w:val="left"/>
+      <w:pPr>
+        <w:ind w:left="5040" w:hanging="360"/>
+      </w:pPr>
+      <w:rPr>
+        <w:rFonts w:ascii="Symbol" w:hAnsi="Symbol" w:hint="default"/>
+      </w:rPr>
+    </w:lvl>
+    <w:lvl w:ilvl="7" w:tplc="04090003" w:tentative="1">
+      <w:start w:val="1"/>
+      <w:numFmt w:val="bullet"/>
+      <w:lvlText w:val="o"/>
+      <w:lvlJc w:val="left"/>
+      <w:pPr>
+        <w:ind w:left="5760" w:hanging="360"/>
+      </w:pPr>
+      <w:rPr>
+        <w:rFonts w:ascii="Courier New" w:hAnsi="Courier New" w:cs="Courier New" w:hint="default"/>
+      </w:rPr>
+    </w:lvl>
+    <w:lvl w:ilvl="8" w:tplc="04090005" w:tentative="1">
+      <w:start w:val="1"/>
+      <w:numFmt w:val="bullet"/>
+      <w:lvlText w:val=""/>
+      <w:lvlJc w:val="left"/>
+      <w:pPr>
+        <w:ind w:left="6480" w:hanging="360"/>
+      </w:pPr>
+      <w:rPr>
+        <w:rFonts w:ascii="Wingdings" w:hAnsi="Wingdings" w:hint="default"/>
+      </w:rPr>
+    </w:lvl>
+  </w:abstractNum>
+  <w:num w:numId="1">
+    <w:abstractNumId w:val="0"/>
+  </w:num>
+</w:numbering>
 </file>
 
 <file path=word/styles.xml><?xml version="1.0" encoding="utf-8"?>
@@ -4838,6 +7834,325 @@
     <w:uiPriority w:val="99"/>
     <w:rsid w:val="006A32B1"/>
   </w:style>
+  <w:style w:type="paragraph" w:styleId="ListParagraph">
+    <w:name w:val="List Paragraph"/>
+    <w:basedOn w:val="Normal"/>
+    <w:uiPriority w:val="34"/>
+    <w:qFormat/>
+    <w:rsid w:val="006F60BB"/>
+    <w:pPr>
+      <w:ind w:left="720"/>
+      <w:contextualSpacing/>
+    </w:pPr>
+  </w:style>
+  <w:style w:type="paragraph" w:styleId="FootnoteText">
+    <w:name w:val="footnote text"/>
+    <w:basedOn w:val="Normal"/>
+    <w:link w:val="FootnoteTextChar"/>
+    <w:uiPriority w:val="99"/>
+    <w:semiHidden/>
+    <w:unhideWhenUsed/>
+    <w:rsid w:val="00E567E9"/>
+    <w:pPr>
+      <w:spacing w:after="0" w:line="240" w:lineRule="auto"/>
+    </w:pPr>
+    <w:rPr>
+      <w:sz w:val="20"/>
+      <w:szCs w:val="20"/>
+    </w:rPr>
+  </w:style>
+  <w:style w:type="character" w:customStyle="1" w:styleId="FootnoteTextChar">
+    <w:name w:val="Footnote Text Char"/>
+    <w:basedOn w:val="DefaultParagraphFont"/>
+    <w:link w:val="FootnoteText"/>
+    <w:uiPriority w:val="99"/>
+    <w:semiHidden/>
+    <w:rsid w:val="00E567E9"/>
+    <w:rPr>
+      <w:sz w:val="20"/>
+      <w:szCs w:val="20"/>
+    </w:rPr>
+  </w:style>
+  <w:style w:type="character" w:styleId="FootnoteReference">
+    <w:name w:val="footnote reference"/>
+    <w:basedOn w:val="DefaultParagraphFont"/>
+    <w:uiPriority w:val="99"/>
+    <w:semiHidden/>
+    <w:unhideWhenUsed/>
+    <w:rsid w:val="00E567E9"/>
+    <w:rPr>
+      <w:vertAlign w:val="superscript"/>
+    </w:rPr>
+  </w:style>
+  <w:style w:type="character" w:styleId="Hyperlink">
+    <w:name w:val="Hyperlink"/>
+    <w:basedOn w:val="DefaultParagraphFont"/>
+    <w:uiPriority w:val="99"/>
+    <w:semiHidden/>
+    <w:unhideWhenUsed/>
+    <w:rsid w:val="00E567E9"/>
+    <w:rPr>
+      <w:color w:val="0000FF"/>
+      <w:u w:val="single"/>
+    </w:rPr>
+  </w:style>
+  <w:style w:type="paragraph" w:styleId="BalloonText">
+    <w:name w:val="Balloon Text"/>
+    <w:basedOn w:val="Normal"/>
+    <w:link w:val="BalloonTextChar"/>
+    <w:uiPriority w:val="99"/>
+    <w:semiHidden/>
+    <w:unhideWhenUsed/>
+    <w:rsid w:val="003E6074"/>
+    <w:pPr>
+      <w:spacing w:after="0" w:line="240" w:lineRule="auto"/>
+    </w:pPr>
+    <w:rPr>
+      <w:rFonts w:ascii="Segoe UI" w:hAnsi="Segoe UI" w:cs="Segoe UI"/>
+      <w:sz w:val="18"/>
+      <w:szCs w:val="18"/>
+    </w:rPr>
+  </w:style>
+  <w:style w:type="character" w:customStyle="1" w:styleId="BalloonTextChar">
+    <w:name w:val="Balloon Text Char"/>
+    <w:basedOn w:val="DefaultParagraphFont"/>
+    <w:link w:val="BalloonText"/>
+    <w:uiPriority w:val="99"/>
+    <w:semiHidden/>
+    <w:rsid w:val="003E6074"/>
+    <w:rPr>
+      <w:rFonts w:ascii="Segoe UI" w:hAnsi="Segoe UI" w:cs="Segoe UI"/>
+      <w:sz w:val="18"/>
+      <w:szCs w:val="18"/>
+    </w:rPr>
+  </w:style>
+  <w:style w:type="table" w:styleId="TableGrid">
+    <w:name w:val="Table Grid"/>
+    <w:basedOn w:val="TableNormal"/>
+    <w:uiPriority w:val="39"/>
+    <w:rsid w:val="00A66990"/>
+    <w:pPr>
+      <w:spacing w:after="0" w:line="240" w:lineRule="auto"/>
+    </w:pPr>
+    <w:tblPr>
+      <w:tblBorders>
+        <w:top w:val="single" w:sz="4" w:space="0" w:color="auto"/>
+        <w:left w:val="single" w:sz="4" w:space="0" w:color="auto"/>
+        <w:bottom w:val="single" w:sz="4" w:space="0" w:color="auto"/>
+        <w:right w:val="single" w:sz="4" w:space="0" w:color="auto"/>
+        <w:insideH w:val="single" w:sz="4" w:space="0" w:color="auto"/>
+        <w:insideV w:val="single" w:sz="4" w:space="0" w:color="auto"/>
+      </w:tblBorders>
+    </w:tblPr>
+  </w:style>
+  <w:style w:type="table" w:styleId="GridTable3">
+    <w:name w:val="Grid Table 3"/>
+    <w:basedOn w:val="TableNormal"/>
+    <w:uiPriority w:val="48"/>
+    <w:rsid w:val="00793D5F"/>
+    <w:pPr>
+      <w:spacing w:after="0" w:line="240" w:lineRule="auto"/>
+    </w:pPr>
+    <w:tblPr>
+      <w:tblStyleRowBandSize w:val="1"/>
+      <w:tblStyleColBandSize w:val="1"/>
+      <w:tblBorders>
+        <w:top w:val="single" w:sz="4" w:space="0" w:color="666666" w:themeColor="text1" w:themeTint="99"/>
+        <w:left w:val="single" w:sz="4" w:space="0" w:color="666666" w:themeColor="text1" w:themeTint="99"/>
+        <w:bottom w:val="single" w:sz="4" w:space="0" w:color="666666" w:themeColor="text1" w:themeTint="99"/>
+        <w:right w:val="single" w:sz="4" w:space="0" w:color="666666" w:themeColor="text1" w:themeTint="99"/>
+        <w:insideH w:val="single" w:sz="4" w:space="0" w:color="666666" w:themeColor="text1" w:themeTint="99"/>
+        <w:insideV w:val="single" w:sz="4" w:space="0" w:color="666666" w:themeColor="text1" w:themeTint="99"/>
+      </w:tblBorders>
+    </w:tblPr>
+    <w:tblStylePr w:type="firstRow">
+      <w:rPr>
+        <w:b/>
+        <w:bCs/>
+      </w:rPr>
+      <w:tblPr/>
+      <w:tcPr>
+        <w:tcBorders>
+          <w:top w:val="nil"/>
+          <w:left w:val="nil"/>
+          <w:right w:val="nil"/>
+          <w:insideH w:val="nil"/>
+          <w:insideV w:val="nil"/>
+        </w:tcBorders>
+        <w:shd w:val="clear" w:color="auto" w:fill="FFFFFF" w:themeFill="background1"/>
+      </w:tcPr>
+    </w:tblStylePr>
+    <w:tblStylePr w:type="lastRow">
+      <w:rPr>
+        <w:b/>
+        <w:bCs/>
+      </w:rPr>
+      <w:tblPr/>
+      <w:tcPr>
+        <w:tcBorders>
+          <w:left w:val="nil"/>
+          <w:bottom w:val="nil"/>
+          <w:right w:val="nil"/>
+          <w:insideH w:val="nil"/>
+          <w:insideV w:val="nil"/>
+        </w:tcBorders>
+        <w:shd w:val="clear" w:color="auto" w:fill="FFFFFF" w:themeFill="background1"/>
+      </w:tcPr>
+    </w:tblStylePr>
+    <w:tblStylePr w:type="firstCol">
+      <w:pPr>
+        <w:jc w:val="right"/>
+      </w:pPr>
+      <w:rPr>
+        <w:i/>
+        <w:iCs/>
+      </w:rPr>
+      <w:tblPr/>
+      <w:tcPr>
+        <w:tcBorders>
+          <w:top w:val="nil"/>
+          <w:left w:val="nil"/>
+          <w:bottom w:val="nil"/>
+          <w:insideH w:val="nil"/>
+          <w:insideV w:val="nil"/>
+        </w:tcBorders>
+        <w:shd w:val="clear" w:color="auto" w:fill="FFFFFF" w:themeFill="background1"/>
+      </w:tcPr>
+    </w:tblStylePr>
+    <w:tblStylePr w:type="lastCol">
+      <w:rPr>
+        <w:i/>
+        <w:iCs/>
+      </w:rPr>
+      <w:tblPr/>
+      <w:tcPr>
+        <w:tcBorders>
+          <w:top w:val="nil"/>
+          <w:bottom w:val="nil"/>
+          <w:right w:val="nil"/>
+          <w:insideH w:val="nil"/>
+          <w:insideV w:val="nil"/>
+        </w:tcBorders>
+        <w:shd w:val="clear" w:color="auto" w:fill="FFFFFF" w:themeFill="background1"/>
+      </w:tcPr>
+    </w:tblStylePr>
+    <w:tblStylePr w:type="band1Vert">
+      <w:tblPr/>
+      <w:tcPr>
+        <w:shd w:val="clear" w:color="auto" w:fill="CCCCCC" w:themeFill="text1" w:themeFillTint="33"/>
+      </w:tcPr>
+    </w:tblStylePr>
+    <w:tblStylePr w:type="band1Horz">
+      <w:tblPr/>
+      <w:tcPr>
+        <w:shd w:val="clear" w:color="auto" w:fill="CCCCCC" w:themeFill="text1" w:themeFillTint="33"/>
+      </w:tcPr>
+    </w:tblStylePr>
+    <w:tblStylePr w:type="neCell">
+      <w:tblPr/>
+      <w:tcPr>
+        <w:tcBorders>
+          <w:bottom w:val="single" w:sz="4" w:space="0" w:color="666666" w:themeColor="text1" w:themeTint="99"/>
+        </w:tcBorders>
+      </w:tcPr>
+    </w:tblStylePr>
+    <w:tblStylePr w:type="nwCell">
+      <w:tblPr/>
+      <w:tcPr>
+        <w:tcBorders>
+          <w:bottom w:val="single" w:sz="4" w:space="0" w:color="666666" w:themeColor="text1" w:themeTint="99"/>
+        </w:tcBorders>
+      </w:tcPr>
+    </w:tblStylePr>
+    <w:tblStylePr w:type="seCell">
+      <w:tblPr/>
+      <w:tcPr>
+        <w:tcBorders>
+          <w:top w:val="single" w:sz="4" w:space="0" w:color="666666" w:themeColor="text1" w:themeTint="99"/>
+        </w:tcBorders>
+      </w:tcPr>
+    </w:tblStylePr>
+    <w:tblStylePr w:type="swCell">
+      <w:tblPr/>
+      <w:tcPr>
+        <w:tcBorders>
+          <w:top w:val="single" w:sz="4" w:space="0" w:color="666666" w:themeColor="text1" w:themeTint="99"/>
+        </w:tcBorders>
+      </w:tcPr>
+    </w:tblStylePr>
+  </w:style>
+  <w:style w:type="table" w:styleId="GridTable6Colorful">
+    <w:name w:val="Grid Table 6 Colorful"/>
+    <w:basedOn w:val="TableNormal"/>
+    <w:uiPriority w:val="51"/>
+    <w:rsid w:val="006553B0"/>
+    <w:pPr>
+      <w:spacing w:after="0" w:line="240" w:lineRule="auto"/>
+    </w:pPr>
+    <w:rPr>
+      <w:color w:val="000000" w:themeColor="text1"/>
+    </w:rPr>
+    <w:tblPr>
+      <w:tblStyleRowBandSize w:val="1"/>
+      <w:tblStyleColBandSize w:val="1"/>
+      <w:tblBorders>
+        <w:top w:val="single" w:sz="4" w:space="0" w:color="666666" w:themeColor="text1" w:themeTint="99"/>
+        <w:left w:val="single" w:sz="4" w:space="0" w:color="666666" w:themeColor="text1" w:themeTint="99"/>
+        <w:bottom w:val="single" w:sz="4" w:space="0" w:color="666666" w:themeColor="text1" w:themeTint="99"/>
+        <w:right w:val="single" w:sz="4" w:space="0" w:color="666666" w:themeColor="text1" w:themeTint="99"/>
+        <w:insideH w:val="single" w:sz="4" w:space="0" w:color="666666" w:themeColor="text1" w:themeTint="99"/>
+        <w:insideV w:val="single" w:sz="4" w:space="0" w:color="666666" w:themeColor="text1" w:themeTint="99"/>
+      </w:tblBorders>
+    </w:tblPr>
+    <w:tblStylePr w:type="firstRow">
+      <w:rPr>
+        <w:b/>
+        <w:bCs/>
+      </w:rPr>
+      <w:tblPr/>
+      <w:tcPr>
+        <w:tcBorders>
+          <w:bottom w:val="single" w:sz="12" w:space="0" w:color="666666" w:themeColor="text1" w:themeTint="99"/>
+        </w:tcBorders>
+      </w:tcPr>
+    </w:tblStylePr>
+    <w:tblStylePr w:type="lastRow">
+      <w:rPr>
+        <w:b/>
+        <w:bCs/>
+      </w:rPr>
+      <w:tblPr/>
+      <w:tcPr>
+        <w:tcBorders>
+          <w:top w:val="double" w:sz="4" w:space="0" w:color="666666" w:themeColor="text1" w:themeTint="99"/>
+        </w:tcBorders>
+      </w:tcPr>
+    </w:tblStylePr>
+    <w:tblStylePr w:type="firstCol">
+      <w:rPr>
+        <w:b/>
+        <w:bCs/>
+      </w:rPr>
+    </w:tblStylePr>
+    <w:tblStylePr w:type="lastCol">
+      <w:rPr>
+        <w:b/>
+        <w:bCs/>
+      </w:rPr>
+    </w:tblStylePr>
+    <w:tblStylePr w:type="band1Vert">
+      <w:tblPr/>
+      <w:tcPr>
+        <w:shd w:val="clear" w:color="auto" w:fill="CCCCCC" w:themeFill="text1" w:themeFillTint="33"/>
+      </w:tcPr>
+    </w:tblStylePr>
+    <w:tblStylePr w:type="band1Horz">
+      <w:tblPr/>
+      <w:tcPr>
+        <w:shd w:val="clear" w:color="auto" w:fill="CCCCCC" w:themeFill="text1" w:themeFillTint="33"/>
+      </w:tcPr>
+    </w:tblStylePr>
+  </w:style>
 </w:styles>
 </file>
 
@@ -5147,10 +8462,22 @@
 </CoverPageProperties>
 </file>
 
+<file path=customXml/item2.xml><?xml version="1.0" encoding="utf-8"?>
+<b:Sources xmlns:b="http://schemas.openxmlformats.org/officeDocument/2006/bibliography" xmlns="http://schemas.openxmlformats.org/officeDocument/2006/bibliography" SelectedStyle="\APASixthEditionOfficeOnline.xsl" StyleName="APA" Version="6"/>
+</file>
+
 <file path=customXml/itemProps1.xml><?xml version="1.0" encoding="utf-8"?>
 <ds:datastoreItem xmlns:ds="http://schemas.openxmlformats.org/officeDocument/2006/customXml" ds:itemID="{55AF091B-3C7A-41E3-B477-F2FDAA23CFDA}">
   <ds:schemaRefs>
     <ds:schemaRef ds:uri="http://schemas.microsoft.com/office/2006/coverPageProps"/>
   </ds:schemaRefs>
 </ds:datastoreItem>
+</file>
+
+<file path=customXml/itemProps2.xml><?xml version="1.0" encoding="utf-8"?>
+<ds:datastoreItem xmlns:ds="http://schemas.openxmlformats.org/officeDocument/2006/customXml" ds:itemID="{47916895-0253-4E45-BBE9-2487417C65B6}">
+  <ds:schemaRefs>
+    <ds:schemaRef ds:uri="http://schemas.openxmlformats.org/officeDocument/2006/bibliography"/>
+  </ds:schemaRefs>
+</ds:datastoreItem>
 </file>
</xml_diff>

<commit_message>
#9: write-up.docx, fix typo
</commit_message>
<xml_diff>
--- a/hw1/write-up.docx
+++ b/hw1/write-up.docx
@@ -10,6 +10,7 @@
           <w:docPartUnique/>
         </w:docPartObj>
       </w:sdtPr>
+      <w:sdtEndPr/>
       <w:sdtContent>
         <w:p>
           <w:r>
@@ -134,6 +135,7 @@
                                     <w:dataBinding w:prefixMappings="xmlns:ns0='http://purl.org/dc/elements/1.1/' xmlns:ns1='http://schemas.openxmlformats.org/package/2006/metadata/core-properties' " w:xpath="/ns1:coreProperties[1]/ns0:creator[1]" w:storeItemID="{6C3C8BC8-F283-45AE-878A-BAB7291924A1}"/>
                                     <w:text/>
                                   </w:sdtPr>
+                                  <w:sdtEndPr/>
                                   <w:sdtContent>
                                     <w:p>
                                       <w:pPr>
@@ -175,6 +177,7 @@
                                       <w:dataBinding w:prefixMappings="xmlns:ns0='http://schemas.openxmlformats.org/officeDocument/2006/extended-properties' " w:xpath="/ns0:Properties[1]/ns0:Company[1]" w:storeItemID="{6668398D-A668-4E3E-A5EB-62B293D839F1}"/>
                                       <w:text/>
                                     </w:sdtPr>
+                                    <w:sdtEndPr/>
                                     <w:sdtContent>
                                       <w:r>
                                         <w:rPr>
@@ -205,6 +208,7 @@
                                       <w:dataBinding w:prefixMappings="xmlns:ns0='http://schemas.microsoft.com/office/2006/coverPageProps' " w:xpath="/ns0:CoverPageProperties[1]/ns0:CompanyAddress[1]" w:storeItemID="{55AF091B-3C7A-41E3-B477-F2FDAA23CFDA}"/>
                                       <w:text/>
                                     </w:sdtPr>
+                                    <w:sdtEndPr/>
                                     <w:sdtContent>
                                       <w:r>
                                         <w:rPr>
@@ -273,6 +277,7 @@
                                     <w:dataBinding w:prefixMappings="xmlns:ns0='http://purl.org/dc/elements/1.1/' xmlns:ns1='http://schemas.openxmlformats.org/package/2006/metadata/core-properties' " w:xpath="/ns1:coreProperties[1]/ns0:title[1]" w:storeItemID="{6C3C8BC8-F283-45AE-878A-BAB7291924A1}"/>
                                     <w:text/>
                                   </w:sdtPr>
+                                  <w:sdtEndPr/>
                                   <w:sdtContent>
                                     <w:p>
                                       <w:pPr>
@@ -313,6 +318,7 @@
                                     <w:dataBinding w:prefixMappings="xmlns:ns0='http://purl.org/dc/elements/1.1/' xmlns:ns1='http://schemas.openxmlformats.org/package/2006/metadata/core-properties' " w:xpath="/ns1:coreProperties[1]/ns0:subject[1]" w:storeItemID="{6C3C8BC8-F283-45AE-878A-BAB7291924A1}"/>
                                     <w:text/>
                                   </w:sdtPr>
+                                  <w:sdtEndPr/>
                                   <w:sdtContent>
                                     <w:p>
                                       <w:pPr>
@@ -378,6 +384,7 @@
                               <w:dataBinding w:prefixMappings="xmlns:ns0='http://purl.org/dc/elements/1.1/' xmlns:ns1='http://schemas.openxmlformats.org/package/2006/metadata/core-properties' " w:xpath="/ns1:coreProperties[1]/ns0:creator[1]" w:storeItemID="{6C3C8BC8-F283-45AE-878A-BAB7291924A1}"/>
                               <w:text/>
                             </w:sdtPr>
+                            <w:sdtEndPr/>
                             <w:sdtContent>
                               <w:p>
                                 <w:pPr>
@@ -419,6 +426,7 @@
                                 <w:dataBinding w:prefixMappings="xmlns:ns0='http://schemas.openxmlformats.org/officeDocument/2006/extended-properties' " w:xpath="/ns0:Properties[1]/ns0:Company[1]" w:storeItemID="{6668398D-A668-4E3E-A5EB-62B293D839F1}"/>
                                 <w:text/>
                               </w:sdtPr>
+                              <w:sdtEndPr/>
                               <w:sdtContent>
                                 <w:r>
                                   <w:rPr>
@@ -449,6 +457,7 @@
                                 <w:dataBinding w:prefixMappings="xmlns:ns0='http://schemas.microsoft.com/office/2006/coverPageProps' " w:xpath="/ns0:CoverPageProperties[1]/ns0:CompanyAddress[1]" w:storeItemID="{55AF091B-3C7A-41E3-B477-F2FDAA23CFDA}"/>
                                 <w:text/>
                               </w:sdtPr>
+                              <w:sdtEndPr/>
                               <w:sdtContent>
                                 <w:r>
                                   <w:rPr>
@@ -485,6 +494,7 @@
                               <w:dataBinding w:prefixMappings="xmlns:ns0='http://purl.org/dc/elements/1.1/' xmlns:ns1='http://schemas.openxmlformats.org/package/2006/metadata/core-properties' " w:xpath="/ns1:coreProperties[1]/ns0:title[1]" w:storeItemID="{6C3C8BC8-F283-45AE-878A-BAB7291924A1}"/>
                               <w:text/>
                             </w:sdtPr>
+                            <w:sdtEndPr/>
                             <w:sdtContent>
                               <w:p>
                                 <w:pPr>
@@ -525,6 +535,7 @@
                               <w:dataBinding w:prefixMappings="xmlns:ns0='http://purl.org/dc/elements/1.1/' xmlns:ns1='http://schemas.openxmlformats.org/package/2006/metadata/core-properties' " w:xpath="/ns1:coreProperties[1]/ns0:subject[1]" w:storeItemID="{6C3C8BC8-F283-45AE-878A-BAB7291924A1}"/>
                               <w:text/>
                             </w:sdtPr>
+                            <w:sdtEndPr/>
                             <w:sdtContent>
                               <w:p>
                                 <w:pPr>
@@ -596,14 +607,7 @@
           <w:sz w:val="24"/>
           <w:szCs w:val="24"/>
         </w:rPr>
-        <w:t>In the field of text mining, and natural language processing, a</w:t>
-      </w:r>
-      <w:r>
-        <w:rPr>
-          <w:sz w:val="24"/>
-          <w:szCs w:val="24"/>
-        </w:rPr>
-        <w:t xml:space="preserve">nalytical studies can often be approached </w:t>
+        <w:t xml:space="preserve">In the field of text mining, and natural language processing, analytical studies can often be approached </w:t>
       </w:r>
       <w:r>
         <w:rPr>
@@ -1944,14 +1948,14 @@
           <w:sz w:val="24"/>
           <w:szCs w:val="24"/>
         </w:rPr>
-        <w:t>indicated that pandas w</w:t>
-      </w:r>
-      <w:r>
-        <w:rPr>
-          <w:sz w:val="24"/>
-          <w:szCs w:val="24"/>
-        </w:rPr>
-        <w:t xml:space="preserve">as slightly faster than the slightly more verbose </w:t>
+        <w:t xml:space="preserve">indicated that </w:t>
+      </w:r>
+      <w:r>
+        <w:rPr>
+          <w:sz w:val="24"/>
+          <w:szCs w:val="24"/>
+        </w:rPr>
+        <w:t xml:space="preserve">slightly more verbose </w:t>
       </w:r>
       <w:proofErr w:type="spellStart"/>
       <w:r>
@@ -1962,6 +1966,36 @@
         <w:t>numpy</w:t>
       </w:r>
       <w:proofErr w:type="spellEnd"/>
+      <w:r>
+        <w:rPr>
+          <w:sz w:val="24"/>
+          <w:szCs w:val="24"/>
+        </w:rPr>
+        <w:t xml:space="preserve"> w</w:t>
+      </w:r>
+      <w:r>
+        <w:rPr>
+          <w:sz w:val="24"/>
+          <w:szCs w:val="24"/>
+        </w:rPr>
+        <w:t xml:space="preserve">as slightly faster </w:t>
+      </w:r>
+      <w:r>
+        <w:rPr>
+          <w:sz w:val="24"/>
+          <w:szCs w:val="24"/>
+        </w:rPr>
+        <w:t>than the simpler pandas implementation</w:t>
+      </w:r>
+      <w:bookmarkStart w:id="0" w:name="_GoBack"/>
+      <w:bookmarkEnd w:id="0"/>
+      <w:r>
+        <w:rPr>
+          <w:sz w:val="24"/>
+          <w:szCs w:val="24"/>
+        </w:rPr>
+        <w:t xml:space="preserve"> </w:t>
+      </w:r>
       <w:r>
         <w:rPr>
           <w:sz w:val="24"/>
@@ -2173,8 +2207,6 @@
         </w:rPr>
         <w:t>C</w:t>
       </w:r>
-      <w:bookmarkStart w:id="0" w:name="_GoBack"/>
-      <w:bookmarkEnd w:id="0"/>
       <w:r>
         <w:rPr>
           <w:sz w:val="24"/>
@@ -2616,14 +2648,7 @@
           <w:sz w:val="24"/>
           <w:szCs w:val="24"/>
         </w:rPr>
-        <w:t xml:space="preserve">Moreover, </w:t>
-      </w:r>
-      <w:r>
-        <w:rPr>
-          <w:sz w:val="24"/>
-          <w:szCs w:val="24"/>
-        </w:rPr>
-        <w:t xml:space="preserve">the </w:t>
+        <w:t xml:space="preserve">Moreover, the </w:t>
       </w:r>
       <w:proofErr w:type="spellStart"/>
       <w:r>
@@ -3338,39 +3363,21 @@
         <w:rPr>
           <w:rFonts w:cstheme="minorHAnsi"/>
         </w:rPr>
-        <w:t xml:space="preserve"> </w:t>
-      </w:r>
+        <w:t xml:space="preserve"> use </w:t>
+      </w:r>
+      <w:proofErr w:type="spellStart"/>
       <w:r>
         <w:rPr>
           <w:rFonts w:cstheme="minorHAnsi"/>
         </w:rPr>
-        <w:t xml:space="preserve">use </w:t>
-      </w:r>
-      <w:proofErr w:type="spellStart"/>
+        <w:t>vader</w:t>
+      </w:r>
+      <w:proofErr w:type="spellEnd"/>
       <w:r>
         <w:rPr>
           <w:rFonts w:cstheme="minorHAnsi"/>
         </w:rPr>
-        <w:t>vader</w:t>
-      </w:r>
-      <w:proofErr w:type="spellEnd"/>
-      <w:r>
-        <w:rPr>
-          <w:rFonts w:cstheme="minorHAnsi"/>
-        </w:rPr>
-        <w:t xml:space="preserve"> to perform sentiment analy</w:t>
-      </w:r>
-      <w:r>
-        <w:rPr>
-          <w:rFonts w:cstheme="minorHAnsi"/>
-        </w:rPr>
-        <w:t>s</w:t>
-      </w:r>
-      <w:r>
-        <w:rPr>
-          <w:rFonts w:cstheme="minorHAnsi"/>
-        </w:rPr>
-        <w:t>is</w:t>
+        <w:t xml:space="preserve"> to perform sentiment analysis</w:t>
       </w:r>
     </w:p>
     <w:p>
@@ -7359,7 +7366,7 @@
       </w:pPr>
     </w:pPrDefault>
   </w:docDefaults>
-  <w:latentStyles w:defLockedState="0" w:defUIPriority="99" w:defSemiHidden="0" w:defUnhideWhenUsed="0" w:defQFormat="0" w:count="375">
+  <w:latentStyles w:defLockedState="0" w:defUIPriority="99" w:defSemiHidden="0" w:defUnhideWhenUsed="0" w:defQFormat="0" w:count="376">
     <w:lsdException w:name="Normal" w:uiPriority="0" w:qFormat="1"/>
     <w:lsdException w:name="heading 1" w:uiPriority="9" w:qFormat="1"/>
     <w:lsdException w:name="heading 2" w:semiHidden="1" w:uiPriority="9" w:unhideWhenUsed="1" w:qFormat="1"/>
@@ -7465,7 +7472,6 @@
     <w:lsdException w:name="HTML Sample" w:semiHidden="1" w:unhideWhenUsed="1"/>
     <w:lsdException w:name="HTML Typewriter" w:semiHidden="1" w:unhideWhenUsed="1"/>
     <w:lsdException w:name="HTML Variable" w:semiHidden="1" w:unhideWhenUsed="1"/>
-    <w:lsdException w:name="Normal Table" w:semiHidden="1" w:unhideWhenUsed="1"/>
     <w:lsdException w:name="annotation subject" w:semiHidden="1" w:unhideWhenUsed="1"/>
     <w:lsdException w:name="No List" w:semiHidden="1" w:unhideWhenUsed="1"/>
     <w:lsdException w:name="Outline List 1" w:semiHidden="1" w:unhideWhenUsed="1"/>
@@ -7512,10 +7518,8 @@
     <w:lsdException w:name="Table Subtle 2" w:semiHidden="1" w:unhideWhenUsed="1"/>
     <w:lsdException w:name="Table Web 1" w:semiHidden="1" w:unhideWhenUsed="1"/>
     <w:lsdException w:name="Table Web 2" w:semiHidden="1" w:unhideWhenUsed="1"/>
-    <w:lsdException w:name="Table Web 3" w:semiHidden="1" w:unhideWhenUsed="1"/>
     <w:lsdException w:name="Balloon Text" w:semiHidden="1" w:unhideWhenUsed="1"/>
     <w:lsdException w:name="Table Grid" w:uiPriority="39"/>
-    <w:lsdException w:name="Table Theme" w:semiHidden="1" w:unhideWhenUsed="1"/>
     <w:lsdException w:name="Placeholder Text" w:semiHidden="1"/>
     <w:lsdException w:name="No Spacing" w:uiPriority="1" w:qFormat="1"/>
     <w:lsdException w:name="Light Shading" w:uiPriority="60"/>
@@ -7735,6 +7739,7 @@
     <w:lsdException w:name="Smart Hyperlink" w:semiHidden="1" w:unhideWhenUsed="1"/>
     <w:lsdException w:name="Hashtag" w:semiHidden="1" w:unhideWhenUsed="1"/>
     <w:lsdException w:name="Unresolved Mention" w:semiHidden="1" w:unhideWhenUsed="1"/>
+    <w:lsdException w:name="Smart Link" w:semiHidden="1" w:unhideWhenUsed="1"/>
   </w:latentStyles>
   <w:style w:type="paragraph" w:default="1" w:styleId="Normal">
     <w:name w:val="Normal"/>
@@ -8475,7 +8480,7 @@
 </file>
 
 <file path=customXml/itemProps2.xml><?xml version="1.0" encoding="utf-8"?>
-<ds:datastoreItem xmlns:ds="http://schemas.openxmlformats.org/officeDocument/2006/customXml" ds:itemID="{47916895-0253-4E45-BBE9-2487417C65B6}">
+<ds:datastoreItem xmlns:ds="http://schemas.openxmlformats.org/officeDocument/2006/customXml" ds:itemID="{BE9C9FA6-AFBD-4622-8BF6-A3705DDE8002}">
   <ds:schemaRefs>
     <ds:schemaRef ds:uri="http://schemas.openxmlformats.org/officeDocument/2006/bibliography"/>
   </ds:schemaRefs>

</xml_diff>

<commit_message>
#11: write-up.docx, small stylistic hw1 changes
</commit_message>
<xml_diff>
--- a/hw1/write-up.docx
+++ b/hw1/write-up.docx
@@ -1365,21 +1365,12 @@
         </w:rPr>
         <w:t xml:space="preserve"> First a </w:t>
       </w:r>
-      <w:proofErr w:type="spellStart"/>
-      <w:r>
-        <w:rPr>
-          <w:sz w:val="24"/>
-          <w:szCs w:val="24"/>
-        </w:rPr>
-        <w:t>dataframe</w:t>
-      </w:r>
-      <w:proofErr w:type="spellEnd"/>
-      <w:r>
-        <w:rPr>
-          <w:sz w:val="24"/>
-          <w:szCs w:val="24"/>
-        </w:rPr>
-        <w:t xml:space="preserve"> benchmark</w:t>
+      <w:r>
+        <w:rPr>
+          <w:sz w:val="24"/>
+          <w:szCs w:val="24"/>
+        </w:rPr>
+        <w:t>dataframe benchmark</w:t>
       </w:r>
       <w:r>
         <w:rPr>
@@ -1435,23 +1426,7 @@
           <w:sz w:val="24"/>
           <w:szCs w:val="24"/>
         </w:rPr>
-        <w:t xml:space="preserve"> The comparisons measured how fast a </w:t>
-      </w:r>
-      <w:proofErr w:type="spellStart"/>
-      <w:r>
-        <w:rPr>
-          <w:sz w:val="24"/>
-          <w:szCs w:val="24"/>
-        </w:rPr>
-        <w:t>dataframe</w:t>
-      </w:r>
-      <w:proofErr w:type="spellEnd"/>
-      <w:r>
-        <w:rPr>
-          <w:sz w:val="24"/>
-          <w:szCs w:val="24"/>
-        </w:rPr>
-        <w:t xml:space="preserve"> could be created from a csv file.</w:t>
+        <w:t xml:space="preserve"> The comparisons measured how fast a dataframe could be created from a csv file.</w:t>
       </w:r>
       <w:r>
         <w:rPr>
@@ -1496,21 +1471,12 @@
         </w:rPr>
         <w:t xml:space="preserve"> Specifically, </w:t>
       </w:r>
-      <w:proofErr w:type="spellStart"/>
-      <w:r>
-        <w:rPr>
-          <w:sz w:val="24"/>
-          <w:szCs w:val="24"/>
-        </w:rPr>
-        <w:t>nltk</w:t>
-      </w:r>
-      <w:proofErr w:type="spellEnd"/>
-      <w:r>
-        <w:rPr>
-          <w:sz w:val="24"/>
-          <w:szCs w:val="24"/>
-        </w:rPr>
-        <w:t xml:space="preserve"> </w:t>
+      <w:r>
+        <w:rPr>
+          <w:sz w:val="24"/>
+          <w:szCs w:val="24"/>
+        </w:rPr>
+        <w:t xml:space="preserve">nltk </w:t>
       </w:r>
       <w:r>
         <w:rPr>
@@ -1545,39 +1511,7 @@
           <w:sz w:val="24"/>
           <w:szCs w:val="24"/>
         </w:rPr>
-        <w:t xml:space="preserve"> a vector count to be converted to a </w:t>
-      </w:r>
-      <w:proofErr w:type="spellStart"/>
-      <w:r>
-        <w:rPr>
-          <w:sz w:val="24"/>
-          <w:szCs w:val="24"/>
-        </w:rPr>
-        <w:t>tfidf</w:t>
-      </w:r>
-      <w:proofErr w:type="spellEnd"/>
-      <w:r>
-        <w:rPr>
-          <w:sz w:val="24"/>
-          <w:szCs w:val="24"/>
-        </w:rPr>
-        <w:t xml:space="preserve"> matrix for a naïve </w:t>
-      </w:r>
-      <w:proofErr w:type="spellStart"/>
-      <w:r>
-        <w:rPr>
-          <w:sz w:val="24"/>
-          <w:szCs w:val="24"/>
-        </w:rPr>
-        <w:t>bayes</w:t>
-      </w:r>
-      <w:proofErr w:type="spellEnd"/>
-      <w:r>
-        <w:rPr>
-          <w:sz w:val="24"/>
-          <w:szCs w:val="24"/>
-        </w:rPr>
-        <w:t xml:space="preserve"> classification</w:t>
+        <w:t xml:space="preserve"> a vector count to be converted to a tfidf matrix for a naïve bayes classification</w:t>
       </w:r>
       <w:r>
         <w:rPr>
@@ -1925,23 +1859,7 @@
           <w:sz w:val="24"/>
           <w:szCs w:val="24"/>
         </w:rPr>
-        <w:t xml:space="preserve">Running the comparison for the </w:t>
-      </w:r>
-      <w:proofErr w:type="spellStart"/>
-      <w:r>
-        <w:rPr>
-          <w:sz w:val="24"/>
-          <w:szCs w:val="24"/>
-        </w:rPr>
-        <w:t>dataframe</w:t>
-      </w:r>
-      <w:proofErr w:type="spellEnd"/>
-      <w:r>
-        <w:rPr>
-          <w:sz w:val="24"/>
-          <w:szCs w:val="24"/>
-        </w:rPr>
-        <w:t xml:space="preserve"> creation </w:t>
+        <w:t xml:space="preserve">Running the comparison for the dataframe creation </w:t>
       </w:r>
       <w:r>
         <w:rPr>
@@ -1957,7 +1875,6 @@
         </w:rPr>
         <w:t xml:space="preserve">slightly more verbose </w:t>
       </w:r>
-      <w:proofErr w:type="spellStart"/>
       <w:r>
         <w:rPr>
           <w:sz w:val="24"/>
@@ -1965,7 +1882,6 @@
         </w:rPr>
         <w:t>numpy</w:t>
       </w:r>
-      <w:proofErr w:type="spellEnd"/>
       <w:r>
         <w:rPr>
           <w:sz w:val="24"/>
@@ -1989,13 +1905,6 @@
       </w:r>
       <w:bookmarkStart w:id="0" w:name="_GoBack"/>
       <w:bookmarkEnd w:id="0"/>
-      <w:r>
-        <w:rPr>
-          <w:sz w:val="24"/>
-          <w:szCs w:val="24"/>
-        </w:rPr>
-        <w:t xml:space="preserve"> </w:t>
-      </w:r>
       <w:r>
         <w:rPr>
           <w:sz w:val="24"/>
@@ -2410,43 +2319,7 @@
                 <w:sz w:val="24"/>
                 <w:szCs w:val="24"/>
               </w:rPr>
-              <w:t xml:space="preserve">The UK is </w:t>
-            </w:r>
-            <w:proofErr w:type="spellStart"/>
-            <w:r>
-              <w:rPr>
-                <w:b w:val="0"/>
-                <w:sz w:val="24"/>
-                <w:szCs w:val="24"/>
-              </w:rPr>
-              <w:t>recognised</w:t>
-            </w:r>
-            <w:proofErr w:type="spellEnd"/>
-            <w:r>
-              <w:rPr>
-                <w:b w:val="0"/>
-                <w:sz w:val="24"/>
-                <w:szCs w:val="24"/>
-              </w:rPr>
-              <w:t xml:space="preserve"> worldwide for its creativity and innovation in #music. Studios like </w:t>
-            </w:r>
-            <w:proofErr w:type="spellStart"/>
-            <w:r>
-              <w:rPr>
-                <w:b w:val="0"/>
-                <w:sz w:val="24"/>
-                <w:szCs w:val="24"/>
-              </w:rPr>
-              <w:t>AbbeyRoad</w:t>
-            </w:r>
-            <w:proofErr w:type="spellEnd"/>
-            <w:r>
-              <w:rPr>
-                <w:b w:val="0"/>
-                <w:sz w:val="24"/>
-                <w:szCs w:val="24"/>
-              </w:rPr>
-              <w:t xml:space="preserve"> are leading the way in sound with the use of #AI in recording.</w:t>
+              <w:t>The UK is recognised worldwide for its creativity and innovation in #music. Studios like AbbeyRoad are leading the way in sound with the use of #AI in recording.</w:t>
             </w:r>
           </w:p>
         </w:tc>
@@ -2618,23 +2491,7 @@
           <w:sz w:val="24"/>
           <w:szCs w:val="24"/>
         </w:rPr>
-        <w:t xml:space="preserve">a naïve </w:t>
-      </w:r>
-      <w:proofErr w:type="spellStart"/>
-      <w:r>
-        <w:rPr>
-          <w:sz w:val="24"/>
-          <w:szCs w:val="24"/>
-        </w:rPr>
-        <w:t>bayes</w:t>
-      </w:r>
-      <w:proofErr w:type="spellEnd"/>
-      <w:r>
-        <w:rPr>
-          <w:sz w:val="24"/>
-          <w:szCs w:val="24"/>
-        </w:rPr>
-        <w:t xml:space="preserve"> was trained using 75% of the original data, leaving 25% for testing.</w:t>
+        <w:t>a naïve bayes was trained using 75% of the original data, leaving 25% for testing.</w:t>
       </w:r>
       <w:r>
         <w:rPr>
@@ -2650,34 +2507,14 @@
         </w:rPr>
         <w:t xml:space="preserve">Moreover, the </w:t>
       </w:r>
-      <w:proofErr w:type="spellStart"/>
-      <w:r>
-        <w:rPr>
-          <w:rFonts w:ascii="Courier New" w:hAnsi="Courier New" w:cs="Courier New"/>
-          <w:sz w:val="24"/>
-          <w:szCs w:val="24"/>
-        </w:rPr>
-        <w:t>sklearn</w:t>
-      </w:r>
-      <w:proofErr w:type="spellEnd"/>
-      <w:r>
-        <w:rPr>
-          <w:rFonts w:ascii="Courier New" w:hAnsi="Courier New" w:cs="Courier New"/>
-          <w:sz w:val="24"/>
-          <w:szCs w:val="24"/>
-        </w:rPr>
-        <w:t xml:space="preserve"> </w:t>
-      </w:r>
-      <w:proofErr w:type="spellStart"/>
-      <w:r>
-        <w:rPr>
-          <w:rFonts w:ascii="Courier New" w:hAnsi="Courier New" w:cs="Courier New"/>
-          <w:sz w:val="24"/>
-          <w:szCs w:val="24"/>
-        </w:rPr>
-        <w:t>train_test_split</w:t>
-      </w:r>
-      <w:proofErr w:type="spellEnd"/>
+      <w:r>
+        <w:rPr>
+          <w:rFonts w:ascii="Courier New" w:hAnsi="Courier New" w:cs="Courier New"/>
+          <w:sz w:val="24"/>
+          <w:szCs w:val="24"/>
+        </w:rPr>
+        <w:t>sklearn train_test_split</w:t>
+      </w:r>
       <w:r>
         <w:rPr>
           <w:sz w:val="24"/>
@@ -2726,23 +2563,7 @@
           <w:sz w:val="24"/>
           <w:szCs w:val="24"/>
         </w:rPr>
-        <w:t xml:space="preserve">count vectorizer, and </w:t>
-      </w:r>
-      <w:proofErr w:type="spellStart"/>
-      <w:r>
-        <w:rPr>
-          <w:sz w:val="24"/>
-          <w:szCs w:val="24"/>
-        </w:rPr>
-        <w:t>tfidf</w:t>
-      </w:r>
-      <w:proofErr w:type="spellEnd"/>
-      <w:r>
-        <w:rPr>
-          <w:sz w:val="24"/>
-          <w:szCs w:val="24"/>
-        </w:rPr>
-        <w:t xml:space="preserve"> transformer </w:t>
+        <w:t xml:space="preserve">count vectorizer, and tfidf transformer </w:t>
       </w:r>
       <w:r>
         <w:rPr>
@@ -2871,23 +2692,7 @@
           <w:sz w:val="24"/>
           <w:szCs w:val="24"/>
         </w:rPr>
-        <w:t xml:space="preserve">confusion matrix for naïve </w:t>
-      </w:r>
-      <w:proofErr w:type="spellStart"/>
-      <w:r>
-        <w:rPr>
-          <w:sz w:val="24"/>
-          <w:szCs w:val="24"/>
-        </w:rPr>
-        <w:t>bayes</w:t>
-      </w:r>
-      <w:proofErr w:type="spellEnd"/>
-      <w:r>
-        <w:rPr>
-          <w:sz w:val="24"/>
-          <w:szCs w:val="24"/>
-        </w:rPr>
-        <w:t xml:space="preserve"> classif</w:t>
+        <w:t>confusion matrix for naïve bayes classif</w:t>
       </w:r>
       <w:r>
         <w:rPr>
@@ -3039,23 +2844,7 @@
           <w:sz w:val="24"/>
           <w:szCs w:val="24"/>
         </w:rPr>
-        <w:t xml:space="preserve">Simple approaches such as </w:t>
-      </w:r>
-      <w:proofErr w:type="spellStart"/>
-      <w:r>
-        <w:rPr>
-          <w:sz w:val="24"/>
-          <w:szCs w:val="24"/>
-        </w:rPr>
-        <w:t>subsetting</w:t>
-      </w:r>
-      <w:proofErr w:type="spellEnd"/>
-      <w:r>
-        <w:rPr>
-          <w:sz w:val="24"/>
-          <w:szCs w:val="24"/>
-        </w:rPr>
-        <w:t xml:space="preserve"> the original data, could </w:t>
+        <w:t xml:space="preserve">Simple approaches such as subsetting the original data, could </w:t>
       </w:r>
       <w:r>
         <w:rPr>
@@ -3363,21 +3152,7 @@
         <w:rPr>
           <w:rFonts w:cstheme="minorHAnsi"/>
         </w:rPr>
-        <w:t xml:space="preserve"> use </w:t>
-      </w:r>
-      <w:proofErr w:type="spellStart"/>
-      <w:r>
-        <w:rPr>
-          <w:rFonts w:cstheme="minorHAnsi"/>
-        </w:rPr>
-        <w:t>vader</w:t>
-      </w:r>
-      <w:proofErr w:type="spellEnd"/>
-      <w:r>
-        <w:rPr>
-          <w:rFonts w:cstheme="minorHAnsi"/>
-        </w:rPr>
-        <w:t xml:space="preserve"> to perform sentiment analysis</w:t>
+        <w:t xml:space="preserve"> use vader to perform sentiment analysis</w:t>
       </w:r>
     </w:p>
     <w:p>
@@ -3396,79 +3171,7 @@
           <w:sz w:val="20"/>
           <w:szCs w:val="20"/>
         </w:rPr>
-        <w:t xml:space="preserve">def </w:t>
-      </w:r>
-      <w:proofErr w:type="spellStart"/>
-      <w:r>
-        <w:rPr>
-          <w:rFonts w:ascii="Courier New" w:hAnsi="Courier New" w:cs="Courier New"/>
-          <w:sz w:val="20"/>
-          <w:szCs w:val="20"/>
-        </w:rPr>
-        <w:t>vader_analysis</w:t>
-      </w:r>
-      <w:proofErr w:type="spellEnd"/>
-      <w:r>
-        <w:rPr>
-          <w:rFonts w:ascii="Courier New" w:hAnsi="Courier New" w:cs="Courier New"/>
-          <w:sz w:val="20"/>
-          <w:szCs w:val="20"/>
-        </w:rPr>
-        <w:t>(</w:t>
-      </w:r>
-      <w:proofErr w:type="spellStart"/>
-      <w:r>
-        <w:rPr>
-          <w:rFonts w:ascii="Courier New" w:hAnsi="Courier New" w:cs="Courier New"/>
-          <w:sz w:val="20"/>
-          <w:szCs w:val="20"/>
-        </w:rPr>
-        <w:t>fp</w:t>
-      </w:r>
-      <w:proofErr w:type="spellEnd"/>
-      <w:r>
-        <w:rPr>
-          <w:rFonts w:ascii="Courier New" w:hAnsi="Courier New" w:cs="Courier New"/>
-          <w:sz w:val="20"/>
-          <w:szCs w:val="20"/>
-        </w:rPr>
-        <w:t>='</w:t>
-      </w:r>
-      <w:proofErr w:type="gramStart"/>
-      <w:r>
-        <w:rPr>
-          <w:rFonts w:ascii="Courier New" w:hAnsi="Courier New" w:cs="Courier New"/>
-          <w:sz w:val="20"/>
-          <w:szCs w:val="20"/>
-        </w:rPr>
-        <w:t>{}/data/sample-</w:t>
-      </w:r>
-      <w:proofErr w:type="spellStart"/>
-      <w:r>
-        <w:rPr>
-          <w:rFonts w:ascii="Courier New" w:hAnsi="Courier New" w:cs="Courier New"/>
-          <w:sz w:val="20"/>
-          <w:szCs w:val="20"/>
-        </w:rPr>
-        <w:t>sentiment.csv</w:t>
-      </w:r>
-      <w:proofErr w:type="gramEnd"/>
-      <w:r>
-        <w:rPr>
-          <w:rFonts w:ascii="Courier New" w:hAnsi="Courier New" w:cs="Courier New"/>
-          <w:sz w:val="20"/>
-          <w:szCs w:val="20"/>
-        </w:rPr>
-        <w:t>'.format</w:t>
-      </w:r>
-      <w:proofErr w:type="spellEnd"/>
-      <w:r>
-        <w:rPr>
-          <w:rFonts w:ascii="Courier New" w:hAnsi="Courier New" w:cs="Courier New"/>
-          <w:sz w:val="20"/>
-          <w:szCs w:val="20"/>
-        </w:rPr>
-        <w:t>(</w:t>
+        <w:t>def vader_analysis(fp='{}/data/sample-sentiment.csv'.format(</w:t>
       </w:r>
     </w:p>
     <w:p>
@@ -3487,25 +3190,7 @@
           <w:sz w:val="20"/>
           <w:szCs w:val="20"/>
         </w:rPr>
-        <w:t xml:space="preserve">    Path(__file__</w:t>
-      </w:r>
-      <w:proofErr w:type="gramStart"/>
-      <w:r>
-        <w:rPr>
-          <w:rFonts w:ascii="Courier New" w:hAnsi="Courier New" w:cs="Courier New"/>
-          <w:sz w:val="20"/>
-          <w:szCs w:val="20"/>
-        </w:rPr>
-        <w:t>).resolve</w:t>
-      </w:r>
-      <w:proofErr w:type="gramEnd"/>
-      <w:r>
-        <w:rPr>
-          <w:rFonts w:ascii="Courier New" w:hAnsi="Courier New" w:cs="Courier New"/>
-          <w:sz w:val="20"/>
-          <w:szCs w:val="20"/>
-        </w:rPr>
-        <w:t>().parents[1]</w:t>
+        <w:t xml:space="preserve">    Path(__file__).resolve().parents[1]</w:t>
       </w:r>
     </w:p>
     <w:p>
@@ -3543,71 +3228,7 @@
           <w:sz w:val="20"/>
           <w:szCs w:val="20"/>
         </w:rPr>
-        <w:t xml:space="preserve">    sentences = </w:t>
-      </w:r>
-      <w:proofErr w:type="spellStart"/>
-      <w:proofErr w:type="gramStart"/>
-      <w:r>
-        <w:rPr>
-          <w:rFonts w:ascii="Courier New" w:hAnsi="Courier New" w:cs="Courier New"/>
-          <w:sz w:val="20"/>
-          <w:szCs w:val="20"/>
-        </w:rPr>
-        <w:t>pd.read</w:t>
-      </w:r>
-      <w:proofErr w:type="gramEnd"/>
-      <w:r>
-        <w:rPr>
-          <w:rFonts w:ascii="Courier New" w:hAnsi="Courier New" w:cs="Courier New"/>
-          <w:sz w:val="20"/>
-          <w:szCs w:val="20"/>
-        </w:rPr>
-        <w:t>_csv</w:t>
-      </w:r>
-      <w:proofErr w:type="spellEnd"/>
-      <w:r>
-        <w:rPr>
-          <w:rFonts w:ascii="Courier New" w:hAnsi="Courier New" w:cs="Courier New"/>
-          <w:sz w:val="20"/>
-          <w:szCs w:val="20"/>
-        </w:rPr>
-        <w:t>(</w:t>
-      </w:r>
-      <w:proofErr w:type="spellStart"/>
-      <w:r>
-        <w:rPr>
-          <w:rFonts w:ascii="Courier New" w:hAnsi="Courier New" w:cs="Courier New"/>
-          <w:sz w:val="20"/>
-          <w:szCs w:val="20"/>
-        </w:rPr>
-        <w:t>fp</w:t>
-      </w:r>
-      <w:proofErr w:type="spellEnd"/>
-      <w:r>
-        <w:rPr>
-          <w:rFonts w:ascii="Courier New" w:hAnsi="Courier New" w:cs="Courier New"/>
-          <w:sz w:val="20"/>
-          <w:szCs w:val="20"/>
-        </w:rPr>
-        <w:t>)['</w:t>
-      </w:r>
-      <w:proofErr w:type="spellStart"/>
-      <w:r>
-        <w:rPr>
-          <w:rFonts w:ascii="Courier New" w:hAnsi="Courier New" w:cs="Courier New"/>
-          <w:sz w:val="20"/>
-          <w:szCs w:val="20"/>
-        </w:rPr>
-        <w:t>SentimentText</w:t>
-      </w:r>
-      <w:proofErr w:type="spellEnd"/>
-      <w:r>
-        <w:rPr>
-          <w:rFonts w:ascii="Courier New" w:hAnsi="Courier New" w:cs="Courier New"/>
-          <w:sz w:val="20"/>
-          <w:szCs w:val="20"/>
-        </w:rPr>
-        <w:t>']</w:t>
+        <w:t xml:space="preserve">    sentences = pd.read_csv(fp)['SentimentText']</w:t>
       </w:r>
     </w:p>
     <w:p>
@@ -3626,53 +3247,7 @@
           <w:sz w:val="20"/>
           <w:szCs w:val="20"/>
         </w:rPr>
-        <w:t xml:space="preserve">    </w:t>
-      </w:r>
-      <w:proofErr w:type="spellStart"/>
-      <w:r>
-        <w:rPr>
-          <w:rFonts w:ascii="Courier New" w:hAnsi="Courier New" w:cs="Courier New"/>
-          <w:sz w:val="20"/>
-          <w:szCs w:val="20"/>
-        </w:rPr>
-        <w:t>sid</w:t>
-      </w:r>
-      <w:proofErr w:type="spellEnd"/>
-      <w:r>
-        <w:rPr>
-          <w:rFonts w:ascii="Courier New" w:hAnsi="Courier New" w:cs="Courier New"/>
-          <w:sz w:val="20"/>
-          <w:szCs w:val="20"/>
-        </w:rPr>
-        <w:t xml:space="preserve"> = </w:t>
-      </w:r>
-      <w:proofErr w:type="spellStart"/>
-      <w:proofErr w:type="gramStart"/>
-      <w:r>
-        <w:rPr>
-          <w:rFonts w:ascii="Courier New" w:hAnsi="Courier New" w:cs="Courier New"/>
-          <w:sz w:val="20"/>
-          <w:szCs w:val="20"/>
-        </w:rPr>
-        <w:t>SentimentIntensityAnalyzer</w:t>
-      </w:r>
-      <w:proofErr w:type="spellEnd"/>
-      <w:r>
-        <w:rPr>
-          <w:rFonts w:ascii="Courier New" w:hAnsi="Courier New" w:cs="Courier New"/>
-          <w:sz w:val="20"/>
-          <w:szCs w:val="20"/>
-        </w:rPr>
-        <w:t>(</w:t>
-      </w:r>
-      <w:proofErr w:type="gramEnd"/>
-      <w:r>
-        <w:rPr>
-          <w:rFonts w:ascii="Courier New" w:hAnsi="Courier New" w:cs="Courier New"/>
-          <w:sz w:val="20"/>
-          <w:szCs w:val="20"/>
-        </w:rPr>
-        <w:t>)</w:t>
+        <w:t xml:space="preserve">    sid = SentimentIntensityAnalyzer()</w:t>
       </w:r>
     </w:p>
     <w:p>
@@ -3721,25 +3296,7 @@
           <w:sz w:val="20"/>
           <w:szCs w:val="20"/>
         </w:rPr>
-        <w:t xml:space="preserve">    for </w:t>
-      </w:r>
-      <w:proofErr w:type="spellStart"/>
-      <w:r>
-        <w:rPr>
-          <w:rFonts w:ascii="Courier New" w:hAnsi="Courier New" w:cs="Courier New"/>
-          <w:sz w:val="20"/>
-          <w:szCs w:val="20"/>
-        </w:rPr>
-        <w:t>i</w:t>
-      </w:r>
-      <w:proofErr w:type="spellEnd"/>
-      <w:r>
-        <w:rPr>
-          <w:rFonts w:ascii="Courier New" w:hAnsi="Courier New" w:cs="Courier New"/>
-          <w:sz w:val="20"/>
-          <w:szCs w:val="20"/>
-        </w:rPr>
-        <w:t>, s in enumerate(sentences):</w:t>
+        <w:t xml:space="preserve">    for i, s in enumerate(sentences):</w:t>
       </w:r>
     </w:p>
     <w:p>
@@ -3758,35 +3315,7 @@
           <w:sz w:val="20"/>
           <w:szCs w:val="20"/>
         </w:rPr>
-        <w:t xml:space="preserve">        ss = </w:t>
-      </w:r>
-      <w:proofErr w:type="spellStart"/>
-      <w:proofErr w:type="gramStart"/>
-      <w:r>
-        <w:rPr>
-          <w:rFonts w:ascii="Courier New" w:hAnsi="Courier New" w:cs="Courier New"/>
-          <w:sz w:val="20"/>
-          <w:szCs w:val="20"/>
-        </w:rPr>
-        <w:t>sid.polarity</w:t>
-      </w:r>
-      <w:proofErr w:type="gramEnd"/>
-      <w:r>
-        <w:rPr>
-          <w:rFonts w:ascii="Courier New" w:hAnsi="Courier New" w:cs="Courier New"/>
-          <w:sz w:val="20"/>
-          <w:szCs w:val="20"/>
-        </w:rPr>
-        <w:t>_scores</w:t>
-      </w:r>
-      <w:proofErr w:type="spellEnd"/>
-      <w:r>
-        <w:rPr>
-          <w:rFonts w:ascii="Courier New" w:hAnsi="Courier New" w:cs="Courier New"/>
-          <w:sz w:val="20"/>
-          <w:szCs w:val="20"/>
-        </w:rPr>
-        <w:t>(s)</w:t>
+        <w:t xml:space="preserve">        ss = sid.polarity_scores(s)</w:t>
       </w:r>
     </w:p>
     <w:p>
@@ -3824,25 +3353,7 @@
           <w:sz w:val="20"/>
           <w:szCs w:val="20"/>
         </w:rPr>
-        <w:t xml:space="preserve">        </w:t>
-      </w:r>
-      <w:proofErr w:type="spellStart"/>
-      <w:r>
-        <w:rPr>
-          <w:rFonts w:ascii="Courier New" w:hAnsi="Courier New" w:cs="Courier New"/>
-          <w:sz w:val="20"/>
-          <w:szCs w:val="20"/>
-        </w:rPr>
-        <w:t>for k</w:t>
-      </w:r>
-      <w:proofErr w:type="spellEnd"/>
-      <w:r>
-        <w:rPr>
-          <w:rFonts w:ascii="Courier New" w:hAnsi="Courier New" w:cs="Courier New"/>
-          <w:sz w:val="20"/>
-          <w:szCs w:val="20"/>
-        </w:rPr>
-        <w:t xml:space="preserve"> in sorted(ss):</w:t>
+        <w:t xml:space="preserve">        for k in sorted(ss):</w:t>
       </w:r>
     </w:p>
     <w:p>
@@ -3861,27 +3372,7 @@
           <w:sz w:val="20"/>
           <w:szCs w:val="20"/>
         </w:rPr>
-        <w:t xml:space="preserve">            </w:t>
-      </w:r>
-      <w:proofErr w:type="spellStart"/>
-      <w:proofErr w:type="gramStart"/>
-      <w:r>
-        <w:rPr>
-          <w:rFonts w:ascii="Courier New" w:hAnsi="Courier New" w:cs="Courier New"/>
-          <w:sz w:val="20"/>
-          <w:szCs w:val="20"/>
-        </w:rPr>
-        <w:t>scores.append</w:t>
-      </w:r>
-      <w:proofErr w:type="spellEnd"/>
-      <w:proofErr w:type="gramEnd"/>
-      <w:r>
-        <w:rPr>
-          <w:rFonts w:ascii="Courier New" w:hAnsi="Courier New" w:cs="Courier New"/>
-          <w:sz w:val="20"/>
-          <w:szCs w:val="20"/>
-        </w:rPr>
-        <w:t>({k: ss[k]})</w:t>
+        <w:t xml:space="preserve">            scores.append({k: ss[k]})</w:t>
       </w:r>
     </w:p>
     <w:p>
@@ -3900,45 +3391,7 @@
           <w:sz w:val="20"/>
           <w:szCs w:val="20"/>
         </w:rPr>
-        <w:t xml:space="preserve">        </w:t>
-      </w:r>
-      <w:proofErr w:type="spellStart"/>
-      <w:proofErr w:type="gramStart"/>
-      <w:r>
-        <w:rPr>
-          <w:rFonts w:ascii="Courier New" w:hAnsi="Courier New" w:cs="Courier New"/>
-          <w:sz w:val="20"/>
-          <w:szCs w:val="20"/>
-        </w:rPr>
-        <w:t>result.append</w:t>
-      </w:r>
-      <w:proofErr w:type="spellEnd"/>
-      <w:proofErr w:type="gramEnd"/>
-      <w:r>
-        <w:rPr>
-          <w:rFonts w:ascii="Courier New" w:hAnsi="Courier New" w:cs="Courier New"/>
-          <w:sz w:val="20"/>
-          <w:szCs w:val="20"/>
-        </w:rPr>
-        <w:t>({</w:t>
-      </w:r>
-      <w:proofErr w:type="spellStart"/>
-      <w:r>
-        <w:rPr>
-          <w:rFonts w:ascii="Courier New" w:hAnsi="Courier New" w:cs="Courier New"/>
-          <w:sz w:val="20"/>
-          <w:szCs w:val="20"/>
-        </w:rPr>
-        <w:t>i</w:t>
-      </w:r>
-      <w:proofErr w:type="spellEnd"/>
-      <w:r>
-        <w:rPr>
-          <w:rFonts w:ascii="Courier New" w:hAnsi="Courier New" w:cs="Courier New"/>
-          <w:sz w:val="20"/>
-          <w:szCs w:val="20"/>
-        </w:rPr>
-        <w:t>: scores})</w:t>
+        <w:t xml:space="preserve">        result.append({i: scores})</w:t>
       </w:r>
     </w:p>
     <w:p>
@@ -3957,25 +3410,7 @@
           <w:sz w:val="20"/>
           <w:szCs w:val="20"/>
         </w:rPr>
-        <w:t xml:space="preserve">    </w:t>
-      </w:r>
-      <w:proofErr w:type="gramStart"/>
-      <w:r>
-        <w:rPr>
-          <w:rFonts w:ascii="Courier New" w:hAnsi="Courier New" w:cs="Courier New"/>
-          <w:sz w:val="20"/>
-          <w:szCs w:val="20"/>
-        </w:rPr>
-        <w:t>return(</w:t>
-      </w:r>
-      <w:proofErr w:type="gramEnd"/>
-      <w:r>
-        <w:rPr>
-          <w:rFonts w:ascii="Courier New" w:hAnsi="Courier New" w:cs="Courier New"/>
-          <w:sz w:val="20"/>
-          <w:szCs w:val="20"/>
-        </w:rPr>
-        <w:t>{'sent': sentences, 'result': result})</w:t>
+        <w:t xml:space="preserve">    return({'sent': sentences, 'result': result})</w:t>
       </w:r>
     </w:p>
     <w:p/>
@@ -3990,31 +3425,7 @@
         <w:t xml:space="preserve"> </w:t>
       </w:r>
       <w:r>
-        <w:t xml:space="preserve">use </w:t>
-      </w:r>
-      <w:proofErr w:type="spellStart"/>
-      <w:r>
-        <w:t>sklearn</w:t>
-      </w:r>
-      <w:proofErr w:type="spellEnd"/>
-      <w:r>
-        <w:t xml:space="preserve"> and </w:t>
-      </w:r>
-      <w:proofErr w:type="spellStart"/>
-      <w:r>
-        <w:t>nltk</w:t>
-      </w:r>
-      <w:proofErr w:type="spellEnd"/>
-      <w:r>
-        <w:t xml:space="preserve"> packages to create naive </w:t>
-      </w:r>
-      <w:proofErr w:type="spellStart"/>
-      <w:r>
-        <w:t>bayes</w:t>
-      </w:r>
-      <w:proofErr w:type="spellEnd"/>
-      <w:r>
-        <w:t xml:space="preserve"> model.</w:t>
+        <w:t>use sklearn and nltk packages to create naive bayes model.</w:t>
       </w:r>
     </w:p>
     <w:p>
@@ -4033,79 +3444,7 @@
           <w:sz w:val="20"/>
           <w:szCs w:val="20"/>
         </w:rPr>
-        <w:t xml:space="preserve">def </w:t>
-      </w:r>
-      <w:proofErr w:type="spellStart"/>
-      <w:r>
-        <w:rPr>
-          <w:rFonts w:ascii="Courier New" w:hAnsi="Courier New" w:cs="Courier New"/>
-          <w:sz w:val="20"/>
-          <w:szCs w:val="20"/>
-        </w:rPr>
-        <w:t>nb_model</w:t>
-      </w:r>
-      <w:proofErr w:type="spellEnd"/>
-      <w:r>
-        <w:rPr>
-          <w:rFonts w:ascii="Courier New" w:hAnsi="Courier New" w:cs="Courier New"/>
-          <w:sz w:val="20"/>
-          <w:szCs w:val="20"/>
-        </w:rPr>
-        <w:t>(</w:t>
-      </w:r>
-      <w:proofErr w:type="spellStart"/>
-      <w:r>
-        <w:rPr>
-          <w:rFonts w:ascii="Courier New" w:hAnsi="Courier New" w:cs="Courier New"/>
-          <w:sz w:val="20"/>
-          <w:szCs w:val="20"/>
-        </w:rPr>
-        <w:t>fp</w:t>
-      </w:r>
-      <w:proofErr w:type="spellEnd"/>
-      <w:r>
-        <w:rPr>
-          <w:rFonts w:ascii="Courier New" w:hAnsi="Courier New" w:cs="Courier New"/>
-          <w:sz w:val="20"/>
-          <w:szCs w:val="20"/>
-        </w:rPr>
-        <w:t>='</w:t>
-      </w:r>
-      <w:proofErr w:type="gramStart"/>
-      <w:r>
-        <w:rPr>
-          <w:rFonts w:ascii="Courier New" w:hAnsi="Courier New" w:cs="Courier New"/>
-          <w:sz w:val="20"/>
-          <w:szCs w:val="20"/>
-        </w:rPr>
-        <w:t>{}/data/sample-</w:t>
-      </w:r>
-      <w:proofErr w:type="spellStart"/>
-      <w:r>
-        <w:rPr>
-          <w:rFonts w:ascii="Courier New" w:hAnsi="Courier New" w:cs="Courier New"/>
-          <w:sz w:val="20"/>
-          <w:szCs w:val="20"/>
-        </w:rPr>
-        <w:t>sentiment.csv</w:t>
-      </w:r>
-      <w:proofErr w:type="gramEnd"/>
-      <w:r>
-        <w:rPr>
-          <w:rFonts w:ascii="Courier New" w:hAnsi="Courier New" w:cs="Courier New"/>
-          <w:sz w:val="20"/>
-          <w:szCs w:val="20"/>
-        </w:rPr>
-        <w:t>'.format</w:t>
-      </w:r>
-      <w:proofErr w:type="spellEnd"/>
-      <w:r>
-        <w:rPr>
-          <w:rFonts w:ascii="Courier New" w:hAnsi="Courier New" w:cs="Courier New"/>
-          <w:sz w:val="20"/>
-          <w:szCs w:val="20"/>
-        </w:rPr>
-        <w:t>(</w:t>
+        <w:t>def nb_model(fp='{}/data/sample-sentiment.csv'.format(</w:t>
       </w:r>
     </w:p>
     <w:p>
@@ -4124,25 +3463,7 @@
           <w:sz w:val="20"/>
           <w:szCs w:val="20"/>
         </w:rPr>
-        <w:t xml:space="preserve">    Path(__file__</w:t>
-      </w:r>
-      <w:proofErr w:type="gramStart"/>
-      <w:r>
-        <w:rPr>
-          <w:rFonts w:ascii="Courier New" w:hAnsi="Courier New" w:cs="Courier New"/>
-          <w:sz w:val="20"/>
-          <w:szCs w:val="20"/>
-        </w:rPr>
-        <w:t>).resolve</w:t>
-      </w:r>
-      <w:proofErr w:type="gramEnd"/>
-      <w:r>
-        <w:rPr>
-          <w:rFonts w:ascii="Courier New" w:hAnsi="Courier New" w:cs="Courier New"/>
-          <w:sz w:val="20"/>
-          <w:szCs w:val="20"/>
-        </w:rPr>
-        <w:t>().parents[1]</w:t>
+        <w:t xml:space="preserve">    Path(__file__).resolve().parents[1]</w:t>
       </w:r>
     </w:p>
     <w:p>
@@ -4180,53 +3501,7 @@
           <w:sz w:val="20"/>
           <w:szCs w:val="20"/>
         </w:rPr>
-        <w:t xml:space="preserve">    data = </w:t>
-      </w:r>
-      <w:proofErr w:type="spellStart"/>
-      <w:proofErr w:type="gramStart"/>
-      <w:r>
-        <w:rPr>
-          <w:rFonts w:ascii="Courier New" w:hAnsi="Courier New" w:cs="Courier New"/>
-          <w:sz w:val="20"/>
-          <w:szCs w:val="20"/>
-        </w:rPr>
-        <w:t>pd.read</w:t>
-      </w:r>
-      <w:proofErr w:type="gramEnd"/>
-      <w:r>
-        <w:rPr>
-          <w:rFonts w:ascii="Courier New" w:hAnsi="Courier New" w:cs="Courier New"/>
-          <w:sz w:val="20"/>
-          <w:szCs w:val="20"/>
-        </w:rPr>
-        <w:t>_csv</w:t>
-      </w:r>
-      <w:proofErr w:type="spellEnd"/>
-      <w:r>
-        <w:rPr>
-          <w:rFonts w:ascii="Courier New" w:hAnsi="Courier New" w:cs="Courier New"/>
-          <w:sz w:val="20"/>
-          <w:szCs w:val="20"/>
-        </w:rPr>
-        <w:t>(</w:t>
-      </w:r>
-      <w:proofErr w:type="spellStart"/>
-      <w:r>
-        <w:rPr>
-          <w:rFonts w:ascii="Courier New" w:hAnsi="Courier New" w:cs="Courier New"/>
-          <w:sz w:val="20"/>
-          <w:szCs w:val="20"/>
-        </w:rPr>
-        <w:t>fp</w:t>
-      </w:r>
-      <w:proofErr w:type="spellEnd"/>
-      <w:r>
-        <w:rPr>
-          <w:rFonts w:ascii="Courier New" w:hAnsi="Courier New" w:cs="Courier New"/>
-          <w:sz w:val="20"/>
-          <w:szCs w:val="20"/>
-        </w:rPr>
-        <w:t>)</w:t>
+        <w:t xml:space="preserve">    data = pd.read_csv(fp)</w:t>
       </w:r>
     </w:p>
     <w:p>
@@ -4245,108 +3520,8 @@
           <w:sz w:val="20"/>
           <w:szCs w:val="20"/>
         </w:rPr>
-        <w:t xml:space="preserve">    </w:t>
-      </w:r>
-      <w:proofErr w:type="spellStart"/>
-      <w:r>
-        <w:rPr>
-          <w:rFonts w:ascii="Courier New" w:hAnsi="Courier New" w:cs="Courier New"/>
-          <w:sz w:val="20"/>
-          <w:szCs w:val="20"/>
-        </w:rPr>
-        <w:t>X_train</w:t>
-      </w:r>
-      <w:proofErr w:type="spellEnd"/>
-      <w:r>
-        <w:rPr>
-          <w:rFonts w:ascii="Courier New" w:hAnsi="Courier New" w:cs="Courier New"/>
-          <w:sz w:val="20"/>
-          <w:szCs w:val="20"/>
-        </w:rPr>
-        <w:t xml:space="preserve">, </w:t>
-      </w:r>
-      <w:proofErr w:type="spellStart"/>
-      <w:r>
-        <w:rPr>
-          <w:rFonts w:ascii="Courier New" w:hAnsi="Courier New" w:cs="Courier New"/>
-          <w:sz w:val="20"/>
-          <w:szCs w:val="20"/>
-        </w:rPr>
-        <w:t>X_test</w:t>
-      </w:r>
-      <w:proofErr w:type="spellEnd"/>
-      <w:r>
-        <w:rPr>
-          <w:rFonts w:ascii="Courier New" w:hAnsi="Courier New" w:cs="Courier New"/>
-          <w:sz w:val="20"/>
-          <w:szCs w:val="20"/>
-        </w:rPr>
-        <w:t xml:space="preserve">, </w:t>
-      </w:r>
-      <w:proofErr w:type="spellStart"/>
-      <w:r>
-        <w:rPr>
-          <w:rFonts w:ascii="Courier New" w:hAnsi="Courier New" w:cs="Courier New"/>
-          <w:sz w:val="20"/>
-          <w:szCs w:val="20"/>
-        </w:rPr>
-        <w:t>y_train</w:t>
-      </w:r>
-      <w:proofErr w:type="spellEnd"/>
-      <w:r>
-        <w:rPr>
-          <w:rFonts w:ascii="Courier New" w:hAnsi="Courier New" w:cs="Courier New"/>
-          <w:sz w:val="20"/>
-          <w:szCs w:val="20"/>
-        </w:rPr>
-        <w:t xml:space="preserve">, </w:t>
-      </w:r>
-      <w:proofErr w:type="spellStart"/>
-      <w:r>
-        <w:rPr>
-          <w:rFonts w:ascii="Courier New" w:hAnsi="Courier New" w:cs="Courier New"/>
-          <w:sz w:val="20"/>
-          <w:szCs w:val="20"/>
-        </w:rPr>
-        <w:t>y_test</w:t>
-      </w:r>
-      <w:proofErr w:type="spellEnd"/>
-      <w:r>
-        <w:rPr>
-          <w:rFonts w:ascii="Courier New" w:hAnsi="Courier New" w:cs="Courier New"/>
-          <w:sz w:val="20"/>
-          <w:szCs w:val="20"/>
-        </w:rPr>
-        <w:t xml:space="preserve"> = </w:t>
-      </w:r>
-      <w:proofErr w:type="spellStart"/>
-      <w:r>
-        <w:rPr>
-          <w:rFonts w:ascii="Courier New" w:hAnsi="Courier New" w:cs="Courier New"/>
-          <w:sz w:val="20"/>
-          <w:szCs w:val="20"/>
-        </w:rPr>
-        <w:t>train_test_</w:t>
-      </w:r>
-      <w:proofErr w:type="gramStart"/>
-      <w:r>
-        <w:rPr>
-          <w:rFonts w:ascii="Courier New" w:hAnsi="Courier New" w:cs="Courier New"/>
-          <w:sz w:val="20"/>
-          <w:szCs w:val="20"/>
-        </w:rPr>
-        <w:t>split</w:t>
-      </w:r>
-      <w:proofErr w:type="spellEnd"/>
-      <w:r>
-        <w:rPr>
-          <w:rFonts w:ascii="Courier New" w:hAnsi="Courier New" w:cs="Courier New"/>
-          <w:sz w:val="20"/>
-          <w:szCs w:val="20"/>
-        </w:rPr>
-        <w:t>(</w:t>
-      </w:r>
-      <w:proofErr w:type="gramEnd"/>
+        <w:t xml:space="preserve">    X_train, X_test, y_train, y_test = train_test_split(</w:t>
+      </w:r>
     </w:p>
     <w:p>
       <w:pPr>
@@ -4364,25 +3539,7 @@
           <w:sz w:val="20"/>
           <w:szCs w:val="20"/>
         </w:rPr>
-        <w:t xml:space="preserve">        data['</w:t>
-      </w:r>
-      <w:proofErr w:type="spellStart"/>
-      <w:r>
-        <w:rPr>
-          <w:rFonts w:ascii="Courier New" w:hAnsi="Courier New" w:cs="Courier New"/>
-          <w:sz w:val="20"/>
-          <w:szCs w:val="20"/>
-        </w:rPr>
-        <w:t>SentimentText</w:t>
-      </w:r>
-      <w:proofErr w:type="spellEnd"/>
-      <w:r>
-        <w:rPr>
-          <w:rFonts w:ascii="Courier New" w:hAnsi="Courier New" w:cs="Courier New"/>
-          <w:sz w:val="20"/>
-          <w:szCs w:val="20"/>
-        </w:rPr>
-        <w:t>'],</w:t>
+        <w:t xml:space="preserve">        data['SentimentText'],</w:t>
       </w:r>
     </w:p>
     <w:p>
@@ -4420,25 +3577,7 @@
           <w:sz w:val="20"/>
           <w:szCs w:val="20"/>
         </w:rPr>
-        <w:t xml:space="preserve">        </w:t>
-      </w:r>
-      <w:proofErr w:type="spellStart"/>
-      <w:r>
-        <w:rPr>
-          <w:rFonts w:ascii="Courier New" w:hAnsi="Courier New" w:cs="Courier New"/>
-          <w:sz w:val="20"/>
-          <w:szCs w:val="20"/>
-        </w:rPr>
-        <w:t>test_size</w:t>
-      </w:r>
-      <w:proofErr w:type="spellEnd"/>
-      <w:r>
-        <w:rPr>
-          <w:rFonts w:ascii="Courier New" w:hAnsi="Courier New" w:cs="Courier New"/>
-          <w:sz w:val="20"/>
-          <w:szCs w:val="20"/>
-        </w:rPr>
-        <w:t>=0.25</w:t>
+        <w:t xml:space="preserve">        test_size=0.25</w:t>
       </w:r>
     </w:p>
     <w:p>
@@ -4476,79 +3615,7 @@
           <w:sz w:val="20"/>
           <w:szCs w:val="20"/>
         </w:rPr>
-        <w:t xml:space="preserve">    </w:t>
-      </w:r>
-      <w:proofErr w:type="spellStart"/>
-      <w:r>
-        <w:rPr>
-          <w:rFonts w:ascii="Courier New" w:hAnsi="Courier New" w:cs="Courier New"/>
-          <w:sz w:val="20"/>
-          <w:szCs w:val="20"/>
-        </w:rPr>
-        <w:t>count_vect</w:t>
-      </w:r>
-      <w:proofErr w:type="spellEnd"/>
-      <w:r>
-        <w:rPr>
-          <w:rFonts w:ascii="Courier New" w:hAnsi="Courier New" w:cs="Courier New"/>
-          <w:sz w:val="20"/>
-          <w:szCs w:val="20"/>
-        </w:rPr>
-        <w:t xml:space="preserve"> = </w:t>
-      </w:r>
-      <w:proofErr w:type="spellStart"/>
-      <w:r>
-        <w:rPr>
-          <w:rFonts w:ascii="Courier New" w:hAnsi="Courier New" w:cs="Courier New"/>
-          <w:sz w:val="20"/>
-          <w:szCs w:val="20"/>
-        </w:rPr>
-        <w:t>CountVectorizer</w:t>
-      </w:r>
-      <w:proofErr w:type="spellEnd"/>
-      <w:r>
-        <w:rPr>
-          <w:rFonts w:ascii="Courier New" w:hAnsi="Courier New" w:cs="Courier New"/>
-          <w:sz w:val="20"/>
-          <w:szCs w:val="20"/>
-        </w:rPr>
-        <w:t>(</w:t>
-      </w:r>
-      <w:proofErr w:type="spellStart"/>
-      <w:r>
-        <w:rPr>
-          <w:rFonts w:ascii="Courier New" w:hAnsi="Courier New" w:cs="Courier New"/>
-          <w:sz w:val="20"/>
-          <w:szCs w:val="20"/>
-        </w:rPr>
-        <w:t>stop_words</w:t>
-      </w:r>
-      <w:proofErr w:type="spellEnd"/>
-      <w:r>
-        <w:rPr>
-          <w:rFonts w:ascii="Courier New" w:hAnsi="Courier New" w:cs="Courier New"/>
-          <w:sz w:val="20"/>
-          <w:szCs w:val="20"/>
-        </w:rPr>
-        <w:t>='</w:t>
-      </w:r>
-      <w:proofErr w:type="spellStart"/>
-      <w:r>
-        <w:rPr>
-          <w:rFonts w:ascii="Courier New" w:hAnsi="Courier New" w:cs="Courier New"/>
-          <w:sz w:val="20"/>
-          <w:szCs w:val="20"/>
-        </w:rPr>
-        <w:t>english</w:t>
-      </w:r>
-      <w:proofErr w:type="spellEnd"/>
-      <w:r>
-        <w:rPr>
-          <w:rFonts w:ascii="Courier New" w:hAnsi="Courier New" w:cs="Courier New"/>
-          <w:sz w:val="20"/>
-          <w:szCs w:val="20"/>
-        </w:rPr>
-        <w:t>')</w:t>
+        <w:t xml:space="preserve">    count_vect = CountVectorizer(stop_words='english')</w:t>
       </w:r>
     </w:p>
     <w:p>
@@ -4567,43 +3634,7 @@
           <w:sz w:val="20"/>
           <w:szCs w:val="20"/>
         </w:rPr>
-        <w:t xml:space="preserve">    bow = </w:t>
-      </w:r>
-      <w:proofErr w:type="spellStart"/>
-      <w:r>
-        <w:rPr>
-          <w:rFonts w:ascii="Courier New" w:hAnsi="Courier New" w:cs="Courier New"/>
-          <w:sz w:val="20"/>
-          <w:szCs w:val="20"/>
-        </w:rPr>
-        <w:t>count_vect.fit_transform</w:t>
-      </w:r>
-      <w:proofErr w:type="spellEnd"/>
-      <w:r>
-        <w:rPr>
-          <w:rFonts w:ascii="Courier New" w:hAnsi="Courier New" w:cs="Courier New"/>
-          <w:sz w:val="20"/>
-          <w:szCs w:val="20"/>
-        </w:rPr>
-        <w:t>(</w:t>
-      </w:r>
-      <w:proofErr w:type="spellStart"/>
-      <w:r>
-        <w:rPr>
-          <w:rFonts w:ascii="Courier New" w:hAnsi="Courier New" w:cs="Courier New"/>
-          <w:sz w:val="20"/>
-          <w:szCs w:val="20"/>
-        </w:rPr>
-        <w:t>X_train</w:t>
-      </w:r>
-      <w:proofErr w:type="spellEnd"/>
-      <w:r>
-        <w:rPr>
-          <w:rFonts w:ascii="Courier New" w:hAnsi="Courier New" w:cs="Courier New"/>
-          <w:sz w:val="20"/>
-          <w:szCs w:val="20"/>
-        </w:rPr>
-        <w:t>)</w:t>
+        <w:t xml:space="preserve">    bow = count_vect.fit_transform(X_train)</w:t>
       </w:r>
     </w:p>
     <w:p>
@@ -4622,53 +3653,7 @@
           <w:sz w:val="20"/>
           <w:szCs w:val="20"/>
         </w:rPr>
-        <w:t xml:space="preserve">    </w:t>
-      </w:r>
-      <w:proofErr w:type="spellStart"/>
-      <w:r>
-        <w:rPr>
-          <w:rFonts w:ascii="Courier New" w:hAnsi="Courier New" w:cs="Courier New"/>
-          <w:sz w:val="20"/>
-          <w:szCs w:val="20"/>
-        </w:rPr>
-        <w:t>tfidf_transformer</w:t>
-      </w:r>
-      <w:proofErr w:type="spellEnd"/>
-      <w:r>
-        <w:rPr>
-          <w:rFonts w:ascii="Courier New" w:hAnsi="Courier New" w:cs="Courier New"/>
-          <w:sz w:val="20"/>
-          <w:szCs w:val="20"/>
-        </w:rPr>
-        <w:t xml:space="preserve"> = </w:t>
-      </w:r>
-      <w:proofErr w:type="spellStart"/>
-      <w:proofErr w:type="gramStart"/>
-      <w:r>
-        <w:rPr>
-          <w:rFonts w:ascii="Courier New" w:hAnsi="Courier New" w:cs="Courier New"/>
-          <w:sz w:val="20"/>
-          <w:szCs w:val="20"/>
-        </w:rPr>
-        <w:t>TfidfTransformer</w:t>
-      </w:r>
-      <w:proofErr w:type="spellEnd"/>
-      <w:r>
-        <w:rPr>
-          <w:rFonts w:ascii="Courier New" w:hAnsi="Courier New" w:cs="Courier New"/>
-          <w:sz w:val="20"/>
-          <w:szCs w:val="20"/>
-        </w:rPr>
-        <w:t>(</w:t>
-      </w:r>
-      <w:proofErr w:type="gramEnd"/>
-      <w:r>
-        <w:rPr>
-          <w:rFonts w:ascii="Courier New" w:hAnsi="Courier New" w:cs="Courier New"/>
-          <w:sz w:val="20"/>
-          <w:szCs w:val="20"/>
-        </w:rPr>
-        <w:t>)</w:t>
+        <w:t xml:space="preserve">    tfidf_transformer = TfidfTransformer()</w:t>
       </w:r>
     </w:p>
     <w:p>
@@ -4687,43 +3672,7 @@
           <w:sz w:val="20"/>
           <w:szCs w:val="20"/>
         </w:rPr>
-        <w:t xml:space="preserve">    </w:t>
-      </w:r>
-      <w:proofErr w:type="spellStart"/>
-      <w:r>
-        <w:rPr>
-          <w:rFonts w:ascii="Courier New" w:hAnsi="Courier New" w:cs="Courier New"/>
-          <w:sz w:val="20"/>
-          <w:szCs w:val="20"/>
-        </w:rPr>
-        <w:t>X_train_tfidf</w:t>
-      </w:r>
-      <w:proofErr w:type="spellEnd"/>
-      <w:r>
-        <w:rPr>
-          <w:rFonts w:ascii="Courier New" w:hAnsi="Courier New" w:cs="Courier New"/>
-          <w:sz w:val="20"/>
-          <w:szCs w:val="20"/>
-        </w:rPr>
-        <w:t xml:space="preserve"> = </w:t>
-      </w:r>
-      <w:proofErr w:type="spellStart"/>
-      <w:r>
-        <w:rPr>
-          <w:rFonts w:ascii="Courier New" w:hAnsi="Courier New" w:cs="Courier New"/>
-          <w:sz w:val="20"/>
-          <w:szCs w:val="20"/>
-        </w:rPr>
-        <w:t>tfidf_transformer.fit_transform</w:t>
-      </w:r>
-      <w:proofErr w:type="spellEnd"/>
-      <w:r>
-        <w:rPr>
-          <w:rFonts w:ascii="Courier New" w:hAnsi="Courier New" w:cs="Courier New"/>
-          <w:sz w:val="20"/>
-          <w:szCs w:val="20"/>
-        </w:rPr>
-        <w:t>(bow)</w:t>
+        <w:t xml:space="preserve">    X_train_tfidf = tfidf_transformer.fit_transform(bow)</w:t>
       </w:r>
     </w:p>
     <w:p>
@@ -4753,89 +3702,7 @@
           <w:sz w:val="20"/>
           <w:szCs w:val="20"/>
         </w:rPr>
-        <w:t xml:space="preserve">    </w:t>
-      </w:r>
-      <w:proofErr w:type="spellStart"/>
-      <w:r>
-        <w:rPr>
-          <w:rFonts w:ascii="Courier New" w:hAnsi="Courier New" w:cs="Courier New"/>
-          <w:sz w:val="20"/>
-          <w:szCs w:val="20"/>
-        </w:rPr>
-        <w:t>clf</w:t>
-      </w:r>
-      <w:proofErr w:type="spellEnd"/>
-      <w:r>
-        <w:rPr>
-          <w:rFonts w:ascii="Courier New" w:hAnsi="Courier New" w:cs="Courier New"/>
-          <w:sz w:val="20"/>
-          <w:szCs w:val="20"/>
-        </w:rPr>
-        <w:t xml:space="preserve"> = </w:t>
-      </w:r>
-      <w:proofErr w:type="spellStart"/>
-      <w:proofErr w:type="gramStart"/>
-      <w:r>
-        <w:rPr>
-          <w:rFonts w:ascii="Courier New" w:hAnsi="Courier New" w:cs="Courier New"/>
-          <w:sz w:val="20"/>
-          <w:szCs w:val="20"/>
-        </w:rPr>
-        <w:t>MultinomialNB</w:t>
-      </w:r>
-      <w:proofErr w:type="spellEnd"/>
-      <w:r>
-        <w:rPr>
-          <w:rFonts w:ascii="Courier New" w:hAnsi="Courier New" w:cs="Courier New"/>
-          <w:sz w:val="20"/>
-          <w:szCs w:val="20"/>
-        </w:rPr>
-        <w:t>(</w:t>
-      </w:r>
-      <w:proofErr w:type="gramEnd"/>
-      <w:r>
-        <w:rPr>
-          <w:rFonts w:ascii="Courier New" w:hAnsi="Courier New" w:cs="Courier New"/>
-          <w:sz w:val="20"/>
-          <w:szCs w:val="20"/>
-        </w:rPr>
-        <w:t>).fit(</w:t>
-      </w:r>
-      <w:proofErr w:type="spellStart"/>
-      <w:r>
-        <w:rPr>
-          <w:rFonts w:ascii="Courier New" w:hAnsi="Courier New" w:cs="Courier New"/>
-          <w:sz w:val="20"/>
-          <w:szCs w:val="20"/>
-        </w:rPr>
-        <w:t>X_train_tfidf</w:t>
-      </w:r>
-      <w:proofErr w:type="spellEnd"/>
-      <w:r>
-        <w:rPr>
-          <w:rFonts w:ascii="Courier New" w:hAnsi="Courier New" w:cs="Courier New"/>
-          <w:sz w:val="20"/>
-          <w:szCs w:val="20"/>
-        </w:rPr>
-        <w:t xml:space="preserve">, </w:t>
-      </w:r>
-      <w:proofErr w:type="spellStart"/>
-      <w:r>
-        <w:rPr>
-          <w:rFonts w:ascii="Courier New" w:hAnsi="Courier New" w:cs="Courier New"/>
-          <w:sz w:val="20"/>
-          <w:szCs w:val="20"/>
-        </w:rPr>
-        <w:t>y_train</w:t>
-      </w:r>
-      <w:proofErr w:type="spellEnd"/>
-      <w:r>
-        <w:rPr>
-          <w:rFonts w:ascii="Courier New" w:hAnsi="Courier New" w:cs="Courier New"/>
-          <w:sz w:val="20"/>
-          <w:szCs w:val="20"/>
-        </w:rPr>
-        <w:t>)</w:t>
+        <w:t xml:space="preserve">    clf = MultinomialNB().fit(X_train_tfidf, y_train)</w:t>
       </w:r>
     </w:p>
     <w:p>
@@ -4885,25 +3752,7 @@
           <w:sz w:val="20"/>
           <w:szCs w:val="20"/>
         </w:rPr>
-        <w:t xml:space="preserve">    for item in list(</w:t>
-      </w:r>
-      <w:proofErr w:type="spellStart"/>
-      <w:r>
-        <w:rPr>
-          <w:rFonts w:ascii="Courier New" w:hAnsi="Courier New" w:cs="Courier New"/>
-          <w:sz w:val="20"/>
-          <w:szCs w:val="20"/>
-        </w:rPr>
-        <w:t>X_test</w:t>
-      </w:r>
-      <w:proofErr w:type="spellEnd"/>
-      <w:r>
-        <w:rPr>
-          <w:rFonts w:ascii="Courier New" w:hAnsi="Courier New" w:cs="Courier New"/>
-          <w:sz w:val="20"/>
-          <w:szCs w:val="20"/>
-        </w:rPr>
-        <w:t>):</w:t>
+        <w:t xml:space="preserve">    for item in list(X_test):</w:t>
       </w:r>
     </w:p>
     <w:p>
@@ -4922,35 +3771,7 @@
           <w:sz w:val="20"/>
           <w:szCs w:val="20"/>
         </w:rPr>
-        <w:t xml:space="preserve">        prediction = </w:t>
-      </w:r>
-      <w:proofErr w:type="spellStart"/>
-      <w:r>
-        <w:rPr>
-          <w:rFonts w:ascii="Courier New" w:hAnsi="Courier New" w:cs="Courier New"/>
-          <w:sz w:val="20"/>
-          <w:szCs w:val="20"/>
-        </w:rPr>
-        <w:t>count_</w:t>
-      </w:r>
-      <w:proofErr w:type="gramStart"/>
-      <w:r>
-        <w:rPr>
-          <w:rFonts w:ascii="Courier New" w:hAnsi="Courier New" w:cs="Courier New"/>
-          <w:sz w:val="20"/>
-          <w:szCs w:val="20"/>
-        </w:rPr>
-        <w:t>vect.transform</w:t>
-      </w:r>
-      <w:proofErr w:type="spellEnd"/>
-      <w:proofErr w:type="gramEnd"/>
-      <w:r>
-        <w:rPr>
-          <w:rFonts w:ascii="Courier New" w:hAnsi="Courier New" w:cs="Courier New"/>
-          <w:sz w:val="20"/>
-          <w:szCs w:val="20"/>
-        </w:rPr>
-        <w:t>([item])</w:t>
+        <w:t xml:space="preserve">        prediction = count_vect.transform([item])</w:t>
       </w:r>
     </w:p>
     <w:p>
@@ -4969,27 +3790,7 @@
           <w:sz w:val="20"/>
           <w:szCs w:val="20"/>
         </w:rPr>
-        <w:t xml:space="preserve">        </w:t>
-      </w:r>
-      <w:proofErr w:type="spellStart"/>
-      <w:proofErr w:type="gramStart"/>
-      <w:r>
-        <w:rPr>
-          <w:rFonts w:ascii="Courier New" w:hAnsi="Courier New" w:cs="Courier New"/>
-          <w:sz w:val="20"/>
-          <w:szCs w:val="20"/>
-        </w:rPr>
-        <w:t>predictions.append</w:t>
-      </w:r>
-      <w:proofErr w:type="spellEnd"/>
-      <w:proofErr w:type="gramEnd"/>
-      <w:r>
-        <w:rPr>
-          <w:rFonts w:ascii="Courier New" w:hAnsi="Courier New" w:cs="Courier New"/>
-          <w:sz w:val="20"/>
-          <w:szCs w:val="20"/>
-        </w:rPr>
-        <w:t>(</w:t>
+        <w:t xml:space="preserve">        predictions.append(</w:t>
       </w:r>
     </w:p>
     <w:p>
@@ -5008,45 +3809,7 @@
           <w:sz w:val="20"/>
           <w:szCs w:val="20"/>
         </w:rPr>
-        <w:t xml:space="preserve">            </w:t>
-      </w:r>
-      <w:proofErr w:type="spellStart"/>
-      <w:proofErr w:type="gramStart"/>
-      <w:r>
-        <w:rPr>
-          <w:rFonts w:ascii="Courier New" w:hAnsi="Courier New" w:cs="Courier New"/>
-          <w:sz w:val="20"/>
-          <w:szCs w:val="20"/>
-        </w:rPr>
-        <w:t>clf.predict</w:t>
-      </w:r>
-      <w:proofErr w:type="spellEnd"/>
-      <w:proofErr w:type="gramEnd"/>
-      <w:r>
-        <w:rPr>
-          <w:rFonts w:ascii="Courier New" w:hAnsi="Courier New" w:cs="Courier New"/>
-          <w:sz w:val="20"/>
-          <w:szCs w:val="20"/>
-        </w:rPr>
-        <w:t>(</w:t>
-      </w:r>
-      <w:proofErr w:type="spellStart"/>
-      <w:r>
-        <w:rPr>
-          <w:rFonts w:ascii="Courier New" w:hAnsi="Courier New" w:cs="Courier New"/>
-          <w:sz w:val="20"/>
-          <w:szCs w:val="20"/>
-        </w:rPr>
-        <w:t>tfidf_transformer.fit_transform</w:t>
-      </w:r>
-      <w:proofErr w:type="spellEnd"/>
-      <w:r>
-        <w:rPr>
-          <w:rFonts w:ascii="Courier New" w:hAnsi="Courier New" w:cs="Courier New"/>
-          <w:sz w:val="20"/>
-          <w:szCs w:val="20"/>
-        </w:rPr>
-        <w:t>(prediction))</w:t>
+        <w:t xml:space="preserve">            clf.predict(tfidf_transformer.fit_transform(prediction))</w:t>
       </w:r>
     </w:p>
     <w:p>
@@ -5084,25 +3847,7 @@
           <w:sz w:val="20"/>
           <w:szCs w:val="20"/>
         </w:rPr>
-        <w:t xml:space="preserve">    </w:t>
-      </w:r>
-      <w:proofErr w:type="gramStart"/>
-      <w:r>
-        <w:rPr>
-          <w:rFonts w:ascii="Courier New" w:hAnsi="Courier New" w:cs="Courier New"/>
-          <w:sz w:val="20"/>
-          <w:szCs w:val="20"/>
-        </w:rPr>
-        <w:t>return(</w:t>
-      </w:r>
-      <w:proofErr w:type="gramEnd"/>
-      <w:r>
-        <w:rPr>
-          <w:rFonts w:ascii="Courier New" w:hAnsi="Courier New" w:cs="Courier New"/>
-          <w:sz w:val="20"/>
-          <w:szCs w:val="20"/>
-        </w:rPr>
-        <w:t>{</w:t>
+        <w:t xml:space="preserve">    return({</w:t>
       </w:r>
     </w:p>
     <w:p>
@@ -5121,25 +3866,7 @@
           <w:sz w:val="20"/>
           <w:szCs w:val="20"/>
         </w:rPr>
-        <w:t xml:space="preserve">        'model': </w:t>
-      </w:r>
-      <w:proofErr w:type="spellStart"/>
-      <w:r>
-        <w:rPr>
-          <w:rFonts w:ascii="Courier New" w:hAnsi="Courier New" w:cs="Courier New"/>
-          <w:sz w:val="20"/>
-          <w:szCs w:val="20"/>
-        </w:rPr>
-        <w:t>clf</w:t>
-      </w:r>
-      <w:proofErr w:type="spellEnd"/>
-      <w:r>
-        <w:rPr>
-          <w:rFonts w:ascii="Courier New" w:hAnsi="Courier New" w:cs="Courier New"/>
-          <w:sz w:val="20"/>
-          <w:szCs w:val="20"/>
-        </w:rPr>
-        <w:t>,</w:t>
+        <w:t xml:space="preserve">        'model': clf,</w:t>
       </w:r>
     </w:p>
     <w:p>
@@ -5158,25 +3885,7 @@
           <w:sz w:val="20"/>
           <w:szCs w:val="20"/>
         </w:rPr>
-        <w:t xml:space="preserve">        'actual': </w:t>
-      </w:r>
-      <w:proofErr w:type="spellStart"/>
-      <w:r>
-        <w:rPr>
-          <w:rFonts w:ascii="Courier New" w:hAnsi="Courier New" w:cs="Courier New"/>
-          <w:sz w:val="20"/>
-          <w:szCs w:val="20"/>
-        </w:rPr>
-        <w:t>y_test</w:t>
-      </w:r>
-      <w:proofErr w:type="spellEnd"/>
-      <w:r>
-        <w:rPr>
-          <w:rFonts w:ascii="Courier New" w:hAnsi="Courier New" w:cs="Courier New"/>
-          <w:sz w:val="20"/>
-          <w:szCs w:val="20"/>
-        </w:rPr>
-        <w:t>,</w:t>
+        <w:t xml:space="preserve">        'actual': y_test,</w:t>
       </w:r>
     </w:p>
     <w:p>
@@ -5256,115 +3965,25 @@
           <w:sz w:val="20"/>
           <w:szCs w:val="20"/>
         </w:rPr>
-        <w:t xml:space="preserve">def </w:t>
-      </w:r>
-      <w:proofErr w:type="spellStart"/>
-      <w:r>
-        <w:rPr>
-          <w:rFonts w:ascii="Courier New" w:hAnsi="Courier New" w:cs="Courier New"/>
-          <w:sz w:val="20"/>
-          <w:szCs w:val="20"/>
-        </w:rPr>
-        <w:t>time_df</w:t>
-      </w:r>
-      <w:proofErr w:type="spellEnd"/>
-      <w:r>
-        <w:rPr>
-          <w:rFonts w:ascii="Courier New" w:hAnsi="Courier New" w:cs="Courier New"/>
-          <w:sz w:val="20"/>
-          <w:szCs w:val="20"/>
-        </w:rPr>
-        <w:t>(</w:t>
-      </w:r>
-      <w:proofErr w:type="spellStart"/>
-      <w:r>
-        <w:rPr>
-          <w:rFonts w:ascii="Courier New" w:hAnsi="Courier New" w:cs="Courier New"/>
-          <w:sz w:val="20"/>
-          <w:szCs w:val="20"/>
-        </w:rPr>
-        <w:t>fp</w:t>
-      </w:r>
-      <w:proofErr w:type="spellEnd"/>
-      <w:r>
-        <w:rPr>
-          <w:rFonts w:ascii="Courier New" w:hAnsi="Courier New" w:cs="Courier New"/>
-          <w:sz w:val="20"/>
-          <w:szCs w:val="20"/>
-        </w:rPr>
-        <w:t>='</w:t>
-      </w:r>
-      <w:proofErr w:type="gramStart"/>
-      <w:r>
-        <w:rPr>
-          <w:rFonts w:ascii="Courier New" w:hAnsi="Courier New" w:cs="Courier New"/>
-          <w:sz w:val="20"/>
-          <w:szCs w:val="20"/>
-        </w:rPr>
-        <w:t>{}/data/sample-</w:t>
-      </w:r>
-      <w:proofErr w:type="spellStart"/>
-      <w:r>
-        <w:rPr>
-          <w:rFonts w:ascii="Courier New" w:hAnsi="Courier New" w:cs="Courier New"/>
-          <w:sz w:val="20"/>
-          <w:szCs w:val="20"/>
-        </w:rPr>
-        <w:t>sentiment.csv</w:t>
-      </w:r>
-      <w:proofErr w:type="gramEnd"/>
-      <w:r>
-        <w:rPr>
-          <w:rFonts w:ascii="Courier New" w:hAnsi="Courier New" w:cs="Courier New"/>
-          <w:sz w:val="20"/>
-          <w:szCs w:val="20"/>
-        </w:rPr>
-        <w:t>'.format</w:t>
-      </w:r>
-      <w:proofErr w:type="spellEnd"/>
-      <w:r>
-        <w:rPr>
-          <w:rFonts w:ascii="Courier New" w:hAnsi="Courier New" w:cs="Courier New"/>
-          <w:sz w:val="20"/>
-          <w:szCs w:val="20"/>
-        </w:rPr>
-        <w:t>(</w:t>
-      </w:r>
-    </w:p>
-    <w:p>
-      <w:pPr>
-        <w:ind w:left="720"/>
-        <w:rPr>
-          <w:rFonts w:ascii="Courier New" w:hAnsi="Courier New" w:cs="Courier New"/>
-          <w:sz w:val="20"/>
-          <w:szCs w:val="20"/>
-        </w:rPr>
-      </w:pPr>
-      <w:r>
-        <w:rPr>
-          <w:rFonts w:ascii="Courier New" w:hAnsi="Courier New" w:cs="Courier New"/>
-          <w:sz w:val="20"/>
-          <w:szCs w:val="20"/>
-        </w:rPr>
-        <w:t xml:space="preserve">    Path(__file__</w:t>
-      </w:r>
-      <w:proofErr w:type="gramStart"/>
-      <w:r>
-        <w:rPr>
-          <w:rFonts w:ascii="Courier New" w:hAnsi="Courier New" w:cs="Courier New"/>
-          <w:sz w:val="20"/>
-          <w:szCs w:val="20"/>
-        </w:rPr>
-        <w:t>).resolve</w:t>
-      </w:r>
-      <w:proofErr w:type="gramEnd"/>
-      <w:r>
-        <w:rPr>
-          <w:rFonts w:ascii="Courier New" w:hAnsi="Courier New" w:cs="Courier New"/>
-          <w:sz w:val="20"/>
-          <w:szCs w:val="20"/>
-        </w:rPr>
-        <w:t>().parents[1]</w:t>
+        <w:t>def time_df(fp='{}/data/sample-sentiment.csv'.format(</w:t>
+      </w:r>
+    </w:p>
+    <w:p>
+      <w:pPr>
+        <w:ind w:left="720"/>
+        <w:rPr>
+          <w:rFonts w:ascii="Courier New" w:hAnsi="Courier New" w:cs="Courier New"/>
+          <w:sz w:val="20"/>
+          <w:szCs w:val="20"/>
+        </w:rPr>
+      </w:pPr>
+      <w:r>
+        <w:rPr>
+          <w:rFonts w:ascii="Courier New" w:hAnsi="Courier New" w:cs="Courier New"/>
+          <w:sz w:val="20"/>
+          <w:szCs w:val="20"/>
+        </w:rPr>
+        <w:t xml:space="preserve">    Path(__file__).resolve().parents[1]</w:t>
       </w:r>
     </w:p>
     <w:p>
@@ -5400,783 +4019,251 @@
           <w:sz w:val="20"/>
           <w:szCs w:val="20"/>
         </w:rPr>
-        <w:t xml:space="preserve">    </w:t>
-      </w:r>
-      <w:proofErr w:type="spellStart"/>
-      <w:r>
-        <w:rPr>
-          <w:rFonts w:ascii="Courier New" w:hAnsi="Courier New" w:cs="Courier New"/>
-          <w:sz w:val="20"/>
-          <w:szCs w:val="20"/>
-        </w:rPr>
-        <w:t>start_pd</w:t>
-      </w:r>
-      <w:proofErr w:type="spellEnd"/>
-      <w:r>
-        <w:rPr>
-          <w:rFonts w:ascii="Courier New" w:hAnsi="Courier New" w:cs="Courier New"/>
-          <w:sz w:val="20"/>
-          <w:szCs w:val="20"/>
-        </w:rPr>
-        <w:t xml:space="preserve"> = </w:t>
-      </w:r>
-      <w:proofErr w:type="spellStart"/>
-      <w:proofErr w:type="gramStart"/>
-      <w:r>
-        <w:rPr>
-          <w:rFonts w:ascii="Courier New" w:hAnsi="Courier New" w:cs="Courier New"/>
-          <w:sz w:val="20"/>
-          <w:szCs w:val="20"/>
-        </w:rPr>
-        <w:t>time.time</w:t>
-      </w:r>
-      <w:proofErr w:type="spellEnd"/>
-      <w:proofErr w:type="gramEnd"/>
-      <w:r>
-        <w:rPr>
-          <w:rFonts w:ascii="Courier New" w:hAnsi="Courier New" w:cs="Courier New"/>
-          <w:sz w:val="20"/>
-          <w:szCs w:val="20"/>
-        </w:rPr>
-        <w:t>()</w:t>
-      </w:r>
-    </w:p>
-    <w:p>
-      <w:pPr>
-        <w:ind w:left="720"/>
-        <w:rPr>
-          <w:rFonts w:ascii="Courier New" w:hAnsi="Courier New" w:cs="Courier New"/>
-          <w:sz w:val="20"/>
-          <w:szCs w:val="20"/>
-        </w:rPr>
-      </w:pPr>
-      <w:r>
-        <w:rPr>
-          <w:rFonts w:ascii="Courier New" w:hAnsi="Courier New" w:cs="Courier New"/>
-          <w:sz w:val="20"/>
-          <w:szCs w:val="20"/>
-        </w:rPr>
-        <w:t xml:space="preserve">    </w:t>
-      </w:r>
-      <w:proofErr w:type="spellStart"/>
-      <w:r>
-        <w:rPr>
-          <w:rFonts w:ascii="Courier New" w:hAnsi="Courier New" w:cs="Courier New"/>
-          <w:sz w:val="20"/>
-          <w:szCs w:val="20"/>
-        </w:rPr>
-        <w:t>df_pd</w:t>
-      </w:r>
-      <w:proofErr w:type="spellEnd"/>
-      <w:r>
-        <w:rPr>
-          <w:rFonts w:ascii="Courier New" w:hAnsi="Courier New" w:cs="Courier New"/>
-          <w:sz w:val="20"/>
-          <w:szCs w:val="20"/>
-        </w:rPr>
-        <w:t xml:space="preserve"> = </w:t>
-      </w:r>
-      <w:proofErr w:type="spellStart"/>
-      <w:proofErr w:type="gramStart"/>
-      <w:r>
-        <w:rPr>
-          <w:rFonts w:ascii="Courier New" w:hAnsi="Courier New" w:cs="Courier New"/>
-          <w:sz w:val="20"/>
-          <w:szCs w:val="20"/>
-        </w:rPr>
-        <w:t>pd.read</w:t>
-      </w:r>
-      <w:proofErr w:type="gramEnd"/>
-      <w:r>
-        <w:rPr>
-          <w:rFonts w:ascii="Courier New" w:hAnsi="Courier New" w:cs="Courier New"/>
-          <w:sz w:val="20"/>
-          <w:szCs w:val="20"/>
-        </w:rPr>
-        <w:t>_csv</w:t>
-      </w:r>
-      <w:proofErr w:type="spellEnd"/>
-      <w:r>
-        <w:rPr>
-          <w:rFonts w:ascii="Courier New" w:hAnsi="Courier New" w:cs="Courier New"/>
-          <w:sz w:val="20"/>
-          <w:szCs w:val="20"/>
-        </w:rPr>
-        <w:t>(</w:t>
-      </w:r>
-      <w:proofErr w:type="spellStart"/>
-      <w:r>
-        <w:rPr>
-          <w:rFonts w:ascii="Courier New" w:hAnsi="Courier New" w:cs="Courier New"/>
-          <w:sz w:val="20"/>
-          <w:szCs w:val="20"/>
-        </w:rPr>
-        <w:t>fp</w:t>
-      </w:r>
-      <w:proofErr w:type="spellEnd"/>
-      <w:r>
-        <w:rPr>
-          <w:rFonts w:ascii="Courier New" w:hAnsi="Courier New" w:cs="Courier New"/>
-          <w:sz w:val="20"/>
-          <w:szCs w:val="20"/>
-        </w:rPr>
-        <w:t>)</w:t>
-      </w:r>
-    </w:p>
-    <w:p>
-      <w:pPr>
-        <w:ind w:left="720"/>
-        <w:rPr>
-          <w:rFonts w:ascii="Courier New" w:hAnsi="Courier New" w:cs="Courier New"/>
-          <w:sz w:val="20"/>
-          <w:szCs w:val="20"/>
-        </w:rPr>
-      </w:pPr>
-      <w:r>
-        <w:rPr>
-          <w:rFonts w:ascii="Courier New" w:hAnsi="Courier New" w:cs="Courier New"/>
-          <w:sz w:val="20"/>
-          <w:szCs w:val="20"/>
-        </w:rPr>
-        <w:t xml:space="preserve">    </w:t>
-      </w:r>
-      <w:proofErr w:type="spellStart"/>
-      <w:r>
-        <w:rPr>
-          <w:rFonts w:ascii="Courier New" w:hAnsi="Courier New" w:cs="Courier New"/>
-          <w:sz w:val="20"/>
-          <w:szCs w:val="20"/>
-        </w:rPr>
-        <w:t>pd_time</w:t>
-      </w:r>
-      <w:proofErr w:type="spellEnd"/>
-      <w:r>
-        <w:rPr>
-          <w:rFonts w:ascii="Courier New" w:hAnsi="Courier New" w:cs="Courier New"/>
-          <w:sz w:val="20"/>
-          <w:szCs w:val="20"/>
-        </w:rPr>
-        <w:t xml:space="preserve"> = </w:t>
-      </w:r>
-      <w:proofErr w:type="spellStart"/>
-      <w:proofErr w:type="gramStart"/>
-      <w:r>
-        <w:rPr>
-          <w:rFonts w:ascii="Courier New" w:hAnsi="Courier New" w:cs="Courier New"/>
-          <w:sz w:val="20"/>
-          <w:szCs w:val="20"/>
-        </w:rPr>
-        <w:t>time.time</w:t>
-      </w:r>
-      <w:proofErr w:type="spellEnd"/>
-      <w:proofErr w:type="gramEnd"/>
-      <w:r>
-        <w:rPr>
-          <w:rFonts w:ascii="Courier New" w:hAnsi="Courier New" w:cs="Courier New"/>
-          <w:sz w:val="20"/>
-          <w:szCs w:val="20"/>
-        </w:rPr>
-        <w:t xml:space="preserve">() - </w:t>
-      </w:r>
-      <w:proofErr w:type="spellStart"/>
-      <w:r>
-        <w:rPr>
-          <w:rFonts w:ascii="Courier New" w:hAnsi="Courier New" w:cs="Courier New"/>
-          <w:sz w:val="20"/>
-          <w:szCs w:val="20"/>
-        </w:rPr>
-        <w:t>start_pd</w:t>
-      </w:r>
-      <w:proofErr w:type="spellEnd"/>
-    </w:p>
-    <w:p>
-      <w:pPr>
-        <w:rPr>
-          <w:rFonts w:ascii="Courier New" w:hAnsi="Courier New" w:cs="Courier New"/>
-          <w:sz w:val="20"/>
-          <w:szCs w:val="20"/>
-        </w:rPr>
-      </w:pPr>
-    </w:p>
-    <w:p>
-      <w:pPr>
-        <w:ind w:left="720"/>
-        <w:rPr>
-          <w:rFonts w:ascii="Courier New" w:hAnsi="Courier New" w:cs="Courier New"/>
-          <w:sz w:val="20"/>
-          <w:szCs w:val="20"/>
-        </w:rPr>
-      </w:pPr>
-      <w:r>
-        <w:rPr>
-          <w:rFonts w:ascii="Courier New" w:hAnsi="Courier New" w:cs="Courier New"/>
-          <w:sz w:val="20"/>
-          <w:szCs w:val="20"/>
-        </w:rPr>
-        <w:t xml:space="preserve">    </w:t>
-      </w:r>
-      <w:proofErr w:type="spellStart"/>
-      <w:r>
-        <w:rPr>
-          <w:rFonts w:ascii="Courier New" w:hAnsi="Courier New" w:cs="Courier New"/>
-          <w:sz w:val="20"/>
-          <w:szCs w:val="20"/>
-        </w:rPr>
-        <w:t>start_np</w:t>
-      </w:r>
-      <w:proofErr w:type="spellEnd"/>
-      <w:r>
-        <w:rPr>
-          <w:rFonts w:ascii="Courier New" w:hAnsi="Courier New" w:cs="Courier New"/>
-          <w:sz w:val="20"/>
-          <w:szCs w:val="20"/>
-        </w:rPr>
-        <w:t xml:space="preserve"> = </w:t>
-      </w:r>
-      <w:proofErr w:type="spellStart"/>
-      <w:proofErr w:type="gramStart"/>
-      <w:r>
-        <w:rPr>
-          <w:rFonts w:ascii="Courier New" w:hAnsi="Courier New" w:cs="Courier New"/>
-          <w:sz w:val="20"/>
-          <w:szCs w:val="20"/>
-        </w:rPr>
-        <w:t>time.time</w:t>
-      </w:r>
-      <w:proofErr w:type="spellEnd"/>
-      <w:proofErr w:type="gramEnd"/>
-      <w:r>
-        <w:rPr>
-          <w:rFonts w:ascii="Courier New" w:hAnsi="Courier New" w:cs="Courier New"/>
-          <w:sz w:val="20"/>
-          <w:szCs w:val="20"/>
-        </w:rPr>
-        <w:t>()</w:t>
-      </w:r>
-    </w:p>
-    <w:p>
-      <w:pPr>
-        <w:ind w:left="720"/>
-        <w:rPr>
-          <w:rFonts w:ascii="Courier New" w:hAnsi="Courier New" w:cs="Courier New"/>
-          <w:sz w:val="20"/>
-          <w:szCs w:val="20"/>
-        </w:rPr>
-      </w:pPr>
-      <w:r>
-        <w:rPr>
-          <w:rFonts w:ascii="Courier New" w:hAnsi="Courier New" w:cs="Courier New"/>
-          <w:sz w:val="20"/>
-          <w:szCs w:val="20"/>
-        </w:rPr>
-        <w:t xml:space="preserve">    with </w:t>
-      </w:r>
-      <w:proofErr w:type="gramStart"/>
-      <w:r>
-        <w:rPr>
-          <w:rFonts w:ascii="Courier New" w:hAnsi="Courier New" w:cs="Courier New"/>
-          <w:sz w:val="20"/>
-          <w:szCs w:val="20"/>
-        </w:rPr>
-        <w:t>open(</w:t>
-      </w:r>
-      <w:proofErr w:type="spellStart"/>
-      <w:proofErr w:type="gramEnd"/>
-      <w:r>
-        <w:rPr>
-          <w:rFonts w:ascii="Courier New" w:hAnsi="Courier New" w:cs="Courier New"/>
-          <w:sz w:val="20"/>
-          <w:szCs w:val="20"/>
-        </w:rPr>
-        <w:t>fp</w:t>
-      </w:r>
-      <w:proofErr w:type="spellEnd"/>
-      <w:r>
-        <w:rPr>
-          <w:rFonts w:ascii="Courier New" w:hAnsi="Courier New" w:cs="Courier New"/>
-          <w:sz w:val="20"/>
-          <w:szCs w:val="20"/>
-        </w:rPr>
-        <w:t>, 'r') as f:</w:t>
-      </w:r>
-    </w:p>
-    <w:p>
-      <w:pPr>
-        <w:ind w:left="720"/>
-        <w:rPr>
-          <w:rFonts w:ascii="Courier New" w:hAnsi="Courier New" w:cs="Courier New"/>
-          <w:sz w:val="20"/>
-          <w:szCs w:val="20"/>
-        </w:rPr>
-      </w:pPr>
-      <w:r>
-        <w:rPr>
-          <w:rFonts w:ascii="Courier New" w:hAnsi="Courier New" w:cs="Courier New"/>
-          <w:sz w:val="20"/>
-          <w:szCs w:val="20"/>
-        </w:rPr>
-        <w:t xml:space="preserve">        data = </w:t>
-      </w:r>
-      <w:proofErr w:type="gramStart"/>
-      <w:r>
-        <w:rPr>
-          <w:rFonts w:ascii="Courier New" w:hAnsi="Courier New" w:cs="Courier New"/>
-          <w:sz w:val="20"/>
-          <w:szCs w:val="20"/>
-        </w:rPr>
-        <w:t>list(</w:t>
-      </w:r>
-      <w:proofErr w:type="spellStart"/>
-      <w:proofErr w:type="gramEnd"/>
-      <w:r>
-        <w:rPr>
-          <w:rFonts w:ascii="Courier New" w:hAnsi="Courier New" w:cs="Courier New"/>
-          <w:sz w:val="20"/>
-          <w:szCs w:val="20"/>
-        </w:rPr>
-        <w:t>csv.reader</w:t>
-      </w:r>
-      <w:proofErr w:type="spellEnd"/>
-      <w:r>
-        <w:rPr>
-          <w:rFonts w:ascii="Courier New" w:hAnsi="Courier New" w:cs="Courier New"/>
-          <w:sz w:val="20"/>
-          <w:szCs w:val="20"/>
-        </w:rPr>
-        <w:t>(f, delimiter=','))</w:t>
-      </w:r>
-    </w:p>
-    <w:p>
-      <w:pPr>
-        <w:ind w:left="720"/>
-        <w:rPr>
-          <w:rFonts w:ascii="Courier New" w:hAnsi="Courier New" w:cs="Courier New"/>
-          <w:sz w:val="20"/>
-          <w:szCs w:val="20"/>
-        </w:rPr>
-      </w:pPr>
-      <w:r>
-        <w:rPr>
-          <w:rFonts w:ascii="Courier New" w:hAnsi="Courier New" w:cs="Courier New"/>
-          <w:sz w:val="20"/>
-          <w:szCs w:val="20"/>
-        </w:rPr>
-        <w:t xml:space="preserve">        </w:t>
-      </w:r>
-      <w:proofErr w:type="spellStart"/>
-      <w:r>
-        <w:rPr>
-          <w:rFonts w:ascii="Courier New" w:hAnsi="Courier New" w:cs="Courier New"/>
-          <w:sz w:val="20"/>
-          <w:szCs w:val="20"/>
-        </w:rPr>
-        <w:t>df_np</w:t>
-      </w:r>
-      <w:proofErr w:type="spellEnd"/>
-      <w:r>
-        <w:rPr>
-          <w:rFonts w:ascii="Courier New" w:hAnsi="Courier New" w:cs="Courier New"/>
-          <w:sz w:val="20"/>
-          <w:szCs w:val="20"/>
-        </w:rPr>
-        <w:t xml:space="preserve"> = </w:t>
-      </w:r>
-      <w:proofErr w:type="spellStart"/>
-      <w:proofErr w:type="gramStart"/>
-      <w:r>
-        <w:rPr>
-          <w:rFonts w:ascii="Courier New" w:hAnsi="Courier New" w:cs="Courier New"/>
-          <w:sz w:val="20"/>
-          <w:szCs w:val="20"/>
-        </w:rPr>
-        <w:t>pd.DataFrame</w:t>
-      </w:r>
-      <w:proofErr w:type="spellEnd"/>
-      <w:proofErr w:type="gramEnd"/>
-      <w:r>
-        <w:rPr>
-          <w:rFonts w:ascii="Courier New" w:hAnsi="Courier New" w:cs="Courier New"/>
-          <w:sz w:val="20"/>
-          <w:szCs w:val="20"/>
-        </w:rPr>
-        <w:t>(data[1:])</w:t>
-      </w:r>
-    </w:p>
-    <w:p>
-      <w:pPr>
-        <w:ind w:left="720"/>
-        <w:rPr>
-          <w:rFonts w:ascii="Courier New" w:hAnsi="Courier New" w:cs="Courier New"/>
-          <w:sz w:val="20"/>
-          <w:szCs w:val="20"/>
-        </w:rPr>
-      </w:pPr>
-      <w:r>
-        <w:rPr>
-          <w:rFonts w:ascii="Courier New" w:hAnsi="Courier New" w:cs="Courier New"/>
-          <w:sz w:val="20"/>
-          <w:szCs w:val="20"/>
-        </w:rPr>
-        <w:t xml:space="preserve">        </w:t>
-      </w:r>
-      <w:proofErr w:type="spellStart"/>
-      <w:r>
-        <w:rPr>
-          <w:rFonts w:ascii="Courier New" w:hAnsi="Courier New" w:cs="Courier New"/>
-          <w:sz w:val="20"/>
-          <w:szCs w:val="20"/>
-        </w:rPr>
-        <w:t>df_</w:t>
-      </w:r>
-      <w:proofErr w:type="gramStart"/>
-      <w:r>
-        <w:rPr>
-          <w:rFonts w:ascii="Courier New" w:hAnsi="Courier New" w:cs="Courier New"/>
-          <w:sz w:val="20"/>
-          <w:szCs w:val="20"/>
-        </w:rPr>
-        <w:t>np.columns</w:t>
-      </w:r>
-      <w:proofErr w:type="spellEnd"/>
-      <w:proofErr w:type="gramEnd"/>
-      <w:r>
-        <w:rPr>
-          <w:rFonts w:ascii="Courier New" w:hAnsi="Courier New" w:cs="Courier New"/>
-          <w:sz w:val="20"/>
-          <w:szCs w:val="20"/>
-        </w:rPr>
-        <w:t xml:space="preserve"> = data[0]</w:t>
-      </w:r>
-    </w:p>
-    <w:p>
-      <w:pPr>
-        <w:ind w:left="720"/>
-        <w:rPr>
-          <w:rFonts w:ascii="Courier New" w:hAnsi="Courier New" w:cs="Courier New"/>
-          <w:sz w:val="20"/>
-          <w:szCs w:val="20"/>
-        </w:rPr>
-      </w:pPr>
-      <w:r>
-        <w:rPr>
-          <w:rFonts w:ascii="Courier New" w:hAnsi="Courier New" w:cs="Courier New"/>
-          <w:sz w:val="20"/>
-          <w:szCs w:val="20"/>
-        </w:rPr>
-        <w:t xml:space="preserve">    </w:t>
-      </w:r>
-      <w:proofErr w:type="spellStart"/>
-      <w:r>
-        <w:rPr>
-          <w:rFonts w:ascii="Courier New" w:hAnsi="Courier New" w:cs="Courier New"/>
-          <w:sz w:val="20"/>
-          <w:szCs w:val="20"/>
-        </w:rPr>
-        <w:t>np_time</w:t>
-      </w:r>
-      <w:proofErr w:type="spellEnd"/>
-      <w:r>
-        <w:rPr>
-          <w:rFonts w:ascii="Courier New" w:hAnsi="Courier New" w:cs="Courier New"/>
-          <w:sz w:val="20"/>
-          <w:szCs w:val="20"/>
-        </w:rPr>
-        <w:t xml:space="preserve"> = </w:t>
-      </w:r>
-      <w:proofErr w:type="spellStart"/>
-      <w:proofErr w:type="gramStart"/>
-      <w:r>
-        <w:rPr>
-          <w:rFonts w:ascii="Courier New" w:hAnsi="Courier New" w:cs="Courier New"/>
-          <w:sz w:val="20"/>
-          <w:szCs w:val="20"/>
-        </w:rPr>
-        <w:t>time.time</w:t>
-      </w:r>
-      <w:proofErr w:type="spellEnd"/>
-      <w:proofErr w:type="gramEnd"/>
-      <w:r>
-        <w:rPr>
-          <w:rFonts w:ascii="Courier New" w:hAnsi="Courier New" w:cs="Courier New"/>
-          <w:sz w:val="20"/>
-          <w:szCs w:val="20"/>
-        </w:rPr>
-        <w:t xml:space="preserve">() - </w:t>
-      </w:r>
-      <w:proofErr w:type="spellStart"/>
-      <w:r>
-        <w:rPr>
-          <w:rFonts w:ascii="Courier New" w:hAnsi="Courier New" w:cs="Courier New"/>
-          <w:sz w:val="20"/>
-          <w:szCs w:val="20"/>
-        </w:rPr>
-        <w:t>start_np</w:t>
-      </w:r>
-      <w:proofErr w:type="spellEnd"/>
-    </w:p>
-    <w:p>
-      <w:pPr>
-        <w:ind w:left="720"/>
-        <w:rPr>
-          <w:rFonts w:ascii="Courier New" w:hAnsi="Courier New" w:cs="Courier New"/>
-          <w:sz w:val="20"/>
-          <w:szCs w:val="20"/>
-        </w:rPr>
-      </w:pPr>
-      <w:r>
-        <w:rPr>
-          <w:rFonts w:ascii="Courier New" w:hAnsi="Courier New" w:cs="Courier New"/>
-          <w:sz w:val="20"/>
-          <w:szCs w:val="20"/>
-        </w:rPr>
-        <w:t xml:space="preserve">    </w:t>
-      </w:r>
-      <w:proofErr w:type="gramStart"/>
-      <w:r>
-        <w:rPr>
-          <w:rFonts w:ascii="Courier New" w:hAnsi="Courier New" w:cs="Courier New"/>
-          <w:sz w:val="20"/>
-          <w:szCs w:val="20"/>
-        </w:rPr>
-        <w:t>return(</w:t>
-      </w:r>
-      <w:proofErr w:type="gramEnd"/>
-      <w:r>
-        <w:rPr>
-          <w:rFonts w:ascii="Courier New" w:hAnsi="Courier New" w:cs="Courier New"/>
-          <w:sz w:val="20"/>
-          <w:szCs w:val="20"/>
-        </w:rPr>
-        <w:t>{</w:t>
-      </w:r>
-    </w:p>
-    <w:p>
-      <w:pPr>
-        <w:ind w:left="720"/>
-        <w:rPr>
-          <w:rFonts w:ascii="Courier New" w:hAnsi="Courier New" w:cs="Courier New"/>
-          <w:sz w:val="20"/>
-          <w:szCs w:val="20"/>
-        </w:rPr>
-      </w:pPr>
-      <w:r>
-        <w:rPr>
-          <w:rFonts w:ascii="Courier New" w:hAnsi="Courier New" w:cs="Courier New"/>
-          <w:sz w:val="20"/>
-          <w:szCs w:val="20"/>
-        </w:rPr>
-        <w:t xml:space="preserve">        '</w:t>
-      </w:r>
-      <w:proofErr w:type="spellStart"/>
-      <w:r>
-        <w:rPr>
-          <w:rFonts w:ascii="Courier New" w:hAnsi="Courier New" w:cs="Courier New"/>
-          <w:sz w:val="20"/>
-          <w:szCs w:val="20"/>
-        </w:rPr>
-        <w:t>pd_time</w:t>
-      </w:r>
-      <w:proofErr w:type="spellEnd"/>
-      <w:r>
-        <w:rPr>
-          <w:rFonts w:ascii="Courier New" w:hAnsi="Courier New" w:cs="Courier New"/>
-          <w:sz w:val="20"/>
-          <w:szCs w:val="20"/>
-        </w:rPr>
-        <w:t xml:space="preserve">': </w:t>
-      </w:r>
-      <w:proofErr w:type="spellStart"/>
-      <w:r>
-        <w:rPr>
-          <w:rFonts w:ascii="Courier New" w:hAnsi="Courier New" w:cs="Courier New"/>
-          <w:sz w:val="20"/>
-          <w:szCs w:val="20"/>
-        </w:rPr>
-        <w:t>pd_time</w:t>
-      </w:r>
-      <w:proofErr w:type="spellEnd"/>
-      <w:r>
-        <w:rPr>
-          <w:rFonts w:ascii="Courier New" w:hAnsi="Courier New" w:cs="Courier New"/>
-          <w:sz w:val="20"/>
-          <w:szCs w:val="20"/>
-        </w:rPr>
-        <w:t>,</w:t>
-      </w:r>
-    </w:p>
-    <w:p>
-      <w:pPr>
-        <w:ind w:left="720"/>
-        <w:rPr>
-          <w:rFonts w:ascii="Courier New" w:hAnsi="Courier New" w:cs="Courier New"/>
-          <w:sz w:val="20"/>
-          <w:szCs w:val="20"/>
-        </w:rPr>
-      </w:pPr>
-      <w:r>
-        <w:rPr>
-          <w:rFonts w:ascii="Courier New" w:hAnsi="Courier New" w:cs="Courier New"/>
-          <w:sz w:val="20"/>
-          <w:szCs w:val="20"/>
-        </w:rPr>
-        <w:t xml:space="preserve">        '</w:t>
-      </w:r>
-      <w:proofErr w:type="spellStart"/>
-      <w:r>
-        <w:rPr>
-          <w:rFonts w:ascii="Courier New" w:hAnsi="Courier New" w:cs="Courier New"/>
-          <w:sz w:val="20"/>
-          <w:szCs w:val="20"/>
-        </w:rPr>
-        <w:t>np_time</w:t>
-      </w:r>
-      <w:proofErr w:type="spellEnd"/>
-      <w:r>
-        <w:rPr>
-          <w:rFonts w:ascii="Courier New" w:hAnsi="Courier New" w:cs="Courier New"/>
-          <w:sz w:val="20"/>
-          <w:szCs w:val="20"/>
-        </w:rPr>
-        <w:t xml:space="preserve">': </w:t>
-      </w:r>
-      <w:proofErr w:type="spellStart"/>
-      <w:r>
-        <w:rPr>
-          <w:rFonts w:ascii="Courier New" w:hAnsi="Courier New" w:cs="Courier New"/>
-          <w:sz w:val="20"/>
-          <w:szCs w:val="20"/>
-        </w:rPr>
-        <w:t>np_time</w:t>
-      </w:r>
-      <w:proofErr w:type="spellEnd"/>
-      <w:r>
-        <w:rPr>
-          <w:rFonts w:ascii="Courier New" w:hAnsi="Courier New" w:cs="Courier New"/>
-          <w:sz w:val="20"/>
-          <w:szCs w:val="20"/>
-        </w:rPr>
-        <w:t>,</w:t>
-      </w:r>
-    </w:p>
-    <w:p>
-      <w:pPr>
-        <w:ind w:left="720"/>
-        <w:rPr>
-          <w:rFonts w:ascii="Courier New" w:hAnsi="Courier New" w:cs="Courier New"/>
-          <w:sz w:val="20"/>
-          <w:szCs w:val="20"/>
-        </w:rPr>
-      </w:pPr>
-      <w:r>
-        <w:rPr>
-          <w:rFonts w:ascii="Courier New" w:hAnsi="Courier New" w:cs="Courier New"/>
-          <w:sz w:val="20"/>
-          <w:szCs w:val="20"/>
-        </w:rPr>
-        <w:t xml:space="preserve">        '</w:t>
-      </w:r>
-      <w:proofErr w:type="spellStart"/>
-      <w:r>
-        <w:rPr>
-          <w:rFonts w:ascii="Courier New" w:hAnsi="Courier New" w:cs="Courier New"/>
-          <w:sz w:val="20"/>
-          <w:szCs w:val="20"/>
-        </w:rPr>
-        <w:t>pd_size</w:t>
-      </w:r>
-      <w:proofErr w:type="spellEnd"/>
-      <w:r>
-        <w:rPr>
-          <w:rFonts w:ascii="Courier New" w:hAnsi="Courier New" w:cs="Courier New"/>
-          <w:sz w:val="20"/>
-          <w:szCs w:val="20"/>
-        </w:rPr>
-        <w:t xml:space="preserve">': </w:t>
-      </w:r>
-      <w:proofErr w:type="spellStart"/>
-      <w:r>
-        <w:rPr>
-          <w:rFonts w:ascii="Courier New" w:hAnsi="Courier New" w:cs="Courier New"/>
-          <w:sz w:val="20"/>
-          <w:szCs w:val="20"/>
-        </w:rPr>
-        <w:t>df_</w:t>
-      </w:r>
-      <w:proofErr w:type="gramStart"/>
-      <w:r>
-        <w:rPr>
-          <w:rFonts w:ascii="Courier New" w:hAnsi="Courier New" w:cs="Courier New"/>
-          <w:sz w:val="20"/>
-          <w:szCs w:val="20"/>
-        </w:rPr>
-        <w:t>pd.size</w:t>
-      </w:r>
-      <w:proofErr w:type="spellEnd"/>
-      <w:proofErr w:type="gramEnd"/>
-      <w:r>
-        <w:rPr>
-          <w:rFonts w:ascii="Courier New" w:hAnsi="Courier New" w:cs="Courier New"/>
-          <w:sz w:val="20"/>
-          <w:szCs w:val="20"/>
-        </w:rPr>
-        <w:t>,</w:t>
-      </w:r>
-    </w:p>
-    <w:p>
-      <w:pPr>
-        <w:ind w:left="720"/>
-        <w:rPr>
-          <w:rFonts w:ascii="Courier New" w:hAnsi="Courier New" w:cs="Courier New"/>
-          <w:sz w:val="20"/>
-          <w:szCs w:val="20"/>
-        </w:rPr>
-      </w:pPr>
-      <w:r>
-        <w:rPr>
-          <w:rFonts w:ascii="Courier New" w:hAnsi="Courier New" w:cs="Courier New"/>
-          <w:sz w:val="20"/>
-          <w:szCs w:val="20"/>
-        </w:rPr>
-        <w:t xml:space="preserve">        '</w:t>
-      </w:r>
-      <w:proofErr w:type="spellStart"/>
-      <w:r>
-        <w:rPr>
-          <w:rFonts w:ascii="Courier New" w:hAnsi="Courier New" w:cs="Courier New"/>
-          <w:sz w:val="20"/>
-          <w:szCs w:val="20"/>
-        </w:rPr>
-        <w:t>np_size</w:t>
-      </w:r>
-      <w:proofErr w:type="spellEnd"/>
-      <w:r>
-        <w:rPr>
-          <w:rFonts w:ascii="Courier New" w:hAnsi="Courier New" w:cs="Courier New"/>
-          <w:sz w:val="20"/>
-          <w:szCs w:val="20"/>
-        </w:rPr>
-        <w:t xml:space="preserve">': </w:t>
-      </w:r>
-      <w:proofErr w:type="spellStart"/>
-      <w:r>
-        <w:rPr>
-          <w:rFonts w:ascii="Courier New" w:hAnsi="Courier New" w:cs="Courier New"/>
-          <w:sz w:val="20"/>
-          <w:szCs w:val="20"/>
-        </w:rPr>
-        <w:t>df_</w:t>
-      </w:r>
-      <w:proofErr w:type="gramStart"/>
-      <w:r>
-        <w:rPr>
-          <w:rFonts w:ascii="Courier New" w:hAnsi="Courier New" w:cs="Courier New"/>
-          <w:sz w:val="20"/>
-          <w:szCs w:val="20"/>
-        </w:rPr>
-        <w:t>np.size</w:t>
-      </w:r>
-      <w:proofErr w:type="spellEnd"/>
-      <w:proofErr w:type="gramEnd"/>
+        <w:t xml:space="preserve">    start_pd = time.time()</w:t>
+      </w:r>
+    </w:p>
+    <w:p>
+      <w:pPr>
+        <w:ind w:left="720"/>
+        <w:rPr>
+          <w:rFonts w:ascii="Courier New" w:hAnsi="Courier New" w:cs="Courier New"/>
+          <w:sz w:val="20"/>
+          <w:szCs w:val="20"/>
+        </w:rPr>
+      </w:pPr>
+      <w:r>
+        <w:rPr>
+          <w:rFonts w:ascii="Courier New" w:hAnsi="Courier New" w:cs="Courier New"/>
+          <w:sz w:val="20"/>
+          <w:szCs w:val="20"/>
+        </w:rPr>
+        <w:t xml:space="preserve">    df_pd = pd.read_csv(fp)</w:t>
+      </w:r>
+    </w:p>
+    <w:p>
+      <w:pPr>
+        <w:ind w:left="720"/>
+        <w:rPr>
+          <w:rFonts w:ascii="Courier New" w:hAnsi="Courier New" w:cs="Courier New"/>
+          <w:sz w:val="20"/>
+          <w:szCs w:val="20"/>
+        </w:rPr>
+      </w:pPr>
+      <w:r>
+        <w:rPr>
+          <w:rFonts w:ascii="Courier New" w:hAnsi="Courier New" w:cs="Courier New"/>
+          <w:sz w:val="20"/>
+          <w:szCs w:val="20"/>
+        </w:rPr>
+        <w:t xml:space="preserve">    pd_time = time.time() - start_pd</w:t>
+      </w:r>
+    </w:p>
+    <w:p>
+      <w:pPr>
+        <w:rPr>
+          <w:rFonts w:ascii="Courier New" w:hAnsi="Courier New" w:cs="Courier New"/>
+          <w:sz w:val="20"/>
+          <w:szCs w:val="20"/>
+        </w:rPr>
+      </w:pPr>
+    </w:p>
+    <w:p>
+      <w:pPr>
+        <w:ind w:left="720"/>
+        <w:rPr>
+          <w:rFonts w:ascii="Courier New" w:hAnsi="Courier New" w:cs="Courier New"/>
+          <w:sz w:val="20"/>
+          <w:szCs w:val="20"/>
+        </w:rPr>
+      </w:pPr>
+      <w:r>
+        <w:rPr>
+          <w:rFonts w:ascii="Courier New" w:hAnsi="Courier New" w:cs="Courier New"/>
+          <w:sz w:val="20"/>
+          <w:szCs w:val="20"/>
+        </w:rPr>
+        <w:t xml:space="preserve">    start_np = time.time()</w:t>
+      </w:r>
+    </w:p>
+    <w:p>
+      <w:pPr>
+        <w:ind w:left="720"/>
+        <w:rPr>
+          <w:rFonts w:ascii="Courier New" w:hAnsi="Courier New" w:cs="Courier New"/>
+          <w:sz w:val="20"/>
+          <w:szCs w:val="20"/>
+        </w:rPr>
+      </w:pPr>
+      <w:r>
+        <w:rPr>
+          <w:rFonts w:ascii="Courier New" w:hAnsi="Courier New" w:cs="Courier New"/>
+          <w:sz w:val="20"/>
+          <w:szCs w:val="20"/>
+        </w:rPr>
+        <w:t xml:space="preserve">    with open(fp, 'r') as f:</w:t>
+      </w:r>
+    </w:p>
+    <w:p>
+      <w:pPr>
+        <w:ind w:left="720"/>
+        <w:rPr>
+          <w:rFonts w:ascii="Courier New" w:hAnsi="Courier New" w:cs="Courier New"/>
+          <w:sz w:val="20"/>
+          <w:szCs w:val="20"/>
+        </w:rPr>
+      </w:pPr>
+      <w:r>
+        <w:rPr>
+          <w:rFonts w:ascii="Courier New" w:hAnsi="Courier New" w:cs="Courier New"/>
+          <w:sz w:val="20"/>
+          <w:szCs w:val="20"/>
+        </w:rPr>
+        <w:t xml:space="preserve">        data = list(csv.reader(f, delimiter=','))</w:t>
+      </w:r>
+    </w:p>
+    <w:p>
+      <w:pPr>
+        <w:ind w:left="720"/>
+        <w:rPr>
+          <w:rFonts w:ascii="Courier New" w:hAnsi="Courier New" w:cs="Courier New"/>
+          <w:sz w:val="20"/>
+          <w:szCs w:val="20"/>
+        </w:rPr>
+      </w:pPr>
+      <w:r>
+        <w:rPr>
+          <w:rFonts w:ascii="Courier New" w:hAnsi="Courier New" w:cs="Courier New"/>
+          <w:sz w:val="20"/>
+          <w:szCs w:val="20"/>
+        </w:rPr>
+        <w:t xml:space="preserve">        df_np = pd.DataFrame(data[1:])</w:t>
+      </w:r>
+    </w:p>
+    <w:p>
+      <w:pPr>
+        <w:ind w:left="720"/>
+        <w:rPr>
+          <w:rFonts w:ascii="Courier New" w:hAnsi="Courier New" w:cs="Courier New"/>
+          <w:sz w:val="20"/>
+          <w:szCs w:val="20"/>
+        </w:rPr>
+      </w:pPr>
+      <w:r>
+        <w:rPr>
+          <w:rFonts w:ascii="Courier New" w:hAnsi="Courier New" w:cs="Courier New"/>
+          <w:sz w:val="20"/>
+          <w:szCs w:val="20"/>
+        </w:rPr>
+        <w:t xml:space="preserve">        df_np.columns = data[0]</w:t>
+      </w:r>
+    </w:p>
+    <w:p>
+      <w:pPr>
+        <w:ind w:left="720"/>
+        <w:rPr>
+          <w:rFonts w:ascii="Courier New" w:hAnsi="Courier New" w:cs="Courier New"/>
+          <w:sz w:val="20"/>
+          <w:szCs w:val="20"/>
+        </w:rPr>
+      </w:pPr>
+      <w:r>
+        <w:rPr>
+          <w:rFonts w:ascii="Courier New" w:hAnsi="Courier New" w:cs="Courier New"/>
+          <w:sz w:val="20"/>
+          <w:szCs w:val="20"/>
+        </w:rPr>
+        <w:t xml:space="preserve">    np_time = time.time() - start_np</w:t>
+      </w:r>
+    </w:p>
+    <w:p>
+      <w:pPr>
+        <w:ind w:left="720"/>
+        <w:rPr>
+          <w:rFonts w:ascii="Courier New" w:hAnsi="Courier New" w:cs="Courier New"/>
+          <w:sz w:val="20"/>
+          <w:szCs w:val="20"/>
+        </w:rPr>
+      </w:pPr>
+      <w:r>
+        <w:rPr>
+          <w:rFonts w:ascii="Courier New" w:hAnsi="Courier New" w:cs="Courier New"/>
+          <w:sz w:val="20"/>
+          <w:szCs w:val="20"/>
+        </w:rPr>
+        <w:t xml:space="preserve">    return({</w:t>
+      </w:r>
+    </w:p>
+    <w:p>
+      <w:pPr>
+        <w:ind w:left="720"/>
+        <w:rPr>
+          <w:rFonts w:ascii="Courier New" w:hAnsi="Courier New" w:cs="Courier New"/>
+          <w:sz w:val="20"/>
+          <w:szCs w:val="20"/>
+        </w:rPr>
+      </w:pPr>
+      <w:r>
+        <w:rPr>
+          <w:rFonts w:ascii="Courier New" w:hAnsi="Courier New" w:cs="Courier New"/>
+          <w:sz w:val="20"/>
+          <w:szCs w:val="20"/>
+        </w:rPr>
+        <w:t xml:space="preserve">        'pd_time': pd_time,</w:t>
+      </w:r>
+    </w:p>
+    <w:p>
+      <w:pPr>
+        <w:ind w:left="720"/>
+        <w:rPr>
+          <w:rFonts w:ascii="Courier New" w:hAnsi="Courier New" w:cs="Courier New"/>
+          <w:sz w:val="20"/>
+          <w:szCs w:val="20"/>
+        </w:rPr>
+      </w:pPr>
+      <w:r>
+        <w:rPr>
+          <w:rFonts w:ascii="Courier New" w:hAnsi="Courier New" w:cs="Courier New"/>
+          <w:sz w:val="20"/>
+          <w:szCs w:val="20"/>
+        </w:rPr>
+        <w:t xml:space="preserve">        'np_time': np_time,</w:t>
+      </w:r>
+    </w:p>
+    <w:p>
+      <w:pPr>
+        <w:ind w:left="720"/>
+        <w:rPr>
+          <w:rFonts w:ascii="Courier New" w:hAnsi="Courier New" w:cs="Courier New"/>
+          <w:sz w:val="20"/>
+          <w:szCs w:val="20"/>
+        </w:rPr>
+      </w:pPr>
+      <w:r>
+        <w:rPr>
+          <w:rFonts w:ascii="Courier New" w:hAnsi="Courier New" w:cs="Courier New"/>
+          <w:sz w:val="20"/>
+          <w:szCs w:val="20"/>
+        </w:rPr>
+        <w:t xml:space="preserve">        'pd_size': df_pd.size,</w:t>
+      </w:r>
+    </w:p>
+    <w:p>
+      <w:pPr>
+        <w:ind w:left="720"/>
+        <w:rPr>
+          <w:rFonts w:ascii="Courier New" w:hAnsi="Courier New" w:cs="Courier New"/>
+          <w:sz w:val="20"/>
+          <w:szCs w:val="20"/>
+        </w:rPr>
+      </w:pPr>
+      <w:r>
+        <w:rPr>
+          <w:rFonts w:ascii="Courier New" w:hAnsi="Courier New" w:cs="Courier New"/>
+          <w:sz w:val="20"/>
+          <w:szCs w:val="20"/>
+        </w:rPr>
+        <w:t xml:space="preserve">        'np_size': df_np.size</w:t>
+      </w:r>
     </w:p>
     <w:p>
       <w:pPr>
@@ -6234,21 +4321,7 @@
         <w:rPr>
           <w:rFonts w:cstheme="minorHAnsi"/>
         </w:rPr>
-        <w:t xml:space="preserve">implementation of Appendix A, B, C, with confusion matrix for naïve </w:t>
-      </w:r>
-      <w:proofErr w:type="spellStart"/>
-      <w:r>
-        <w:rPr>
-          <w:rFonts w:cstheme="minorHAnsi"/>
-        </w:rPr>
-        <w:t>bayes</w:t>
-      </w:r>
-      <w:proofErr w:type="spellEnd"/>
-      <w:r>
-        <w:rPr>
-          <w:rFonts w:cstheme="minorHAnsi"/>
-        </w:rPr>
-        <w:t xml:space="preserve"> classifier.</w:t>
+        <w:t>implementation of Appendix A, B, C, with confusion matrix for naïve bayes classifier.</w:t>
       </w:r>
     </w:p>
     <w:p>
@@ -6284,649 +4357,189 @@
           <w:sz w:val="20"/>
           <w:szCs w:val="20"/>
         </w:rPr>
-        <w:t xml:space="preserve">    # </w:t>
-      </w:r>
-      <w:proofErr w:type="spellStart"/>
-      <w:r>
-        <w:rPr>
-          <w:rFonts w:ascii="Courier New" w:hAnsi="Courier New" w:cs="Courier New"/>
-          <w:sz w:val="20"/>
-          <w:szCs w:val="20"/>
-        </w:rPr>
-        <w:t>dataframe</w:t>
-      </w:r>
-      <w:proofErr w:type="spellEnd"/>
-      <w:r>
-        <w:rPr>
-          <w:rFonts w:ascii="Courier New" w:hAnsi="Courier New" w:cs="Courier New"/>
-          <w:sz w:val="20"/>
-          <w:szCs w:val="20"/>
-        </w:rPr>
-        <w:t xml:space="preserve"> benchmark</w:t>
-      </w:r>
-    </w:p>
-    <w:p>
-      <w:pPr>
-        <w:ind w:left="720"/>
-        <w:rPr>
-          <w:rFonts w:ascii="Courier New" w:hAnsi="Courier New" w:cs="Courier New"/>
-          <w:sz w:val="20"/>
-          <w:szCs w:val="20"/>
-        </w:rPr>
-      </w:pPr>
-      <w:r>
-        <w:rPr>
-          <w:rFonts w:ascii="Courier New" w:hAnsi="Courier New" w:cs="Courier New"/>
-          <w:sz w:val="20"/>
-          <w:szCs w:val="20"/>
-        </w:rPr>
-        <w:t xml:space="preserve">    </w:t>
-      </w:r>
-      <w:proofErr w:type="spellStart"/>
-      <w:r>
-        <w:rPr>
-          <w:rFonts w:ascii="Courier New" w:hAnsi="Courier New" w:cs="Courier New"/>
-          <w:sz w:val="20"/>
-          <w:szCs w:val="20"/>
-        </w:rPr>
-        <w:t>tdf</w:t>
-      </w:r>
-      <w:proofErr w:type="spellEnd"/>
-      <w:r>
-        <w:rPr>
-          <w:rFonts w:ascii="Courier New" w:hAnsi="Courier New" w:cs="Courier New"/>
-          <w:sz w:val="20"/>
-          <w:szCs w:val="20"/>
-        </w:rPr>
-        <w:t xml:space="preserve"> = </w:t>
-      </w:r>
-      <w:proofErr w:type="spellStart"/>
-      <w:r>
-        <w:rPr>
-          <w:rFonts w:ascii="Courier New" w:hAnsi="Courier New" w:cs="Courier New"/>
-          <w:sz w:val="20"/>
-          <w:szCs w:val="20"/>
-        </w:rPr>
-        <w:t>time_</w:t>
-      </w:r>
-      <w:proofErr w:type="gramStart"/>
-      <w:r>
-        <w:rPr>
-          <w:rFonts w:ascii="Courier New" w:hAnsi="Courier New" w:cs="Courier New"/>
-          <w:sz w:val="20"/>
-          <w:szCs w:val="20"/>
-        </w:rPr>
-        <w:t>df</w:t>
-      </w:r>
-      <w:proofErr w:type="spellEnd"/>
-      <w:r>
-        <w:rPr>
-          <w:rFonts w:ascii="Courier New" w:hAnsi="Courier New" w:cs="Courier New"/>
-          <w:sz w:val="20"/>
-          <w:szCs w:val="20"/>
-        </w:rPr>
-        <w:t>(</w:t>
-      </w:r>
-      <w:proofErr w:type="gramEnd"/>
-      <w:r>
-        <w:rPr>
-          <w:rFonts w:ascii="Courier New" w:hAnsi="Courier New" w:cs="Courier New"/>
-          <w:sz w:val="20"/>
-          <w:szCs w:val="20"/>
-        </w:rPr>
-        <w:t>)</w:t>
-      </w:r>
-    </w:p>
-    <w:p>
-      <w:pPr>
-        <w:ind w:left="720"/>
-        <w:rPr>
-          <w:rFonts w:ascii="Courier New" w:hAnsi="Courier New" w:cs="Courier New"/>
-          <w:sz w:val="20"/>
-          <w:szCs w:val="20"/>
-        </w:rPr>
-      </w:pPr>
-      <w:r>
-        <w:rPr>
-          <w:rFonts w:ascii="Courier New" w:hAnsi="Courier New" w:cs="Courier New"/>
-          <w:sz w:val="20"/>
-          <w:szCs w:val="20"/>
-        </w:rPr>
-        <w:t xml:space="preserve">    </w:t>
-      </w:r>
-      <w:proofErr w:type="gramStart"/>
-      <w:r>
-        <w:rPr>
-          <w:rFonts w:ascii="Courier New" w:hAnsi="Courier New" w:cs="Courier New"/>
-          <w:sz w:val="20"/>
-          <w:szCs w:val="20"/>
-        </w:rPr>
-        <w:t>print(</w:t>
-      </w:r>
-      <w:proofErr w:type="gramEnd"/>
-      <w:r>
-        <w:rPr>
-          <w:rFonts w:ascii="Courier New" w:hAnsi="Courier New" w:cs="Courier New"/>
-          <w:sz w:val="20"/>
-          <w:szCs w:val="20"/>
-        </w:rPr>
-        <w:t>'panda upload time: {}'.format(</w:t>
-      </w:r>
-      <w:proofErr w:type="spellStart"/>
-      <w:r>
-        <w:rPr>
-          <w:rFonts w:ascii="Courier New" w:hAnsi="Courier New" w:cs="Courier New"/>
-          <w:sz w:val="20"/>
-          <w:szCs w:val="20"/>
-        </w:rPr>
-        <w:t>tdf</w:t>
-      </w:r>
-      <w:proofErr w:type="spellEnd"/>
-      <w:r>
-        <w:rPr>
-          <w:rFonts w:ascii="Courier New" w:hAnsi="Courier New" w:cs="Courier New"/>
-          <w:sz w:val="20"/>
-          <w:szCs w:val="20"/>
-        </w:rPr>
-        <w:t>['</w:t>
-      </w:r>
-      <w:proofErr w:type="spellStart"/>
-      <w:r>
-        <w:rPr>
-          <w:rFonts w:ascii="Courier New" w:hAnsi="Courier New" w:cs="Courier New"/>
-          <w:sz w:val="20"/>
-          <w:szCs w:val="20"/>
-        </w:rPr>
-        <w:t>pd_time</w:t>
-      </w:r>
-      <w:proofErr w:type="spellEnd"/>
-      <w:r>
-        <w:rPr>
-          <w:rFonts w:ascii="Courier New" w:hAnsi="Courier New" w:cs="Courier New"/>
-          <w:sz w:val="20"/>
-          <w:szCs w:val="20"/>
-        </w:rPr>
-        <w:t>']))</w:t>
-      </w:r>
-    </w:p>
-    <w:p>
-      <w:pPr>
-        <w:ind w:left="720"/>
-        <w:rPr>
-          <w:rFonts w:ascii="Courier New" w:hAnsi="Courier New" w:cs="Courier New"/>
-          <w:sz w:val="20"/>
-          <w:szCs w:val="20"/>
-        </w:rPr>
-      </w:pPr>
-      <w:r>
-        <w:rPr>
-          <w:rFonts w:ascii="Courier New" w:hAnsi="Courier New" w:cs="Courier New"/>
-          <w:sz w:val="20"/>
-          <w:szCs w:val="20"/>
-        </w:rPr>
-        <w:t xml:space="preserve">    </w:t>
-      </w:r>
-      <w:proofErr w:type="gramStart"/>
-      <w:r>
-        <w:rPr>
-          <w:rFonts w:ascii="Courier New" w:hAnsi="Courier New" w:cs="Courier New"/>
-          <w:sz w:val="20"/>
-          <w:szCs w:val="20"/>
-        </w:rPr>
-        <w:t>print(</w:t>
-      </w:r>
-      <w:proofErr w:type="gramEnd"/>
-      <w:r>
-        <w:rPr>
-          <w:rFonts w:ascii="Courier New" w:hAnsi="Courier New" w:cs="Courier New"/>
-          <w:sz w:val="20"/>
-          <w:szCs w:val="20"/>
-        </w:rPr>
-        <w:t>'</w:t>
-      </w:r>
-      <w:proofErr w:type="spellStart"/>
-      <w:r>
-        <w:rPr>
-          <w:rFonts w:ascii="Courier New" w:hAnsi="Courier New" w:cs="Courier New"/>
-          <w:sz w:val="20"/>
-          <w:szCs w:val="20"/>
-        </w:rPr>
-        <w:t>numpy</w:t>
-      </w:r>
-      <w:proofErr w:type="spellEnd"/>
-      <w:r>
-        <w:rPr>
-          <w:rFonts w:ascii="Courier New" w:hAnsi="Courier New" w:cs="Courier New"/>
-          <w:sz w:val="20"/>
-          <w:szCs w:val="20"/>
-        </w:rPr>
-        <w:t xml:space="preserve"> upload time: {}'.format(</w:t>
-      </w:r>
-      <w:proofErr w:type="spellStart"/>
-      <w:r>
-        <w:rPr>
-          <w:rFonts w:ascii="Courier New" w:hAnsi="Courier New" w:cs="Courier New"/>
-          <w:sz w:val="20"/>
-          <w:szCs w:val="20"/>
-        </w:rPr>
-        <w:t>tdf</w:t>
-      </w:r>
-      <w:proofErr w:type="spellEnd"/>
-      <w:r>
-        <w:rPr>
-          <w:rFonts w:ascii="Courier New" w:hAnsi="Courier New" w:cs="Courier New"/>
-          <w:sz w:val="20"/>
-          <w:szCs w:val="20"/>
-        </w:rPr>
-        <w:t>['</w:t>
-      </w:r>
-      <w:proofErr w:type="spellStart"/>
-      <w:r>
-        <w:rPr>
-          <w:rFonts w:ascii="Courier New" w:hAnsi="Courier New" w:cs="Courier New"/>
-          <w:sz w:val="20"/>
-          <w:szCs w:val="20"/>
-        </w:rPr>
-        <w:t>np_time</w:t>
-      </w:r>
-      <w:proofErr w:type="spellEnd"/>
-      <w:r>
-        <w:rPr>
-          <w:rFonts w:ascii="Courier New" w:hAnsi="Courier New" w:cs="Courier New"/>
-          <w:sz w:val="20"/>
-          <w:szCs w:val="20"/>
-        </w:rPr>
-        <w:t>']))</w:t>
-      </w:r>
-    </w:p>
-    <w:p>
-      <w:pPr>
-        <w:ind w:left="720"/>
-        <w:rPr>
-          <w:rFonts w:ascii="Courier New" w:hAnsi="Courier New" w:cs="Courier New"/>
-          <w:sz w:val="20"/>
-          <w:szCs w:val="20"/>
-        </w:rPr>
-      </w:pPr>
-    </w:p>
-    <w:p>
-      <w:pPr>
-        <w:ind w:left="720"/>
-        <w:rPr>
-          <w:rFonts w:ascii="Courier New" w:hAnsi="Courier New" w:cs="Courier New"/>
-          <w:sz w:val="20"/>
-          <w:szCs w:val="20"/>
-        </w:rPr>
-      </w:pPr>
-      <w:r>
-        <w:rPr>
-          <w:rFonts w:ascii="Courier New" w:hAnsi="Courier New" w:cs="Courier New"/>
-          <w:sz w:val="20"/>
-          <w:szCs w:val="20"/>
-        </w:rPr>
-        <w:t xml:space="preserve">    # </w:t>
-      </w:r>
-      <w:proofErr w:type="spellStart"/>
-      <w:r>
-        <w:rPr>
-          <w:rFonts w:ascii="Courier New" w:hAnsi="Courier New" w:cs="Courier New"/>
-          <w:sz w:val="20"/>
-          <w:szCs w:val="20"/>
-        </w:rPr>
-        <w:t>vader</w:t>
-      </w:r>
-      <w:proofErr w:type="spellEnd"/>
-      <w:r>
-        <w:rPr>
-          <w:rFonts w:ascii="Courier New" w:hAnsi="Courier New" w:cs="Courier New"/>
-          <w:sz w:val="20"/>
-          <w:szCs w:val="20"/>
-        </w:rPr>
-        <w:t xml:space="preserve"> analysis</w:t>
-      </w:r>
-    </w:p>
-    <w:p>
-      <w:pPr>
-        <w:ind w:left="720"/>
-        <w:rPr>
-          <w:rFonts w:ascii="Courier New" w:hAnsi="Courier New" w:cs="Courier New"/>
-          <w:sz w:val="20"/>
-          <w:szCs w:val="20"/>
-        </w:rPr>
-      </w:pPr>
-      <w:r>
-        <w:rPr>
-          <w:rFonts w:ascii="Courier New" w:hAnsi="Courier New" w:cs="Courier New"/>
-          <w:sz w:val="20"/>
-          <w:szCs w:val="20"/>
-        </w:rPr>
-        <w:t xml:space="preserve">    </w:t>
-      </w:r>
-      <w:proofErr w:type="spellStart"/>
-      <w:r>
-        <w:rPr>
-          <w:rFonts w:ascii="Courier New" w:hAnsi="Courier New" w:cs="Courier New"/>
-          <w:sz w:val="20"/>
-          <w:szCs w:val="20"/>
-        </w:rPr>
-        <w:t>va</w:t>
-      </w:r>
-      <w:proofErr w:type="spellEnd"/>
-      <w:r>
-        <w:rPr>
-          <w:rFonts w:ascii="Courier New" w:hAnsi="Courier New" w:cs="Courier New"/>
-          <w:sz w:val="20"/>
-          <w:szCs w:val="20"/>
-        </w:rPr>
-        <w:t xml:space="preserve"> = </w:t>
-      </w:r>
-      <w:proofErr w:type="spellStart"/>
-      <w:r>
-        <w:rPr>
-          <w:rFonts w:ascii="Courier New" w:hAnsi="Courier New" w:cs="Courier New"/>
-          <w:sz w:val="20"/>
-          <w:szCs w:val="20"/>
-        </w:rPr>
-        <w:t>vader_</w:t>
-      </w:r>
-      <w:proofErr w:type="gramStart"/>
-      <w:r>
-        <w:rPr>
-          <w:rFonts w:ascii="Courier New" w:hAnsi="Courier New" w:cs="Courier New"/>
-          <w:sz w:val="20"/>
-          <w:szCs w:val="20"/>
-        </w:rPr>
-        <w:t>analysis</w:t>
-      </w:r>
-      <w:proofErr w:type="spellEnd"/>
-      <w:r>
-        <w:rPr>
-          <w:rFonts w:ascii="Courier New" w:hAnsi="Courier New" w:cs="Courier New"/>
-          <w:sz w:val="20"/>
-          <w:szCs w:val="20"/>
-        </w:rPr>
-        <w:t>(</w:t>
-      </w:r>
-      <w:proofErr w:type="gramEnd"/>
-      <w:r>
-        <w:rPr>
-          <w:rFonts w:ascii="Courier New" w:hAnsi="Courier New" w:cs="Courier New"/>
-          <w:sz w:val="20"/>
-          <w:szCs w:val="20"/>
-        </w:rPr>
-        <w:t>)</w:t>
-      </w:r>
-    </w:p>
-    <w:p>
-      <w:pPr>
-        <w:ind w:left="720"/>
-        <w:rPr>
-          <w:rFonts w:ascii="Courier New" w:hAnsi="Courier New" w:cs="Courier New"/>
-          <w:sz w:val="20"/>
-          <w:szCs w:val="20"/>
-        </w:rPr>
-      </w:pPr>
-      <w:r>
-        <w:rPr>
-          <w:rFonts w:ascii="Courier New" w:hAnsi="Courier New" w:cs="Courier New"/>
-          <w:sz w:val="20"/>
-          <w:szCs w:val="20"/>
-        </w:rPr>
-        <w:t xml:space="preserve">    [print('</w:t>
-      </w:r>
-      <w:proofErr w:type="gramStart"/>
-      <w:r>
-        <w:rPr>
-          <w:rFonts w:ascii="Courier New" w:hAnsi="Courier New" w:cs="Courier New"/>
-          <w:sz w:val="20"/>
-          <w:szCs w:val="20"/>
-        </w:rPr>
-        <w:t>{}\</w:t>
-      </w:r>
-      <w:proofErr w:type="gramEnd"/>
-      <w:r>
-        <w:rPr>
-          <w:rFonts w:ascii="Courier New" w:hAnsi="Courier New" w:cs="Courier New"/>
-          <w:sz w:val="20"/>
-          <w:szCs w:val="20"/>
-        </w:rPr>
-        <w:t>n{}\n\</w:t>
-      </w:r>
-      <w:proofErr w:type="spellStart"/>
-      <w:r>
-        <w:rPr>
-          <w:rFonts w:ascii="Courier New" w:hAnsi="Courier New" w:cs="Courier New"/>
-          <w:sz w:val="20"/>
-          <w:szCs w:val="20"/>
-        </w:rPr>
-        <w:t>n'.format</w:t>
-      </w:r>
-      <w:proofErr w:type="spellEnd"/>
-      <w:r>
-        <w:rPr>
-          <w:rFonts w:ascii="Courier New" w:hAnsi="Courier New" w:cs="Courier New"/>
-          <w:sz w:val="20"/>
-          <w:szCs w:val="20"/>
-        </w:rPr>
-        <w:t xml:space="preserve">(x, </w:t>
-      </w:r>
-      <w:proofErr w:type="spellStart"/>
-      <w:r>
-        <w:rPr>
-          <w:rFonts w:ascii="Courier New" w:hAnsi="Courier New" w:cs="Courier New"/>
-          <w:sz w:val="20"/>
-          <w:szCs w:val="20"/>
-        </w:rPr>
-        <w:t>va</w:t>
-      </w:r>
-      <w:proofErr w:type="spellEnd"/>
-      <w:r>
-        <w:rPr>
-          <w:rFonts w:ascii="Courier New" w:hAnsi="Courier New" w:cs="Courier New"/>
-          <w:sz w:val="20"/>
-          <w:szCs w:val="20"/>
-        </w:rPr>
-        <w:t>['result'][</w:t>
-      </w:r>
-      <w:proofErr w:type="spellStart"/>
-      <w:r>
-        <w:rPr>
-          <w:rFonts w:ascii="Courier New" w:hAnsi="Courier New" w:cs="Courier New"/>
-          <w:sz w:val="20"/>
-          <w:szCs w:val="20"/>
-        </w:rPr>
-        <w:t>i</w:t>
-      </w:r>
-      <w:proofErr w:type="spellEnd"/>
-      <w:r>
-        <w:rPr>
-          <w:rFonts w:ascii="Courier New" w:hAnsi="Courier New" w:cs="Courier New"/>
-          <w:sz w:val="20"/>
-          <w:szCs w:val="20"/>
-        </w:rPr>
-        <w:t xml:space="preserve">])) for </w:t>
-      </w:r>
-      <w:proofErr w:type="spellStart"/>
-      <w:r>
-        <w:rPr>
-          <w:rFonts w:ascii="Courier New" w:hAnsi="Courier New" w:cs="Courier New"/>
-          <w:sz w:val="20"/>
-          <w:szCs w:val="20"/>
-        </w:rPr>
-        <w:t>i,x</w:t>
-      </w:r>
-      <w:proofErr w:type="spellEnd"/>
-      <w:r>
-        <w:rPr>
-          <w:rFonts w:ascii="Courier New" w:hAnsi="Courier New" w:cs="Courier New"/>
-          <w:sz w:val="20"/>
-          <w:szCs w:val="20"/>
-        </w:rPr>
-        <w:t xml:space="preserve"> in enumerate(</w:t>
-      </w:r>
-      <w:proofErr w:type="spellStart"/>
-      <w:r>
-        <w:rPr>
-          <w:rFonts w:ascii="Courier New" w:hAnsi="Courier New" w:cs="Courier New"/>
-          <w:sz w:val="20"/>
-          <w:szCs w:val="20"/>
-        </w:rPr>
-        <w:t>va</w:t>
-      </w:r>
-      <w:proofErr w:type="spellEnd"/>
-      <w:r>
-        <w:rPr>
-          <w:rFonts w:ascii="Courier New" w:hAnsi="Courier New" w:cs="Courier New"/>
-          <w:sz w:val="20"/>
-          <w:szCs w:val="20"/>
-        </w:rPr>
-        <w:t>['sent'])]</w:t>
-      </w:r>
-    </w:p>
-    <w:p>
-      <w:pPr>
-        <w:ind w:left="720"/>
-        <w:rPr>
-          <w:rFonts w:ascii="Courier New" w:hAnsi="Courier New" w:cs="Courier New"/>
-          <w:sz w:val="20"/>
-          <w:szCs w:val="20"/>
-        </w:rPr>
-      </w:pPr>
-    </w:p>
-    <w:p>
-      <w:pPr>
-        <w:ind w:left="720"/>
-        <w:rPr>
-          <w:rFonts w:ascii="Courier New" w:hAnsi="Courier New" w:cs="Courier New"/>
-          <w:sz w:val="20"/>
-          <w:szCs w:val="20"/>
-        </w:rPr>
-      </w:pPr>
-      <w:r>
-        <w:rPr>
-          <w:rFonts w:ascii="Courier New" w:hAnsi="Courier New" w:cs="Courier New"/>
-          <w:sz w:val="20"/>
-          <w:szCs w:val="20"/>
-        </w:rPr>
-        <w:t xml:space="preserve">    # naive </w:t>
-      </w:r>
-      <w:proofErr w:type="spellStart"/>
-      <w:r>
-        <w:rPr>
-          <w:rFonts w:ascii="Courier New" w:hAnsi="Courier New" w:cs="Courier New"/>
-          <w:sz w:val="20"/>
-          <w:szCs w:val="20"/>
-        </w:rPr>
-        <w:t>bayes</w:t>
-      </w:r>
-      <w:proofErr w:type="spellEnd"/>
-      <w:r>
-        <w:rPr>
-          <w:rFonts w:ascii="Courier New" w:hAnsi="Courier New" w:cs="Courier New"/>
-          <w:sz w:val="20"/>
-          <w:szCs w:val="20"/>
-        </w:rPr>
-        <w:t xml:space="preserve"> prediction</w:t>
-      </w:r>
-    </w:p>
-    <w:p>
-      <w:pPr>
-        <w:ind w:left="720"/>
-        <w:rPr>
-          <w:rFonts w:ascii="Courier New" w:hAnsi="Courier New" w:cs="Courier New"/>
-          <w:sz w:val="20"/>
-          <w:szCs w:val="20"/>
-        </w:rPr>
-      </w:pPr>
-      <w:r>
-        <w:rPr>
-          <w:rFonts w:ascii="Courier New" w:hAnsi="Courier New" w:cs="Courier New"/>
-          <w:sz w:val="20"/>
-          <w:szCs w:val="20"/>
-        </w:rPr>
-        <w:t xml:space="preserve">    model = </w:t>
-      </w:r>
-      <w:proofErr w:type="spellStart"/>
-      <w:r>
-        <w:rPr>
-          <w:rFonts w:ascii="Courier New" w:hAnsi="Courier New" w:cs="Courier New"/>
-          <w:sz w:val="20"/>
-          <w:szCs w:val="20"/>
-        </w:rPr>
-        <w:t>nb_</w:t>
-      </w:r>
-      <w:proofErr w:type="gramStart"/>
-      <w:r>
-        <w:rPr>
-          <w:rFonts w:ascii="Courier New" w:hAnsi="Courier New" w:cs="Courier New"/>
-          <w:sz w:val="20"/>
-          <w:szCs w:val="20"/>
-        </w:rPr>
-        <w:t>model</w:t>
-      </w:r>
-      <w:proofErr w:type="spellEnd"/>
-      <w:r>
-        <w:rPr>
-          <w:rFonts w:ascii="Courier New" w:hAnsi="Courier New" w:cs="Courier New"/>
-          <w:sz w:val="20"/>
-          <w:szCs w:val="20"/>
-        </w:rPr>
-        <w:t>(</w:t>
-      </w:r>
-      <w:proofErr w:type="gramEnd"/>
-      <w:r>
-        <w:rPr>
-          <w:rFonts w:ascii="Courier New" w:hAnsi="Courier New" w:cs="Courier New"/>
-          <w:sz w:val="20"/>
-          <w:szCs w:val="20"/>
-        </w:rPr>
-        <w:t>)</w:t>
-      </w:r>
-    </w:p>
-    <w:p>
-      <w:pPr>
-        <w:ind w:left="720"/>
-        <w:rPr>
-          <w:rFonts w:ascii="Courier New" w:hAnsi="Courier New" w:cs="Courier New"/>
-          <w:sz w:val="20"/>
-          <w:szCs w:val="20"/>
-        </w:rPr>
-      </w:pPr>
-      <w:r>
-        <w:rPr>
-          <w:rFonts w:ascii="Courier New" w:hAnsi="Courier New" w:cs="Courier New"/>
-          <w:sz w:val="20"/>
-          <w:szCs w:val="20"/>
-        </w:rPr>
-        <w:t xml:space="preserve">    </w:t>
-      </w:r>
-      <w:proofErr w:type="spellStart"/>
-      <w:proofErr w:type="gramStart"/>
-      <w:r>
-        <w:rPr>
-          <w:rFonts w:ascii="Courier New" w:hAnsi="Courier New" w:cs="Courier New"/>
-          <w:sz w:val="20"/>
-          <w:szCs w:val="20"/>
-        </w:rPr>
-        <w:t>skplt.metrics</w:t>
-      </w:r>
-      <w:proofErr w:type="gramEnd"/>
-      <w:r>
-        <w:rPr>
-          <w:rFonts w:ascii="Courier New" w:hAnsi="Courier New" w:cs="Courier New"/>
-          <w:sz w:val="20"/>
-          <w:szCs w:val="20"/>
-        </w:rPr>
-        <w:t>.plot_confusion_matrix</w:t>
-      </w:r>
-      <w:proofErr w:type="spellEnd"/>
-      <w:r>
-        <w:rPr>
-          <w:rFonts w:ascii="Courier New" w:hAnsi="Courier New" w:cs="Courier New"/>
-          <w:sz w:val="20"/>
-          <w:szCs w:val="20"/>
-        </w:rPr>
-        <w:t>(</w:t>
+        <w:t xml:space="preserve">    # dataframe benchmark</w:t>
+      </w:r>
+    </w:p>
+    <w:p>
+      <w:pPr>
+        <w:ind w:left="720"/>
+        <w:rPr>
+          <w:rFonts w:ascii="Courier New" w:hAnsi="Courier New" w:cs="Courier New"/>
+          <w:sz w:val="20"/>
+          <w:szCs w:val="20"/>
+        </w:rPr>
+      </w:pPr>
+      <w:r>
+        <w:rPr>
+          <w:rFonts w:ascii="Courier New" w:hAnsi="Courier New" w:cs="Courier New"/>
+          <w:sz w:val="20"/>
+          <w:szCs w:val="20"/>
+        </w:rPr>
+        <w:t xml:space="preserve">    tdf = time_df()</w:t>
+      </w:r>
+    </w:p>
+    <w:p>
+      <w:pPr>
+        <w:ind w:left="720"/>
+        <w:rPr>
+          <w:rFonts w:ascii="Courier New" w:hAnsi="Courier New" w:cs="Courier New"/>
+          <w:sz w:val="20"/>
+          <w:szCs w:val="20"/>
+        </w:rPr>
+      </w:pPr>
+      <w:r>
+        <w:rPr>
+          <w:rFonts w:ascii="Courier New" w:hAnsi="Courier New" w:cs="Courier New"/>
+          <w:sz w:val="20"/>
+          <w:szCs w:val="20"/>
+        </w:rPr>
+        <w:t xml:space="preserve">    print('panda upload time: {}'.format(tdf['pd_time']))</w:t>
+      </w:r>
+    </w:p>
+    <w:p>
+      <w:pPr>
+        <w:ind w:left="720"/>
+        <w:rPr>
+          <w:rFonts w:ascii="Courier New" w:hAnsi="Courier New" w:cs="Courier New"/>
+          <w:sz w:val="20"/>
+          <w:szCs w:val="20"/>
+        </w:rPr>
+      </w:pPr>
+      <w:r>
+        <w:rPr>
+          <w:rFonts w:ascii="Courier New" w:hAnsi="Courier New" w:cs="Courier New"/>
+          <w:sz w:val="20"/>
+          <w:szCs w:val="20"/>
+        </w:rPr>
+        <w:t xml:space="preserve">    print('numpy upload time: {}'.format(tdf['np_time']))</w:t>
+      </w:r>
+    </w:p>
+    <w:p>
+      <w:pPr>
+        <w:ind w:left="720"/>
+        <w:rPr>
+          <w:rFonts w:ascii="Courier New" w:hAnsi="Courier New" w:cs="Courier New"/>
+          <w:sz w:val="20"/>
+          <w:szCs w:val="20"/>
+        </w:rPr>
+      </w:pPr>
+    </w:p>
+    <w:p>
+      <w:pPr>
+        <w:ind w:left="720"/>
+        <w:rPr>
+          <w:rFonts w:ascii="Courier New" w:hAnsi="Courier New" w:cs="Courier New"/>
+          <w:sz w:val="20"/>
+          <w:szCs w:val="20"/>
+        </w:rPr>
+      </w:pPr>
+      <w:r>
+        <w:rPr>
+          <w:rFonts w:ascii="Courier New" w:hAnsi="Courier New" w:cs="Courier New"/>
+          <w:sz w:val="20"/>
+          <w:szCs w:val="20"/>
+        </w:rPr>
+        <w:t xml:space="preserve">    # vader analysis</w:t>
+      </w:r>
+    </w:p>
+    <w:p>
+      <w:pPr>
+        <w:ind w:left="720"/>
+        <w:rPr>
+          <w:rFonts w:ascii="Courier New" w:hAnsi="Courier New" w:cs="Courier New"/>
+          <w:sz w:val="20"/>
+          <w:szCs w:val="20"/>
+        </w:rPr>
+      </w:pPr>
+      <w:r>
+        <w:rPr>
+          <w:rFonts w:ascii="Courier New" w:hAnsi="Courier New" w:cs="Courier New"/>
+          <w:sz w:val="20"/>
+          <w:szCs w:val="20"/>
+        </w:rPr>
+        <w:t xml:space="preserve">    va = vader_analysis()</w:t>
+      </w:r>
+    </w:p>
+    <w:p>
+      <w:pPr>
+        <w:ind w:left="720"/>
+        <w:rPr>
+          <w:rFonts w:ascii="Courier New" w:hAnsi="Courier New" w:cs="Courier New"/>
+          <w:sz w:val="20"/>
+          <w:szCs w:val="20"/>
+        </w:rPr>
+      </w:pPr>
+      <w:r>
+        <w:rPr>
+          <w:rFonts w:ascii="Courier New" w:hAnsi="Courier New" w:cs="Courier New"/>
+          <w:sz w:val="20"/>
+          <w:szCs w:val="20"/>
+        </w:rPr>
+        <w:t xml:space="preserve">    [print('{}\n{}\n\n'.format(x, va['result'][i])) for i,x in enumerate(va['sent'])]</w:t>
+      </w:r>
+    </w:p>
+    <w:p>
+      <w:pPr>
+        <w:ind w:left="720"/>
+        <w:rPr>
+          <w:rFonts w:ascii="Courier New" w:hAnsi="Courier New" w:cs="Courier New"/>
+          <w:sz w:val="20"/>
+          <w:szCs w:val="20"/>
+        </w:rPr>
+      </w:pPr>
+    </w:p>
+    <w:p>
+      <w:pPr>
+        <w:ind w:left="720"/>
+        <w:rPr>
+          <w:rFonts w:ascii="Courier New" w:hAnsi="Courier New" w:cs="Courier New"/>
+          <w:sz w:val="20"/>
+          <w:szCs w:val="20"/>
+        </w:rPr>
+      </w:pPr>
+      <w:r>
+        <w:rPr>
+          <w:rFonts w:ascii="Courier New" w:hAnsi="Courier New" w:cs="Courier New"/>
+          <w:sz w:val="20"/>
+          <w:szCs w:val="20"/>
+        </w:rPr>
+        <w:t xml:space="preserve">    # naive bayes prediction</w:t>
+      </w:r>
+    </w:p>
+    <w:p>
+      <w:pPr>
+        <w:ind w:left="720"/>
+        <w:rPr>
+          <w:rFonts w:ascii="Courier New" w:hAnsi="Courier New" w:cs="Courier New"/>
+          <w:sz w:val="20"/>
+          <w:szCs w:val="20"/>
+        </w:rPr>
+      </w:pPr>
+      <w:r>
+        <w:rPr>
+          <w:rFonts w:ascii="Courier New" w:hAnsi="Courier New" w:cs="Courier New"/>
+          <w:sz w:val="20"/>
+          <w:szCs w:val="20"/>
+        </w:rPr>
+        <w:t xml:space="preserve">    model = nb_model()</w:t>
+      </w:r>
+    </w:p>
+    <w:p>
+      <w:pPr>
+        <w:ind w:left="720"/>
+        <w:rPr>
+          <w:rFonts w:ascii="Courier New" w:hAnsi="Courier New" w:cs="Courier New"/>
+          <w:sz w:val="20"/>
+          <w:szCs w:val="20"/>
+        </w:rPr>
+      </w:pPr>
+      <w:r>
+        <w:rPr>
+          <w:rFonts w:ascii="Courier New" w:hAnsi="Courier New" w:cs="Courier New"/>
+          <w:sz w:val="20"/>
+          <w:szCs w:val="20"/>
+        </w:rPr>
+        <w:t xml:space="preserve">    skplt.metrics.plot_confusion_matrix(</w:t>
       </w:r>
     </w:p>
     <w:p>
@@ -6998,27 +4611,7 @@
           <w:sz w:val="20"/>
           <w:szCs w:val="20"/>
         </w:rPr>
-        <w:t xml:space="preserve">    </w:t>
-      </w:r>
-      <w:proofErr w:type="spellStart"/>
-      <w:proofErr w:type="gramStart"/>
-      <w:r>
-        <w:rPr>
-          <w:rFonts w:ascii="Courier New" w:hAnsi="Courier New" w:cs="Courier New"/>
-          <w:sz w:val="20"/>
-          <w:szCs w:val="20"/>
-        </w:rPr>
-        <w:t>plt.show</w:t>
-      </w:r>
-      <w:proofErr w:type="spellEnd"/>
-      <w:proofErr w:type="gramEnd"/>
-      <w:r>
-        <w:rPr>
-          <w:rFonts w:ascii="Courier New" w:hAnsi="Courier New" w:cs="Courier New"/>
-          <w:sz w:val="20"/>
-          <w:szCs w:val="20"/>
-        </w:rPr>
-        <w:t>()</w:t>
+        <w:t xml:space="preserve">    plt.show()</w:t>
       </w:r>
     </w:p>
     <w:p>
@@ -7472,6 +5065,7 @@
     <w:lsdException w:name="HTML Sample" w:semiHidden="1" w:unhideWhenUsed="1"/>
     <w:lsdException w:name="HTML Typewriter" w:semiHidden="1" w:unhideWhenUsed="1"/>
     <w:lsdException w:name="HTML Variable" w:semiHidden="1" w:unhideWhenUsed="1"/>
+    <w:lsdException w:name="Normal Table" w:semiHidden="1" w:unhideWhenUsed="1"/>
     <w:lsdException w:name="annotation subject" w:semiHidden="1" w:unhideWhenUsed="1"/>
     <w:lsdException w:name="No List" w:semiHidden="1" w:unhideWhenUsed="1"/>
     <w:lsdException w:name="Outline List 1" w:semiHidden="1" w:unhideWhenUsed="1"/>
@@ -7518,8 +5112,10 @@
     <w:lsdException w:name="Table Subtle 2" w:semiHidden="1" w:unhideWhenUsed="1"/>
     <w:lsdException w:name="Table Web 1" w:semiHidden="1" w:unhideWhenUsed="1"/>
     <w:lsdException w:name="Table Web 2" w:semiHidden="1" w:unhideWhenUsed="1"/>
+    <w:lsdException w:name="Table Web 3" w:semiHidden="1" w:unhideWhenUsed="1"/>
     <w:lsdException w:name="Balloon Text" w:semiHidden="1" w:unhideWhenUsed="1"/>
     <w:lsdException w:name="Table Grid" w:uiPriority="39"/>
+    <w:lsdException w:name="Table Theme" w:semiHidden="1" w:unhideWhenUsed="1"/>
     <w:lsdException w:name="Placeholder Text" w:semiHidden="1"/>
     <w:lsdException w:name="No Spacing" w:uiPriority="1" w:qFormat="1"/>
     <w:lsdException w:name="Light Shading" w:uiPriority="60"/>
@@ -8480,7 +6076,7 @@
 </file>
 
 <file path=customXml/itemProps2.xml><?xml version="1.0" encoding="utf-8"?>
-<ds:datastoreItem xmlns:ds="http://schemas.openxmlformats.org/officeDocument/2006/customXml" ds:itemID="{BE9C9FA6-AFBD-4622-8BF6-A3705DDE8002}">
+<ds:datastoreItem xmlns:ds="http://schemas.openxmlformats.org/officeDocument/2006/customXml" ds:itemID="{26AE4EB3-946D-4458-8014-0005F260DC62}">
   <ds:schemaRefs>
     <ds:schemaRef ds:uri="http://schemas.openxmlformats.org/officeDocument/2006/bibliography"/>
   </ds:schemaRefs>

</xml_diff>

<commit_message>
#19: add headers to docx files
</commit_message>
<xml_diff>
--- a/hw1/write-up.docx
+++ b/hw1/write-up.docx
@@ -831,7 +831,16 @@
           <w:sz w:val="24"/>
           <w:szCs w:val="24"/>
         </w:rPr>
-        <w:t xml:space="preserve">n make decisions regarding </w:t>
+        <w:t>n make deci</w:t>
+      </w:r>
+      <w:bookmarkStart w:id="0" w:name="_GoBack"/>
+      <w:bookmarkEnd w:id="0"/>
+      <w:r>
+        <w:rPr>
+          <w:sz w:val="24"/>
+          <w:szCs w:val="24"/>
+        </w:rPr>
+        <w:t xml:space="preserve">sions regarding </w:t>
       </w:r>
       <w:r>
         <w:rPr>
@@ -2721,8 +2730,6 @@
         </w:rPr>
         <w:t xml:space="preserve"> Furthermore, s</w:t>
       </w:r>
-      <w:bookmarkStart w:id="0" w:name="_GoBack"/>
-      <w:bookmarkEnd w:id="0"/>
       <w:r>
         <w:rPr>
           <w:sz w:val="24"/>
@@ -7048,6 +7055,7 @@
       </w:pPr>
     </w:p>
     <w:sectPr>
+      <w:headerReference w:type="default" r:id="rId11"/>
       <w:pgSz w:w="12240" w:h="15840"/>
       <w:pgMar w:top="1440" w:right="1440" w:bottom="1440" w:left="1440" w:header="720" w:footer="720" w:gutter="0"/>
       <w:pgNumType w:start="0"/>
@@ -7242,6 +7250,62 @@
     </w:p>
   </w:footnote>
 </w:footnotes>
+</file>
+
+<file path=word/header1.xml><?xml version="1.0" encoding="utf-8"?>
+<w:hdr xmlns:wpc="http://schemas.microsoft.com/office/word/2010/wordprocessingCanvas" xmlns:cx="http://schemas.microsoft.com/office/drawing/2014/chartex" xmlns:cx1="http://schemas.microsoft.com/office/drawing/2015/9/8/chartex" xmlns:cx2="http://schemas.microsoft.com/office/drawing/2015/10/21/chartex" xmlns:cx3="http://schemas.microsoft.com/office/drawing/2016/5/9/chartex" xmlns:cx4="http://schemas.microsoft.com/office/drawing/2016/5/10/chartex" xmlns:cx5="http://schemas.microsoft.com/office/drawing/2016/5/11/chartex" xmlns:cx6="http://schemas.microsoft.com/office/drawing/2016/5/12/chartex" xmlns:cx7="http://schemas.microsoft.com/office/drawing/2016/5/13/chartex" xmlns:cx8="http://schemas.microsoft.com/office/drawing/2016/5/14/chartex" xmlns:mc="http://schemas.openxmlformats.org/markup-compatibility/2006" xmlns:aink="http://schemas.microsoft.com/office/drawing/2016/ink" xmlns:am3d="http://schemas.microsoft.com/office/drawing/2017/model3d" xmlns:o="urn:schemas-microsoft-com:office:office" xmlns:r="http://schemas.openxmlformats.org/officeDocument/2006/relationships" xmlns:m="http://schemas.openxmlformats.org/officeDocument/2006/math" xmlns:v="urn:schemas-microsoft-com:vml" xmlns:wp14="http://schemas.microsoft.com/office/word/2010/wordprocessingDrawing" xmlns:wp="http://schemas.openxmlformats.org/drawingml/2006/wordprocessingDrawing" xmlns:w10="urn:schemas-microsoft-com:office:word" xmlns:w="http://schemas.openxmlformats.org/wordprocessingml/2006/main" xmlns:w14="http://schemas.microsoft.com/office/word/2010/wordml" xmlns:w15="http://schemas.microsoft.com/office/word/2012/wordml" xmlns:w16cid="http://schemas.microsoft.com/office/word/2016/wordml/cid" xmlns:w16se="http://schemas.microsoft.com/office/word/2015/wordml/symex" xmlns:wpg="http://schemas.microsoft.com/office/word/2010/wordprocessingGroup" xmlns:wpi="http://schemas.microsoft.com/office/word/2010/wordprocessingInk" xmlns:wne="http://schemas.microsoft.com/office/word/2006/wordml" xmlns:wps="http://schemas.microsoft.com/office/word/2010/wordprocessingShape" mc:Ignorable="w14 w15 w16se w16cid wp14">
+  <w:sdt>
+    <w:sdtPr>
+      <w:id w:val="427709944"/>
+      <w:docPartObj>
+        <w:docPartGallery w:val="Page Numbers (Top of Page)"/>
+        <w:docPartUnique/>
+      </w:docPartObj>
+    </w:sdtPr>
+    <w:sdtEndPr>
+      <w:rPr>
+        <w:noProof/>
+      </w:rPr>
+    </w:sdtEndPr>
+    <w:sdtContent>
+      <w:p>
+        <w:pPr>
+          <w:pStyle w:val="Header"/>
+          <w:jc w:val="right"/>
+        </w:pPr>
+        <w:r>
+          <w:t xml:space="preserve">Levesque </w:t>
+        </w:r>
+        <w:r>
+          <w:fldChar w:fldCharType="begin"/>
+        </w:r>
+        <w:r>
+          <w:instrText xml:space="preserve"> PAGE   \* MERGEFORMAT </w:instrText>
+        </w:r>
+        <w:r>
+          <w:fldChar w:fldCharType="separate"/>
+        </w:r>
+        <w:r>
+          <w:rPr>
+            <w:noProof/>
+          </w:rPr>
+          <w:t>2</w:t>
+        </w:r>
+        <w:r>
+          <w:rPr>
+            <w:noProof/>
+          </w:rPr>
+          <w:fldChar w:fldCharType="end"/>
+        </w:r>
+      </w:p>
+    </w:sdtContent>
+  </w:sdt>
+  <w:p>
+    <w:pPr>
+      <w:pStyle w:val="Header"/>
+    </w:pPr>
+  </w:p>
+</w:hdr>
 </file>
 
 <file path=word/numbering.xml><?xml version="1.0" encoding="utf-8"?>
@@ -8499,7 +8563,7 @@
 </file>
 
 <file path=customXml/itemProps2.xml><?xml version="1.0" encoding="utf-8"?>
-<ds:datastoreItem xmlns:ds="http://schemas.openxmlformats.org/officeDocument/2006/customXml" ds:itemID="{A9A2A2A7-093A-4A8A-BB81-258F64657362}">
+<ds:datastoreItem xmlns:ds="http://schemas.openxmlformats.org/officeDocument/2006/customXml" ds:itemID="{AEE2AAFA-5216-49E1-BF66-310432CE9A7D}">
   <ds:schemaRefs>
     <ds:schemaRef ds:uri="http://schemas.openxmlformats.org/officeDocument/2006/bibliography"/>
   </ds:schemaRefs>

</xml_diff>